<commit_message>
dodao dionike, aktere i njihovi funkcionalni zahtjevi
</commit_message>
<xml_diff>
--- a/GuildBuild.docx
+++ b/GuildBuild.docx
@@ -1,6 +1,6 @@
 
 <file path=word/document.xml><?xml version="1.0" encoding="utf-8"?>
-<w:document xmlns:wpc="http://schemas.microsoft.com/office/word/2010/wordprocessingCanvas" xmlns:cx="http://schemas.microsoft.com/office/drawing/2014/chartex" xmlns:cx1="http://schemas.microsoft.com/office/drawing/2015/9/8/chartex" xmlns:cx2="http://schemas.microsoft.com/office/drawing/2015/10/21/chartex" xmlns:cx3="http://schemas.microsoft.com/office/drawing/2016/5/9/chartex" xmlns:cx4="http://schemas.microsoft.com/office/drawing/2016/5/10/chartex" xmlns:cx5="http://schemas.microsoft.com/office/drawing/2016/5/11/chartex" xmlns:cx6="http://schemas.microsoft.com/office/drawing/2016/5/12/chartex" xmlns:cx7="http://schemas.microsoft.com/office/drawing/2016/5/13/chartex" xmlns:cx8="http://schemas.microsoft.com/office/drawing/2016/5/14/chartex" xmlns:mc="http://schemas.openxmlformats.org/markup-compatibility/2006" xmlns:aink="http://schemas.microsoft.com/office/drawing/2016/ink" xmlns:am3d="http://schemas.microsoft.com/office/drawing/2017/model3d" xmlns:o="urn:schemas-microsoft-com:office:office" xmlns:r="http://schemas.openxmlformats.org/officeDocument/2006/relationships" xmlns:m="http://schemas.openxmlformats.org/officeDocument/2006/math" xmlns:v="urn:schemas-microsoft-com:vml" xmlns:wp14="http://schemas.microsoft.com/office/word/2010/wordprocessingDrawing" xmlns:wp="http://schemas.openxmlformats.org/drawingml/2006/wordprocessingDrawing" xmlns:w10="urn:schemas-microsoft-com:office:word" xmlns:w="http://schemas.openxmlformats.org/wordprocessingml/2006/main" xmlns:w14="http://schemas.microsoft.com/office/word/2010/wordml" xmlns:w15="http://schemas.microsoft.com/office/word/2012/wordml" xmlns:w16cid="http://schemas.microsoft.com/office/word/2016/wordml/cid" xmlns:w16se="http://schemas.microsoft.com/office/word/2015/wordml/symex" xmlns:wpg="http://schemas.microsoft.com/office/word/2010/wordprocessingGroup" xmlns:wpi="http://schemas.microsoft.com/office/word/2010/wordprocessingInk" xmlns:wne="http://schemas.microsoft.com/office/word/2006/wordml" xmlns:wps="http://schemas.microsoft.com/office/word/2010/wordprocessingShape" mc:Ignorable="w14 w15 w16se w16cid wp14">
+<w:document xmlns:wpc="http://schemas.microsoft.com/office/word/2010/wordprocessingCanvas" xmlns:cx="http://schemas.microsoft.com/office/drawing/2014/chartex" xmlns:cx1="http://schemas.microsoft.com/office/drawing/2015/9/8/chartex" xmlns:cx2="http://schemas.microsoft.com/office/drawing/2015/10/21/chartex" xmlns:cx3="http://schemas.microsoft.com/office/drawing/2016/5/9/chartex" xmlns:cx4="http://schemas.microsoft.com/office/drawing/2016/5/10/chartex" xmlns:cx5="http://schemas.microsoft.com/office/drawing/2016/5/11/chartex" xmlns:cx6="http://schemas.microsoft.com/office/drawing/2016/5/12/chartex" xmlns:cx7="http://schemas.microsoft.com/office/drawing/2016/5/13/chartex" xmlns:cx8="http://schemas.microsoft.com/office/drawing/2016/5/14/chartex" xmlns:mc="http://schemas.openxmlformats.org/markup-compatibility/2006" xmlns:aink="http://schemas.microsoft.com/office/drawing/2016/ink" xmlns:am3d="http://schemas.microsoft.com/office/drawing/2017/model3d" xmlns:o="urn:schemas-microsoft-com:office:office" xmlns:r="http://schemas.openxmlformats.org/officeDocument/2006/relationships" xmlns:m="http://schemas.openxmlformats.org/officeDocument/2006/math" xmlns:v="urn:schemas-microsoft-com:vml" xmlns:wp14="http://schemas.microsoft.com/office/word/2010/wordprocessingDrawing" xmlns:wp="http://schemas.openxmlformats.org/drawingml/2006/wordprocessingDrawing" xmlns:w10="urn:schemas-microsoft-com:office:word" xmlns:w="http://schemas.openxmlformats.org/wordprocessingml/2006/main" xmlns:w14="http://schemas.microsoft.com/office/word/2010/wordml" xmlns:w15="http://schemas.microsoft.com/office/word/2012/wordml" xmlns:w16se="http://schemas.microsoft.com/office/word/2015/wordml/symex" xmlns:wpg="http://schemas.microsoft.com/office/word/2010/wordprocessingGroup" xmlns:wpi="http://schemas.microsoft.com/office/word/2010/wordprocessingInk" xmlns:wne="http://schemas.microsoft.com/office/word/2006/wordml" xmlns:wps="http://schemas.microsoft.com/office/word/2010/wordprocessingShape" mc:Ignorable="w14 w15 w16se wp14">
   <w:background w:color="FFFFFF"/>
   <w:body>
     <w:p>
@@ -127,23 +127,7 @@
           <w:rFonts w:ascii="Arial" w:eastAsia="Arial" w:hAnsi="Arial" w:cs="Arial"/>
           <w:sz w:val="32"/>
         </w:rPr>
-        <w:t xml:space="preserve">Dokumentacija, </w:t>
-      </w:r>
-      <w:proofErr w:type="spellStart"/>
-      <w:r>
-        <w:rPr>
-          <w:rFonts w:ascii="Arial" w:eastAsia="Arial" w:hAnsi="Arial" w:cs="Arial"/>
-          <w:sz w:val="32"/>
-        </w:rPr>
-        <w:t>Rev</w:t>
-      </w:r>
-      <w:proofErr w:type="spellEnd"/>
-      <w:r>
-        <w:rPr>
-          <w:rFonts w:ascii="Arial" w:eastAsia="Arial" w:hAnsi="Arial" w:cs="Arial"/>
-          <w:sz w:val="32"/>
-        </w:rPr>
-        <w:t xml:space="preserve">. </w:t>
+        <w:t xml:space="preserve">Dokumentacija, Rev. </w:t>
       </w:r>
       <w:r>
         <w:rPr>
@@ -208,7 +192,6 @@
         </w:rPr>
         <w:t xml:space="preserve">Grupa: </w:t>
       </w:r>
-      <w:proofErr w:type="spellStart"/>
       <w:r>
         <w:rPr>
           <w:rFonts w:ascii="Arial" w:eastAsia="Arial" w:hAnsi="Arial" w:cs="Arial"/>
@@ -216,7 +199,6 @@
         </w:rPr>
         <w:t>Amigosi</w:t>
       </w:r>
-      <w:proofErr w:type="spellEnd"/>
     </w:p>
     <w:p>
       <w:pPr>
@@ -235,94 +217,76 @@
           <w:rFonts w:ascii="Arial" w:eastAsia="Arial" w:hAnsi="Arial" w:cs="Arial"/>
           <w:i/>
         </w:rPr>
-        <w:t xml:space="preserve">Karlo </w:t>
-      </w:r>
-      <w:proofErr w:type="spellStart"/>
+        <w:t>Karlo Poljanec</w:t>
+      </w:r>
+    </w:p>
+    <w:p>
+      <w:pPr>
+        <w:pStyle w:val="Normal1"/>
+        <w:spacing w:line="360" w:lineRule="auto"/>
+        <w:jc w:val="center"/>
+      </w:pPr>
+    </w:p>
+    <w:p>
+      <w:pPr>
+        <w:pStyle w:val="Normal1"/>
+        <w:spacing w:line="360" w:lineRule="auto"/>
+        <w:jc w:val="center"/>
+      </w:pPr>
+      <w:r>
+        <w:rPr>
+          <w:rFonts w:ascii="Arial" w:eastAsia="Arial" w:hAnsi="Arial" w:cs="Arial"/>
+        </w:rPr>
+        <w:t xml:space="preserve">Datum predaje: </w:t>
+      </w:r>
+    </w:p>
+    <w:p>
+      <w:pPr>
+        <w:pStyle w:val="Normal1"/>
+        <w:spacing w:line="360" w:lineRule="auto"/>
+        <w:jc w:val="center"/>
+      </w:pPr>
+    </w:p>
+    <w:p>
+      <w:pPr>
+        <w:pStyle w:val="Normal1"/>
+        <w:spacing w:line="360" w:lineRule="auto"/>
+        <w:jc w:val="center"/>
+      </w:pPr>
+    </w:p>
+    <w:p>
+      <w:pPr>
+        <w:pStyle w:val="Normal1"/>
+        <w:spacing w:line="360" w:lineRule="auto"/>
+        <w:jc w:val="center"/>
+      </w:pPr>
+    </w:p>
+    <w:p>
+      <w:pPr>
+        <w:pStyle w:val="Normal1"/>
+        <w:spacing w:line="360" w:lineRule="auto"/>
+        <w:jc w:val="center"/>
+      </w:pPr>
+    </w:p>
+    <w:p>
+      <w:pPr>
+        <w:pStyle w:val="Normal1"/>
+        <w:spacing w:line="360" w:lineRule="auto"/>
+        <w:jc w:val="center"/>
+      </w:pPr>
+      <w:r>
+        <w:rPr>
+          <w:rFonts w:ascii="Arial" w:eastAsia="Arial" w:hAnsi="Arial" w:cs="Arial"/>
+        </w:rPr>
+        <w:t xml:space="preserve">Nastavnik: </w:t>
+      </w:r>
       <w:r>
         <w:rPr>
           <w:rFonts w:ascii="Arial" w:eastAsia="Arial" w:hAnsi="Arial" w:cs="Arial"/>
           <w:i/>
         </w:rPr>
-        <w:t>Poljanec</w:t>
-      </w:r>
-      <w:proofErr w:type="spellEnd"/>
-    </w:p>
-    <w:p>
-      <w:pPr>
-        <w:pStyle w:val="Normal1"/>
-        <w:spacing w:line="360" w:lineRule="auto"/>
-        <w:jc w:val="center"/>
-      </w:pPr>
-    </w:p>
-    <w:p>
-      <w:pPr>
-        <w:pStyle w:val="Normal1"/>
-        <w:spacing w:line="360" w:lineRule="auto"/>
-        <w:jc w:val="center"/>
-      </w:pPr>
-      <w:r>
-        <w:rPr>
-          <w:rFonts w:ascii="Arial" w:eastAsia="Arial" w:hAnsi="Arial" w:cs="Arial"/>
-        </w:rPr>
-        <w:t xml:space="preserve">Datum predaje: </w:t>
-      </w:r>
-    </w:p>
-    <w:p>
-      <w:pPr>
-        <w:pStyle w:val="Normal1"/>
-        <w:spacing w:line="360" w:lineRule="auto"/>
-        <w:jc w:val="center"/>
-      </w:pPr>
-    </w:p>
-    <w:p>
-      <w:pPr>
-        <w:pStyle w:val="Normal1"/>
-        <w:spacing w:line="360" w:lineRule="auto"/>
-        <w:jc w:val="center"/>
-      </w:pPr>
-    </w:p>
-    <w:p>
-      <w:pPr>
-        <w:pStyle w:val="Normal1"/>
-        <w:spacing w:line="360" w:lineRule="auto"/>
-        <w:jc w:val="center"/>
-      </w:pPr>
-    </w:p>
-    <w:p>
-      <w:pPr>
-        <w:pStyle w:val="Normal1"/>
-        <w:spacing w:line="360" w:lineRule="auto"/>
-        <w:jc w:val="center"/>
-      </w:pPr>
-    </w:p>
-    <w:p>
-      <w:pPr>
-        <w:pStyle w:val="Normal1"/>
-        <w:spacing w:line="360" w:lineRule="auto"/>
-        <w:jc w:val="center"/>
-      </w:pPr>
-      <w:r>
-        <w:rPr>
-          <w:rFonts w:ascii="Arial" w:eastAsia="Arial" w:hAnsi="Arial" w:cs="Arial"/>
-        </w:rPr>
-        <w:t xml:space="preserve">Nastavnik: </w:t>
-      </w:r>
-      <w:r>
-        <w:rPr>
-          <w:rFonts w:ascii="Arial" w:eastAsia="Arial" w:hAnsi="Arial" w:cs="Arial"/>
-          <w:i/>
-        </w:rPr>
-        <w:t xml:space="preserve">Nikolina </w:t>
-      </w:r>
-      <w:proofErr w:type="spellStart"/>
-      <w:r>
-        <w:rPr>
-          <w:rFonts w:ascii="Arial" w:eastAsia="Arial" w:hAnsi="Arial" w:cs="Arial"/>
-          <w:i/>
-        </w:rPr>
-        <w:t>Frid</w:t>
-      </w:r>
-      <w:proofErr w:type="spellEnd"/>
+        <w:t>Nikolina Frid</w:t>
+      </w:r>
     </w:p>
     <w:p>
       <w:pPr>
@@ -362,7 +326,7 @@
     </w:p>
     <w:p>
       <w:pPr>
-        <w:pStyle w:val="Sadraj1"/>
+        <w:pStyle w:val="TOC1"/>
         <w:tabs>
           <w:tab w:val="left" w:pos="440"/>
           <w:tab w:val="right" w:leader="dot" w:pos="9061"/>
@@ -398,7 +362,7 @@
       <w:hyperlink w:anchor="_Toc431806045" w:history="1">
         <w:r>
           <w:rPr>
-            <w:rStyle w:val="Hiperveza"/>
+            <w:rStyle w:val="Hyperlink"/>
             <w:rFonts w:ascii="Arial" w:hAnsi="Arial" w:cs="Arial"/>
             <w:noProof/>
           </w:rPr>
@@ -417,7 +381,7 @@
         </w:r>
         <w:r>
           <w:rPr>
-            <w:rStyle w:val="Hiperveza"/>
+            <w:rStyle w:val="Hyperlink"/>
             <w:rFonts w:ascii="Arial" w:hAnsi="Arial" w:cs="Arial"/>
             <w:noProof/>
           </w:rPr>
@@ -482,7 +446,7 @@
     </w:p>
     <w:p>
       <w:pPr>
-        <w:pStyle w:val="Sadraj1"/>
+        <w:pStyle w:val="TOC1"/>
         <w:tabs>
           <w:tab w:val="left" w:pos="440"/>
           <w:tab w:val="right" w:leader="dot" w:pos="9061"/>
@@ -500,7 +464,7 @@
       <w:hyperlink w:anchor="_Toc431806046" w:history="1">
         <w:r>
           <w:rPr>
-            <w:rStyle w:val="Hiperveza"/>
+            <w:rStyle w:val="Hyperlink"/>
             <w:rFonts w:ascii="Arial" w:hAnsi="Arial" w:cs="Arial"/>
             <w:noProof/>
           </w:rPr>
@@ -519,7 +483,7 @@
         </w:r>
         <w:r>
           <w:rPr>
-            <w:rStyle w:val="Hiperveza"/>
+            <w:rStyle w:val="Hyperlink"/>
             <w:rFonts w:ascii="Arial" w:hAnsi="Arial" w:cs="Arial"/>
             <w:noProof/>
           </w:rPr>
@@ -584,7 +548,7 @@
     </w:p>
     <w:p>
       <w:pPr>
-        <w:pStyle w:val="Sadraj1"/>
+        <w:pStyle w:val="TOC1"/>
         <w:tabs>
           <w:tab w:val="left" w:pos="440"/>
           <w:tab w:val="right" w:leader="dot" w:pos="9061"/>
@@ -602,7 +566,7 @@
       <w:hyperlink w:anchor="_Toc431806047" w:history="1">
         <w:r>
           <w:rPr>
-            <w:rStyle w:val="Hiperveza"/>
+            <w:rStyle w:val="Hyperlink"/>
             <w:rFonts w:ascii="Arial" w:hAnsi="Arial" w:cs="Arial"/>
             <w:noProof/>
           </w:rPr>
@@ -621,7 +585,7 @@
         </w:r>
         <w:r>
           <w:rPr>
-            <w:rStyle w:val="Hiperveza"/>
+            <w:rStyle w:val="Hyperlink"/>
             <w:rFonts w:ascii="Arial" w:hAnsi="Arial" w:cs="Arial"/>
             <w:noProof/>
           </w:rPr>
@@ -686,7 +650,7 @@
     </w:p>
     <w:p>
       <w:pPr>
-        <w:pStyle w:val="Sadraj1"/>
+        <w:pStyle w:val="TOC1"/>
         <w:tabs>
           <w:tab w:val="left" w:pos="440"/>
           <w:tab w:val="right" w:leader="dot" w:pos="9061"/>
@@ -704,7 +668,7 @@
       <w:hyperlink w:anchor="_Toc431806048" w:history="1">
         <w:r>
           <w:rPr>
-            <w:rStyle w:val="Hiperveza"/>
+            <w:rStyle w:val="Hyperlink"/>
             <w:rFonts w:ascii="Arial" w:hAnsi="Arial" w:cs="Arial"/>
             <w:noProof/>
           </w:rPr>
@@ -723,7 +687,7 @@
         </w:r>
         <w:r>
           <w:rPr>
-            <w:rStyle w:val="Hiperveza"/>
+            <w:rStyle w:val="Hyperlink"/>
             <w:rFonts w:ascii="Arial" w:hAnsi="Arial" w:cs="Arial"/>
             <w:noProof/>
           </w:rPr>
@@ -788,7 +752,7 @@
     </w:p>
     <w:p>
       <w:pPr>
-        <w:pStyle w:val="Sadraj1"/>
+        <w:pStyle w:val="TOC1"/>
         <w:tabs>
           <w:tab w:val="left" w:pos="440"/>
           <w:tab w:val="right" w:leader="dot" w:pos="9061"/>
@@ -806,7 +770,7 @@
       <w:hyperlink w:anchor="_Toc431806049" w:history="1">
         <w:r>
           <w:rPr>
-            <w:rStyle w:val="Hiperveza"/>
+            <w:rStyle w:val="Hyperlink"/>
             <w:rFonts w:ascii="Arial" w:hAnsi="Arial" w:cs="Arial"/>
             <w:noProof/>
           </w:rPr>
@@ -825,7 +789,7 @@
         </w:r>
         <w:r>
           <w:rPr>
-            <w:rStyle w:val="Hiperveza"/>
+            <w:rStyle w:val="Hyperlink"/>
             <w:rFonts w:ascii="Arial" w:hAnsi="Arial" w:cs="Arial"/>
             <w:noProof/>
           </w:rPr>
@@ -890,7 +854,7 @@
     </w:p>
     <w:p>
       <w:pPr>
-        <w:pStyle w:val="Sadraj1"/>
+        <w:pStyle w:val="TOC1"/>
         <w:tabs>
           <w:tab w:val="left" w:pos="440"/>
           <w:tab w:val="right" w:leader="dot" w:pos="9061"/>
@@ -908,7 +872,7 @@
       <w:hyperlink w:anchor="_Toc431806050" w:history="1">
         <w:r>
           <w:rPr>
-            <w:rStyle w:val="Hiperveza"/>
+            <w:rStyle w:val="Hyperlink"/>
             <w:rFonts w:ascii="Arial" w:hAnsi="Arial" w:cs="Arial"/>
             <w:noProof/>
           </w:rPr>
@@ -927,7 +891,7 @@
         </w:r>
         <w:r>
           <w:rPr>
-            <w:rStyle w:val="Hiperveza"/>
+            <w:rStyle w:val="Hyperlink"/>
             <w:rFonts w:ascii="Arial" w:hAnsi="Arial" w:cs="Arial"/>
             <w:noProof/>
           </w:rPr>
@@ -992,7 +956,7 @@
     </w:p>
     <w:p>
       <w:pPr>
-        <w:pStyle w:val="Sadraj2"/>
+        <w:pStyle w:val="TOC2"/>
         <w:tabs>
           <w:tab w:val="left" w:pos="880"/>
           <w:tab w:val="right" w:leader="dot" w:pos="9061"/>
@@ -1010,7 +974,7 @@
       <w:hyperlink w:anchor="_Toc431806051" w:history="1">
         <w:r>
           <w:rPr>
-            <w:rStyle w:val="Hiperveza"/>
+            <w:rStyle w:val="Hyperlink"/>
             <w:rFonts w:ascii="Arial" w:hAnsi="Arial" w:cs="Arial"/>
             <w:noProof/>
           </w:rPr>
@@ -1029,7 +993,7 @@
         </w:r>
         <w:r>
           <w:rPr>
-            <w:rStyle w:val="Hiperveza"/>
+            <w:rStyle w:val="Hyperlink"/>
             <w:rFonts w:ascii="Arial" w:hAnsi="Arial" w:cs="Arial"/>
             <w:noProof/>
           </w:rPr>
@@ -1094,7 +1058,7 @@
     </w:p>
     <w:p>
       <w:pPr>
-        <w:pStyle w:val="Sadraj2"/>
+        <w:pStyle w:val="TOC2"/>
         <w:tabs>
           <w:tab w:val="left" w:pos="880"/>
           <w:tab w:val="right" w:leader="dot" w:pos="9061"/>
@@ -1112,7 +1076,7 @@
       <w:hyperlink w:anchor="_Toc431806052" w:history="1">
         <w:r>
           <w:rPr>
-            <w:rStyle w:val="Hiperveza"/>
+            <w:rStyle w:val="Hyperlink"/>
             <w:rFonts w:ascii="Arial" w:hAnsi="Arial" w:cs="Arial"/>
             <w:noProof/>
           </w:rPr>
@@ -1131,7 +1095,7 @@
         </w:r>
         <w:r>
           <w:rPr>
-            <w:rStyle w:val="Hiperveza"/>
+            <w:rStyle w:val="Hyperlink"/>
             <w:rFonts w:ascii="Arial" w:hAnsi="Arial" w:cs="Arial"/>
             <w:noProof/>
           </w:rPr>
@@ -1196,7 +1160,7 @@
     </w:p>
     <w:p>
       <w:pPr>
-        <w:pStyle w:val="Sadraj2"/>
+        <w:pStyle w:val="TOC2"/>
         <w:tabs>
           <w:tab w:val="left" w:pos="880"/>
           <w:tab w:val="right" w:leader="dot" w:pos="9061"/>
@@ -1214,7 +1178,7 @@
       <w:hyperlink w:anchor="_Toc431806053" w:history="1">
         <w:r>
           <w:rPr>
-            <w:rStyle w:val="Hiperveza"/>
+            <w:rStyle w:val="Hyperlink"/>
             <w:rFonts w:ascii="Arial" w:hAnsi="Arial" w:cs="Arial"/>
             <w:noProof/>
           </w:rPr>
@@ -1233,7 +1197,7 @@
         </w:r>
         <w:r>
           <w:rPr>
-            <w:rStyle w:val="Hiperveza"/>
+            <w:rStyle w:val="Hyperlink"/>
             <w:rFonts w:ascii="Arial" w:hAnsi="Arial" w:cs="Arial"/>
             <w:noProof/>
           </w:rPr>
@@ -1298,7 +1262,7 @@
     </w:p>
     <w:p>
       <w:pPr>
-        <w:pStyle w:val="Sadraj2"/>
+        <w:pStyle w:val="TOC2"/>
         <w:tabs>
           <w:tab w:val="left" w:pos="880"/>
           <w:tab w:val="right" w:leader="dot" w:pos="9061"/>
@@ -1316,7 +1280,7 @@
       <w:hyperlink w:anchor="_Toc431806054" w:history="1">
         <w:r>
           <w:rPr>
-            <w:rStyle w:val="Hiperveza"/>
+            <w:rStyle w:val="Hyperlink"/>
             <w:rFonts w:ascii="Arial" w:hAnsi="Arial" w:cs="Arial"/>
             <w:noProof/>
           </w:rPr>
@@ -1335,7 +1299,7 @@
         </w:r>
         <w:r>
           <w:rPr>
-            <w:rStyle w:val="Hiperveza"/>
+            <w:rStyle w:val="Hyperlink"/>
             <w:rFonts w:ascii="Arial" w:hAnsi="Arial" w:cs="Arial"/>
             <w:noProof/>
           </w:rPr>
@@ -1400,7 +1364,7 @@
     </w:p>
     <w:p>
       <w:pPr>
-        <w:pStyle w:val="Sadraj1"/>
+        <w:pStyle w:val="TOC1"/>
         <w:tabs>
           <w:tab w:val="left" w:pos="440"/>
           <w:tab w:val="right" w:leader="dot" w:pos="9061"/>
@@ -1418,7 +1382,7 @@
       <w:hyperlink w:anchor="_Toc431806055" w:history="1">
         <w:r>
           <w:rPr>
-            <w:rStyle w:val="Hiperveza"/>
+            <w:rStyle w:val="Hyperlink"/>
             <w:rFonts w:ascii="Arial" w:hAnsi="Arial" w:cs="Arial"/>
             <w:noProof/>
           </w:rPr>
@@ -1437,7 +1401,7 @@
         </w:r>
         <w:r>
           <w:rPr>
-            <w:rStyle w:val="Hiperveza"/>
+            <w:rStyle w:val="Hyperlink"/>
             <w:rFonts w:ascii="Arial" w:hAnsi="Arial" w:cs="Arial"/>
             <w:noProof/>
           </w:rPr>
@@ -1502,7 +1466,7 @@
     </w:p>
     <w:p>
       <w:pPr>
-        <w:pStyle w:val="Sadraj2"/>
+        <w:pStyle w:val="TOC2"/>
         <w:tabs>
           <w:tab w:val="left" w:pos="880"/>
           <w:tab w:val="right" w:leader="dot" w:pos="9061"/>
@@ -1520,7 +1484,7 @@
       <w:hyperlink w:anchor="_Toc431806056" w:history="1">
         <w:r>
           <w:rPr>
-            <w:rStyle w:val="Hiperveza"/>
+            <w:rStyle w:val="Hyperlink"/>
             <w:rFonts w:ascii="Arial" w:hAnsi="Arial" w:cs="Arial"/>
             <w:noProof/>
           </w:rPr>
@@ -1539,7 +1503,7 @@
         </w:r>
         <w:r>
           <w:rPr>
-            <w:rStyle w:val="Hiperveza"/>
+            <w:rStyle w:val="Hyperlink"/>
             <w:rFonts w:ascii="Arial" w:hAnsi="Arial" w:cs="Arial"/>
             <w:noProof/>
           </w:rPr>
@@ -1604,7 +1568,7 @@
     </w:p>
     <w:p>
       <w:pPr>
-        <w:pStyle w:val="Sadraj2"/>
+        <w:pStyle w:val="TOC2"/>
         <w:tabs>
           <w:tab w:val="left" w:pos="880"/>
           <w:tab w:val="right" w:leader="dot" w:pos="9061"/>
@@ -1622,7 +1586,7 @@
       <w:hyperlink w:anchor="_Toc431806057" w:history="1">
         <w:r>
           <w:rPr>
-            <w:rStyle w:val="Hiperveza"/>
+            <w:rStyle w:val="Hyperlink"/>
             <w:rFonts w:ascii="Arial" w:hAnsi="Arial" w:cs="Arial"/>
             <w:noProof/>
           </w:rPr>
@@ -1641,7 +1605,7 @@
         </w:r>
         <w:r>
           <w:rPr>
-            <w:rStyle w:val="Hiperveza"/>
+            <w:rStyle w:val="Hyperlink"/>
             <w:rFonts w:ascii="Arial" w:hAnsi="Arial" w:cs="Arial"/>
             <w:noProof/>
           </w:rPr>
@@ -1706,7 +1670,7 @@
     </w:p>
     <w:p>
       <w:pPr>
-        <w:pStyle w:val="Sadraj2"/>
+        <w:pStyle w:val="TOC2"/>
         <w:tabs>
           <w:tab w:val="left" w:pos="880"/>
           <w:tab w:val="right" w:leader="dot" w:pos="9061"/>
@@ -1724,7 +1688,7 @@
       <w:hyperlink w:anchor="_Toc431806058" w:history="1">
         <w:r>
           <w:rPr>
-            <w:rStyle w:val="Hiperveza"/>
+            <w:rStyle w:val="Hyperlink"/>
             <w:rFonts w:ascii="Arial" w:hAnsi="Arial" w:cs="Arial"/>
             <w:noProof/>
           </w:rPr>
@@ -1743,7 +1707,7 @@
         </w:r>
         <w:r>
           <w:rPr>
-            <w:rStyle w:val="Hiperveza"/>
+            <w:rStyle w:val="Hyperlink"/>
             <w:rFonts w:ascii="Arial" w:hAnsi="Arial" w:cs="Arial"/>
             <w:noProof/>
           </w:rPr>
@@ -1808,7 +1772,7 @@
     </w:p>
     <w:p>
       <w:pPr>
-        <w:pStyle w:val="Sadraj2"/>
+        <w:pStyle w:val="TOC2"/>
         <w:tabs>
           <w:tab w:val="left" w:pos="880"/>
           <w:tab w:val="right" w:leader="dot" w:pos="9061"/>
@@ -1826,7 +1790,7 @@
       <w:hyperlink w:anchor="_Toc431806059" w:history="1">
         <w:r>
           <w:rPr>
-            <w:rStyle w:val="Hiperveza"/>
+            <w:rStyle w:val="Hyperlink"/>
             <w:rFonts w:ascii="Arial" w:hAnsi="Arial" w:cs="Arial"/>
             <w:noProof/>
           </w:rPr>
@@ -1845,7 +1809,7 @@
         </w:r>
         <w:r>
           <w:rPr>
-            <w:rStyle w:val="Hiperveza"/>
+            <w:rStyle w:val="Hyperlink"/>
             <w:rFonts w:ascii="Arial" w:hAnsi="Arial" w:cs="Arial"/>
             <w:noProof/>
           </w:rPr>
@@ -1910,7 +1874,7 @@
     </w:p>
     <w:p>
       <w:pPr>
-        <w:pStyle w:val="Sadraj2"/>
+        <w:pStyle w:val="TOC2"/>
         <w:tabs>
           <w:tab w:val="left" w:pos="880"/>
           <w:tab w:val="right" w:leader="dot" w:pos="9061"/>
@@ -1928,7 +1892,7 @@
       <w:hyperlink w:anchor="_Toc431806060" w:history="1">
         <w:r>
           <w:rPr>
-            <w:rStyle w:val="Hiperveza"/>
+            <w:rStyle w:val="Hyperlink"/>
             <w:rFonts w:ascii="Arial" w:hAnsi="Arial" w:cs="Arial"/>
             <w:noProof/>
           </w:rPr>
@@ -1947,7 +1911,7 @@
         </w:r>
         <w:r>
           <w:rPr>
-            <w:rStyle w:val="Hiperveza"/>
+            <w:rStyle w:val="Hyperlink"/>
             <w:rFonts w:ascii="Arial" w:hAnsi="Arial" w:cs="Arial"/>
             <w:noProof/>
           </w:rPr>
@@ -2012,7 +1976,7 @@
     </w:p>
     <w:p>
       <w:pPr>
-        <w:pStyle w:val="Sadraj2"/>
+        <w:pStyle w:val="TOC2"/>
         <w:tabs>
           <w:tab w:val="left" w:pos="880"/>
           <w:tab w:val="right" w:leader="dot" w:pos="9061"/>
@@ -2030,7 +1994,7 @@
       <w:hyperlink w:anchor="_Toc431806061" w:history="1">
         <w:r>
           <w:rPr>
-            <w:rStyle w:val="Hiperveza"/>
+            <w:rStyle w:val="Hyperlink"/>
             <w:rFonts w:ascii="Arial" w:hAnsi="Arial" w:cs="Arial"/>
             <w:noProof/>
           </w:rPr>
@@ -2049,7 +2013,7 @@
         </w:r>
         <w:r>
           <w:rPr>
-            <w:rStyle w:val="Hiperveza"/>
+            <w:rStyle w:val="Hyperlink"/>
             <w:rFonts w:ascii="Arial" w:hAnsi="Arial" w:cs="Arial"/>
             <w:noProof/>
           </w:rPr>
@@ -2114,7 +2078,7 @@
     </w:p>
     <w:p>
       <w:pPr>
-        <w:pStyle w:val="Sadraj1"/>
+        <w:pStyle w:val="TOC1"/>
         <w:tabs>
           <w:tab w:val="left" w:pos="440"/>
           <w:tab w:val="right" w:leader="dot" w:pos="9061"/>
@@ -2132,7 +2096,7 @@
       <w:hyperlink w:anchor="_Toc431806062" w:history="1">
         <w:r>
           <w:rPr>
-            <w:rStyle w:val="Hiperveza"/>
+            <w:rStyle w:val="Hyperlink"/>
             <w:rFonts w:ascii="Arial" w:hAnsi="Arial" w:cs="Arial"/>
             <w:noProof/>
           </w:rPr>
@@ -2151,7 +2115,7 @@
         </w:r>
         <w:r>
           <w:rPr>
-            <w:rStyle w:val="Hiperveza"/>
+            <w:rStyle w:val="Hyperlink"/>
             <w:rFonts w:ascii="Arial" w:hAnsi="Arial" w:cs="Arial"/>
             <w:noProof/>
           </w:rPr>
@@ -2216,7 +2180,7 @@
     </w:p>
     <w:p>
       <w:pPr>
-        <w:pStyle w:val="Sadraj1"/>
+        <w:pStyle w:val="TOC1"/>
         <w:tabs>
           <w:tab w:val="left" w:pos="440"/>
           <w:tab w:val="right" w:leader="dot" w:pos="9061"/>
@@ -2234,7 +2198,7 @@
       <w:hyperlink w:anchor="_Toc431806063" w:history="1">
         <w:r>
           <w:rPr>
-            <w:rStyle w:val="Hiperveza"/>
+            <w:rStyle w:val="Hyperlink"/>
             <w:rFonts w:ascii="Arial" w:hAnsi="Arial" w:cs="Arial"/>
             <w:noProof/>
           </w:rPr>
@@ -2253,7 +2217,7 @@
         </w:r>
         <w:r>
           <w:rPr>
-            <w:rStyle w:val="Hiperveza"/>
+            <w:rStyle w:val="Hyperlink"/>
             <w:rFonts w:ascii="Arial" w:hAnsi="Arial" w:cs="Arial"/>
             <w:noProof/>
           </w:rPr>
@@ -2318,7 +2282,7 @@
     </w:p>
     <w:p>
       <w:pPr>
-        <w:pStyle w:val="Sadraj1"/>
+        <w:pStyle w:val="TOC1"/>
         <w:tabs>
           <w:tab w:val="right" w:leader="dot" w:pos="9061"/>
         </w:tabs>
@@ -2335,7 +2299,7 @@
       <w:hyperlink w:anchor="_Toc431806064" w:history="1">
         <w:r>
           <w:rPr>
-            <w:rStyle w:val="Hiperveza"/>
+            <w:rStyle w:val="Hyperlink"/>
             <w:rFonts w:ascii="Arial" w:hAnsi="Arial" w:cs="Arial"/>
             <w:noProof/>
           </w:rPr>
@@ -2400,7 +2364,7 @@
     </w:p>
     <w:p>
       <w:pPr>
-        <w:pStyle w:val="Sadraj1"/>
+        <w:pStyle w:val="TOC1"/>
         <w:tabs>
           <w:tab w:val="right" w:leader="dot" w:pos="9061"/>
         </w:tabs>
@@ -2417,7 +2381,7 @@
       <w:hyperlink w:anchor="_Toc431806065" w:history="1">
         <w:r>
           <w:rPr>
-            <w:rStyle w:val="Hiperveza"/>
+            <w:rStyle w:val="Hyperlink"/>
             <w:rFonts w:ascii="Arial" w:hAnsi="Arial" w:cs="Arial"/>
             <w:noProof/>
           </w:rPr>
@@ -2482,7 +2446,7 @@
     </w:p>
     <w:p>
       <w:pPr>
-        <w:pStyle w:val="Sadraj1"/>
+        <w:pStyle w:val="TOC1"/>
         <w:tabs>
           <w:tab w:val="right" w:leader="dot" w:pos="9061"/>
         </w:tabs>
@@ -2499,7 +2463,7 @@
       <w:hyperlink w:anchor="_Toc431806066" w:history="1">
         <w:r>
           <w:rPr>
-            <w:rStyle w:val="Hiperveza"/>
+            <w:rStyle w:val="Hyperlink"/>
             <w:rFonts w:ascii="Arial" w:hAnsi="Arial" w:cs="Arial"/>
             <w:noProof/>
           </w:rPr>
@@ -2564,7 +2528,7 @@
     </w:p>
     <w:p>
       <w:pPr>
-        <w:pStyle w:val="Sadraj1"/>
+        <w:pStyle w:val="TOC1"/>
         <w:tabs>
           <w:tab w:val="right" w:leader="dot" w:pos="9061"/>
         </w:tabs>
@@ -2581,7 +2545,7 @@
       <w:hyperlink w:anchor="_Toc431806067" w:history="1">
         <w:r>
           <w:rPr>
-            <w:rStyle w:val="Hiperveza"/>
+            <w:rStyle w:val="Hyperlink"/>
             <w:rFonts w:ascii="Arial" w:hAnsi="Arial" w:cs="Arial"/>
             <w:noProof/>
           </w:rPr>
@@ -2669,7 +2633,7 @@
     </w:p>
     <w:p>
       <w:pPr>
-        <w:pStyle w:val="Naslov1"/>
+        <w:pStyle w:val="Heading1"/>
         <w:numPr>
           <w:ilvl w:val="0"/>
           <w:numId w:val="3"/>
@@ -2724,21 +2688,12 @@
               <w:pStyle w:val="Normal1"/>
               <w:spacing w:line="360" w:lineRule="auto"/>
             </w:pPr>
-            <w:proofErr w:type="spellStart"/>
             <w:r>
               <w:rPr>
                 <w:rFonts w:ascii="Arial" w:eastAsia="Arial" w:hAnsi="Arial" w:cs="Arial"/>
                 <w:b/>
               </w:rPr>
-              <w:t>Rev</w:t>
-            </w:r>
-            <w:proofErr w:type="spellEnd"/>
-            <w:r>
-              <w:rPr>
-                <w:rFonts w:ascii="Arial" w:eastAsia="Arial" w:hAnsi="Arial" w:cs="Arial"/>
-                <w:b/>
-              </w:rPr>
-              <w:t>.</w:t>
+              <w:t>Rev.</w:t>
             </w:r>
           </w:p>
         </w:tc>
@@ -2880,14 +2835,12 @@
               <w:pStyle w:val="Normal1"/>
               <w:spacing w:line="360" w:lineRule="auto"/>
             </w:pPr>
-            <w:proofErr w:type="spellStart"/>
             <w:r>
               <w:rPr>
                 <w:rFonts w:ascii="Arial" w:eastAsia="Arial" w:hAnsi="Arial" w:cs="Arial"/>
               </w:rPr>
               <w:t>Poljanec</w:t>
             </w:r>
-            <w:proofErr w:type="spellEnd"/>
           </w:p>
         </w:tc>
         <w:tc>
@@ -4380,7 +4333,7 @@
     </w:p>
     <w:p>
       <w:pPr>
-        <w:pStyle w:val="Naslov1"/>
+        <w:pStyle w:val="Heading1"/>
         <w:numPr>
           <w:ilvl w:val="0"/>
           <w:numId w:val="3"/>
@@ -4410,13 +4363,7 @@
         <w:rPr>
           <w:rFonts w:ascii="Arial" w:hAnsi="Arial" w:cs="Arial"/>
         </w:rPr>
-        <w:t xml:space="preserve">Cilj projekta je razviti mobilnu aplikaciju </w:t>
-      </w:r>
-      <w:r>
-        <w:rPr>
-          <w:rFonts w:ascii="Arial" w:hAnsi="Arial" w:cs="Arial"/>
-        </w:rPr>
-        <w:t xml:space="preserve">GuildBuild </w:t>
+        <w:t xml:space="preserve">Cilj projekta je razviti mobilnu aplikaciju GuildBuild </w:t>
       </w:r>
       <w:r>
         <w:rPr>
@@ -4440,35 +4387,7 @@
         <w:rPr>
           <w:rFonts w:ascii="Arial" w:hAnsi="Arial" w:cs="Arial"/>
         </w:rPr>
-        <w:t xml:space="preserve"> zajednicama igrača MMO igara tzv. cehovima (</w:t>
-      </w:r>
-      <w:proofErr w:type="spellStart"/>
-      <w:r>
-        <w:rPr>
-          <w:rFonts w:ascii="Arial" w:hAnsi="Arial" w:cs="Arial"/>
-        </w:rPr>
-        <w:t>eng</w:t>
-      </w:r>
-      <w:proofErr w:type="spellEnd"/>
-      <w:r>
-        <w:rPr>
-          <w:rFonts w:ascii="Arial" w:hAnsi="Arial" w:cs="Arial"/>
-        </w:rPr>
-        <w:t xml:space="preserve">. </w:t>
-      </w:r>
-      <w:proofErr w:type="spellStart"/>
-      <w:r>
-        <w:rPr>
-          <w:rFonts w:ascii="Arial" w:hAnsi="Arial" w:cs="Arial"/>
-        </w:rPr>
-        <w:t>guild</w:t>
-      </w:r>
-      <w:proofErr w:type="spellEnd"/>
-      <w:r>
-        <w:rPr>
-          <w:rFonts w:ascii="Arial" w:hAnsi="Arial" w:cs="Arial"/>
-        </w:rPr>
-        <w:t>) bolju komunikaciju i organizaciju svoje zajednice kroz praćenje događaja, napretka, stečenih vještina koje posjeduju određeni članovi i sl.</w:t>
+        <w:t xml:space="preserve"> zajednicama igrača MMO igara tzv. cehovima (eng. guild) bolju komunikaciju i organizaciju svoje zajednice kroz praćenje događaja, napretka, stečenih vještina koje posjeduju određeni članovi i sl.</w:t>
       </w:r>
     </w:p>
     <w:p>
@@ -4504,13 +4423,7 @@
         <w:rPr>
           <w:rFonts w:ascii="Arial" w:hAnsi="Arial" w:cs="Arial"/>
         </w:rPr>
-        <w:t>Č</w:t>
-      </w:r>
-      <w:r>
-        <w:rPr>
-          <w:rFonts w:ascii="Arial" w:hAnsi="Arial" w:cs="Arial"/>
-        </w:rPr>
-        <w:t>lanovi</w:t>
+        <w:t>Članovi</w:t>
       </w:r>
     </w:p>
     <w:p>
@@ -4782,109 +4695,19 @@
         <w:rPr>
           <w:rFonts w:ascii="Arial" w:hAnsi="Arial" w:cs="Arial"/>
         </w:rPr>
-        <w:t xml:space="preserve"> praćenje napredovanja ceha tako što vođa ceha navede ciljeve koje treba ispuniti, a koordinatori upisuju jesu li te ciljeve ispunili te navode koji su sve članovi u tome sudjelovali. Svaki cilj može imati </w:t>
-      </w:r>
-      <w:proofErr w:type="spellStart"/>
-      <w:r>
-        <w:rPr>
-          <w:rFonts w:ascii="Arial" w:hAnsi="Arial" w:cs="Arial"/>
-        </w:rPr>
-        <w:t>podciljeve</w:t>
-      </w:r>
-      <w:proofErr w:type="spellEnd"/>
-      <w:r>
-        <w:rPr>
-          <w:rFonts w:ascii="Arial" w:hAnsi="Arial" w:cs="Arial"/>
-        </w:rPr>
-        <w:t xml:space="preserve"> pa tako npr. za glavni cilj se može postaviti dovršetak neke operacije (</w:t>
-      </w:r>
-      <w:proofErr w:type="spellStart"/>
-      <w:r>
-        <w:rPr>
-          <w:rFonts w:ascii="Arial" w:hAnsi="Arial" w:cs="Arial"/>
-        </w:rPr>
-        <w:t>eng</w:t>
-      </w:r>
-      <w:proofErr w:type="spellEnd"/>
-      <w:r>
-        <w:rPr>
-          <w:rFonts w:ascii="Arial" w:hAnsi="Arial" w:cs="Arial"/>
-        </w:rPr>
-        <w:t xml:space="preserve">. </w:t>
-      </w:r>
-      <w:proofErr w:type="spellStart"/>
-      <w:r>
-        <w:rPr>
-          <w:rFonts w:ascii="Arial" w:hAnsi="Arial" w:cs="Arial"/>
-        </w:rPr>
-        <w:t>raid</w:t>
-      </w:r>
-      <w:proofErr w:type="spellEnd"/>
-      <w:r>
-        <w:rPr>
-          <w:rFonts w:ascii="Arial" w:hAnsi="Arial" w:cs="Arial"/>
-        </w:rPr>
-        <w:t xml:space="preserve">), </w:t>
-      </w:r>
-      <w:r>
-        <w:rPr>
-          <w:rFonts w:ascii="Arial" w:hAnsi="Arial" w:cs="Arial"/>
-        </w:rPr>
-        <w:t xml:space="preserve">a za </w:t>
-      </w:r>
-      <w:proofErr w:type="spellStart"/>
-      <w:r>
-        <w:rPr>
-          <w:rFonts w:ascii="Arial" w:hAnsi="Arial" w:cs="Arial"/>
-        </w:rPr>
-        <w:t>pod</w:t>
-      </w:r>
-      <w:r>
-        <w:rPr>
-          <w:rFonts w:ascii="Arial" w:hAnsi="Arial" w:cs="Arial"/>
-        </w:rPr>
-        <w:t>ciljeve</w:t>
-      </w:r>
-      <w:proofErr w:type="spellEnd"/>
-      <w:r>
-        <w:rPr>
-          <w:rFonts w:ascii="Arial" w:hAnsi="Arial" w:cs="Arial"/>
-        </w:rPr>
-        <w:t xml:space="preserve"> savladavanje nekog od protivnika u operaciji (</w:t>
-      </w:r>
-      <w:proofErr w:type="spellStart"/>
-      <w:r>
-        <w:rPr>
-          <w:rFonts w:ascii="Arial" w:hAnsi="Arial" w:cs="Arial"/>
-        </w:rPr>
-        <w:t>eng</w:t>
-      </w:r>
-      <w:proofErr w:type="spellEnd"/>
-      <w:r>
-        <w:rPr>
-          <w:rFonts w:ascii="Arial" w:hAnsi="Arial" w:cs="Arial"/>
-        </w:rPr>
-        <w:t xml:space="preserve">. </w:t>
-      </w:r>
-      <w:proofErr w:type="spellStart"/>
-      <w:r>
-        <w:rPr>
-          <w:rFonts w:ascii="Arial" w:hAnsi="Arial" w:cs="Arial"/>
-        </w:rPr>
-        <w:t>boss</w:t>
-      </w:r>
-      <w:proofErr w:type="spellEnd"/>
-      <w:r>
-        <w:rPr>
-          <w:rFonts w:ascii="Arial" w:hAnsi="Arial" w:cs="Arial"/>
-        </w:rPr>
-        <w:t>). Vođa ceha može odrediti da se neki od zadanih ciljeva (i stupanj ispunjenosti) vide na javnoj stranici ceha. Na profilu svakog člana je vidljiv popis svih ciljeva u čijem je ispunjenu sudjelovao</w:t>
-      </w:r>
-      <w:r>
-        <w:rPr>
-          <w:rFonts w:ascii="Arial" w:hAnsi="Arial" w:cs="Arial"/>
-        </w:rPr>
-        <w:t>.</w:t>
+        <w:t xml:space="preserve"> praćenje napredovanja ceha tako što vođa ceha navede ciljeve koje treba ispuniti, a koordinatori upisuju jesu li te ciljeve ispunili te navode koji su sve članovi u tome sudjelovali. Svaki cilj može imati podciljeve pa tako npr. za glavni cilj se može postaviti dovršetak neke operacije (eng. raid), </w:t>
+      </w:r>
+      <w:r>
+        <w:rPr>
+          <w:rFonts w:ascii="Arial" w:hAnsi="Arial" w:cs="Arial"/>
+        </w:rPr>
+        <w:t>a za pod</w:t>
+      </w:r>
+      <w:r>
+        <w:rPr>
+          <w:rFonts w:ascii="Arial" w:hAnsi="Arial" w:cs="Arial"/>
+        </w:rPr>
+        <w:t>ciljeve savladavanje nekog od protivnika u operaciji (eng. boss). Vođa ceha može odrediti da se neki od zadanih ciljeva (i stupanj ispunjenosti) vide na javnoj stranici ceha. Na profilu svakog člana je vidljiv popis svih ciljeva u čijem je ispunjenu sudjelovao.</w:t>
       </w:r>
     </w:p>
     <w:p>
@@ -4910,91 +4733,7 @@
         <w:rPr>
           <w:rFonts w:ascii="Arial" w:hAnsi="Arial" w:cs="Arial"/>
         </w:rPr>
-        <w:t>Svaki član na svom profilu navodi nazive svih likova koje ima u igri te njihovu klasu i razinu (</w:t>
-      </w:r>
-      <w:proofErr w:type="spellStart"/>
-      <w:r>
-        <w:rPr>
-          <w:rFonts w:ascii="Arial" w:hAnsi="Arial" w:cs="Arial"/>
-        </w:rPr>
-        <w:t>eng</w:t>
-      </w:r>
-      <w:proofErr w:type="spellEnd"/>
-      <w:r>
-        <w:rPr>
-          <w:rFonts w:ascii="Arial" w:hAnsi="Arial" w:cs="Arial"/>
-        </w:rPr>
-        <w:t xml:space="preserve">. </w:t>
-      </w:r>
-      <w:proofErr w:type="spellStart"/>
-      <w:r>
-        <w:rPr>
-          <w:rFonts w:ascii="Arial" w:hAnsi="Arial" w:cs="Arial"/>
-        </w:rPr>
-        <w:t>level</w:t>
-      </w:r>
-      <w:proofErr w:type="spellEnd"/>
-      <w:r>
-        <w:rPr>
-          <w:rFonts w:ascii="Arial" w:hAnsi="Arial" w:cs="Arial"/>
-        </w:rPr>
-        <w:t>). Također navodi i sve vještine (</w:t>
-      </w:r>
-      <w:proofErr w:type="spellStart"/>
-      <w:r>
-        <w:rPr>
-          <w:rFonts w:ascii="Arial" w:hAnsi="Arial" w:cs="Arial"/>
-        </w:rPr>
-        <w:t>eng</w:t>
-      </w:r>
-      <w:proofErr w:type="spellEnd"/>
-      <w:r>
-        <w:rPr>
-          <w:rFonts w:ascii="Arial" w:hAnsi="Arial" w:cs="Arial"/>
-        </w:rPr>
-        <w:t xml:space="preserve">. </w:t>
-      </w:r>
-      <w:proofErr w:type="spellStart"/>
-      <w:r>
-        <w:rPr>
-          <w:rFonts w:ascii="Arial" w:hAnsi="Arial" w:cs="Arial"/>
-        </w:rPr>
-        <w:t>crafting</w:t>
-      </w:r>
-      <w:proofErr w:type="spellEnd"/>
-      <w:r>
-        <w:rPr>
-          <w:rFonts w:ascii="Arial" w:hAnsi="Arial" w:cs="Arial"/>
-        </w:rPr>
-        <w:t xml:space="preserve"> </w:t>
-      </w:r>
-      <w:proofErr w:type="spellStart"/>
-      <w:r>
-        <w:rPr>
-          <w:rFonts w:ascii="Arial" w:hAnsi="Arial" w:cs="Arial"/>
-        </w:rPr>
-        <w:t>skills</w:t>
-      </w:r>
-      <w:proofErr w:type="spellEnd"/>
-      <w:r>
-        <w:rPr>
-          <w:rFonts w:ascii="Arial" w:hAnsi="Arial" w:cs="Arial"/>
-        </w:rPr>
-        <w:t xml:space="preserve">) koje taj lik posjeduje i njihovu razinu. Dodatno svaki član može još na svom profilu napisati nešto o sebi te postaviti svoj </w:t>
-      </w:r>
-      <w:proofErr w:type="spellStart"/>
-      <w:r>
-        <w:rPr>
-          <w:rFonts w:ascii="Arial" w:hAnsi="Arial" w:cs="Arial"/>
-        </w:rPr>
-        <w:t>avatar</w:t>
-      </w:r>
-      <w:proofErr w:type="spellEnd"/>
-      <w:r>
-        <w:rPr>
-          <w:rFonts w:ascii="Arial" w:hAnsi="Arial" w:cs="Arial"/>
-        </w:rPr>
-        <w:t>. Članovi si međusobno mogu slati poruke unutar aplikacije, a vođa ceha i vođe timova imaju mogućnost postavljanja obavijesti na stranicu ceha koja je vidljiva svim članovima. Poruke koje je neki član dobio i/ili poslao su vidljive isključivo njemu (nisu vidljive ostalim članovima).</w:t>
+        <w:t>Svaki član na svom profilu navodi nazive svih likova koje ima u igri te njihovu klasu i razinu (eng. level). Također navodi i sve vještine (eng. crafting skills) koje taj lik posjeduje i njihovu razinu. Dodatno svaki član može još na svom profilu napisati nešto o sebi te postaviti svoj avatar. Članovi si međusobno mogu slati poruke unutar aplikacije, a vođa ceha i vođe timova imaju mogućnost postavljanja obavijesti na stranicu ceha koja je vidljiva svim članovima. Poruke koje je neki član dobio i/ili poslao su vidljive isključivo njemu (nisu vidljive ostalim članovima).</w:t>
       </w:r>
     </w:p>
     <w:p>
@@ -5082,7 +4821,7 @@
     </w:p>
     <w:p>
       <w:pPr>
-        <w:pStyle w:val="Naslov1"/>
+        <w:pStyle w:val="Heading1"/>
         <w:numPr>
           <w:ilvl w:val="0"/>
           <w:numId w:val="3"/>
@@ -5145,49 +4884,7 @@
         <w:rPr>
           <w:szCs w:val="24"/>
         </w:rPr>
-        <w:t xml:space="preserve">engl. </w:t>
-      </w:r>
-      <w:proofErr w:type="spellStart"/>
-      <w:r>
-        <w:rPr>
-          <w:szCs w:val="24"/>
-        </w:rPr>
-        <w:t>Massively</w:t>
-      </w:r>
-      <w:proofErr w:type="spellEnd"/>
-      <w:r>
-        <w:rPr>
-          <w:szCs w:val="24"/>
-        </w:rPr>
-        <w:t xml:space="preserve"> </w:t>
-      </w:r>
-      <w:proofErr w:type="spellStart"/>
-      <w:r>
-        <w:rPr>
-          <w:szCs w:val="24"/>
-        </w:rPr>
-        <w:t>Multiplayer</w:t>
-      </w:r>
-      <w:proofErr w:type="spellEnd"/>
-      <w:r>
-        <w:rPr>
-          <w:szCs w:val="24"/>
-        </w:rPr>
-        <w:t xml:space="preserve"> Online Role-</w:t>
-      </w:r>
-      <w:proofErr w:type="spellStart"/>
-      <w:r>
-        <w:rPr>
-          <w:szCs w:val="24"/>
-        </w:rPr>
-        <w:t>Playing</w:t>
-      </w:r>
-      <w:proofErr w:type="spellEnd"/>
-      <w:r>
-        <w:rPr>
-          <w:szCs w:val="24"/>
-        </w:rPr>
-        <w:t xml:space="preserve"> Game, online igra sa puno               igrača u kojem svaki igrač ima svoju ulogu</w:t>
+        <w:t>engl. Massively Multiplayer Online Role-Playing Game, online igra sa puno               igrača u kojem svaki igrač ima svoju ulogu</w:t>
       </w:r>
       <w:r>
         <w:rPr>
@@ -5199,7 +4896,7 @@
     </w:p>
     <w:p>
       <w:pPr>
-        <w:pStyle w:val="Naslov1"/>
+        <w:pStyle w:val="Heading1"/>
         <w:numPr>
           <w:ilvl w:val="0"/>
           <w:numId w:val="3"/>
@@ -5218,6 +4915,1183 @@
     <w:p>
       <w:pPr>
         <w:pStyle w:val="Normal1"/>
+        <w:ind w:left="360"/>
+        <w:rPr>
+          <w:rFonts w:ascii="Arial" w:hAnsi="Arial" w:cs="Arial"/>
+          <w:b/>
+          <w:sz w:val="28"/>
+          <w:szCs w:val="28"/>
+        </w:rPr>
+      </w:pPr>
+      <w:r>
+        <w:rPr>
+          <w:rFonts w:ascii="Arial" w:hAnsi="Arial" w:cs="Arial"/>
+          <w:b/>
+          <w:sz w:val="28"/>
+          <w:szCs w:val="28"/>
+        </w:rPr>
+        <w:t>Dionici:</w:t>
+      </w:r>
+    </w:p>
+    <w:p>
+      <w:pPr>
+        <w:pStyle w:val="Normal1"/>
+        <w:numPr>
+          <w:ilvl w:val="0"/>
+          <w:numId w:val="8"/>
+        </w:numPr>
+        <w:rPr>
+          <w:rFonts w:ascii="Arial" w:hAnsi="Arial" w:cs="Arial"/>
+          <w:szCs w:val="24"/>
+        </w:rPr>
+      </w:pPr>
+      <w:r>
+        <w:rPr>
+          <w:rFonts w:ascii="Arial" w:hAnsi="Arial" w:cs="Arial"/>
+          <w:szCs w:val="24"/>
+        </w:rPr>
+        <w:t>Vlasnici</w:t>
+      </w:r>
+      <w:r>
+        <w:rPr>
+          <w:rFonts w:ascii="Arial" w:hAnsi="Arial" w:cs="Arial"/>
+          <w:szCs w:val="24"/>
+        </w:rPr>
+        <w:t xml:space="preserve"> aplikacije</w:t>
+      </w:r>
+    </w:p>
+    <w:p>
+      <w:pPr>
+        <w:pStyle w:val="Normal1"/>
+        <w:numPr>
+          <w:ilvl w:val="0"/>
+          <w:numId w:val="8"/>
+        </w:numPr>
+        <w:rPr>
+          <w:rFonts w:ascii="Arial" w:hAnsi="Arial" w:cs="Arial"/>
+          <w:szCs w:val="24"/>
+        </w:rPr>
+      </w:pPr>
+      <w:r>
+        <w:rPr>
+          <w:rFonts w:ascii="Arial" w:hAnsi="Arial" w:cs="Arial"/>
+          <w:szCs w:val="24"/>
+        </w:rPr>
+        <w:t>Vođa ceha</w:t>
+      </w:r>
+    </w:p>
+    <w:p>
+      <w:pPr>
+        <w:pStyle w:val="Normal1"/>
+        <w:numPr>
+          <w:ilvl w:val="0"/>
+          <w:numId w:val="8"/>
+        </w:numPr>
+        <w:rPr>
+          <w:rFonts w:ascii="Arial" w:hAnsi="Arial" w:cs="Arial"/>
+          <w:szCs w:val="24"/>
+        </w:rPr>
+      </w:pPr>
+      <w:r>
+        <w:rPr>
+          <w:rFonts w:ascii="Arial" w:hAnsi="Arial" w:cs="Arial"/>
+          <w:szCs w:val="24"/>
+        </w:rPr>
+        <w:t>Kordinatori ceha</w:t>
+      </w:r>
+    </w:p>
+    <w:p>
+      <w:pPr>
+        <w:pStyle w:val="Normal1"/>
+        <w:numPr>
+          <w:ilvl w:val="0"/>
+          <w:numId w:val="8"/>
+        </w:numPr>
+        <w:rPr>
+          <w:rFonts w:ascii="Arial" w:hAnsi="Arial" w:cs="Arial"/>
+          <w:szCs w:val="24"/>
+        </w:rPr>
+      </w:pPr>
+      <w:r>
+        <w:rPr>
+          <w:rFonts w:ascii="Arial" w:hAnsi="Arial" w:cs="Arial"/>
+          <w:szCs w:val="24"/>
+        </w:rPr>
+        <w:t>Korisnici aplikacije</w:t>
+      </w:r>
+    </w:p>
+    <w:p>
+      <w:pPr>
+        <w:pStyle w:val="Normal1"/>
+        <w:numPr>
+          <w:ilvl w:val="0"/>
+          <w:numId w:val="8"/>
+        </w:numPr>
+        <w:rPr>
+          <w:rFonts w:ascii="Arial" w:hAnsi="Arial" w:cs="Arial"/>
+          <w:szCs w:val="24"/>
+        </w:rPr>
+      </w:pPr>
+      <w:r>
+        <w:rPr>
+          <w:rFonts w:ascii="Arial" w:hAnsi="Arial" w:cs="Arial"/>
+          <w:szCs w:val="24"/>
+        </w:rPr>
+        <w:t>Administrator aplikacije</w:t>
+      </w:r>
+    </w:p>
+    <w:p>
+      <w:pPr>
+        <w:pStyle w:val="Normal1"/>
+        <w:numPr>
+          <w:ilvl w:val="0"/>
+          <w:numId w:val="8"/>
+        </w:numPr>
+        <w:rPr>
+          <w:rFonts w:ascii="Arial" w:hAnsi="Arial" w:cs="Arial"/>
+          <w:szCs w:val="24"/>
+        </w:rPr>
+      </w:pPr>
+      <w:r>
+        <w:rPr>
+          <w:rFonts w:ascii="Arial" w:hAnsi="Arial" w:cs="Arial"/>
+          <w:szCs w:val="24"/>
+        </w:rPr>
+        <w:t>Administrator baze podataka</w:t>
+      </w:r>
+    </w:p>
+    <w:p>
+      <w:pPr>
+        <w:pStyle w:val="Default"/>
+      </w:pPr>
+    </w:p>
+    <w:p>
+      <w:pPr>
+        <w:pStyle w:val="Normal1"/>
+        <w:ind w:left="360"/>
+        <w:rPr>
+          <w:rFonts w:ascii="Arial" w:hAnsi="Arial" w:cs="Arial"/>
+          <w:b/>
+          <w:bCs/>
+          <w:color w:val="auto"/>
+          <w:sz w:val="28"/>
+          <w:szCs w:val="28"/>
+        </w:rPr>
+      </w:pPr>
+      <w:r>
+        <w:rPr>
+          <w:rFonts w:ascii="Arial" w:hAnsi="Arial" w:cs="Arial"/>
+          <w:b/>
+          <w:bCs/>
+          <w:color w:val="auto"/>
+          <w:sz w:val="28"/>
+          <w:szCs w:val="28"/>
+        </w:rPr>
+        <w:t>Aktori i njihovi funkcionalni zahtjevi</w:t>
+      </w:r>
+    </w:p>
+    <w:p>
+      <w:pPr>
+        <w:pStyle w:val="Normal1"/>
+        <w:numPr>
+          <w:ilvl w:val="0"/>
+          <w:numId w:val="9"/>
+        </w:numPr>
+        <w:rPr>
+          <w:rFonts w:ascii="Arial" w:hAnsi="Arial" w:cs="Arial"/>
+          <w:szCs w:val="24"/>
+        </w:rPr>
+      </w:pPr>
+      <w:r>
+        <w:rPr>
+          <w:rFonts w:ascii="Arial" w:hAnsi="Arial" w:cs="Arial"/>
+          <w:szCs w:val="24"/>
+        </w:rPr>
+        <w:t>Član ceha</w:t>
+      </w:r>
+    </w:p>
+    <w:p>
+      <w:pPr>
+        <w:pStyle w:val="Normal1"/>
+        <w:numPr>
+          <w:ilvl w:val="1"/>
+          <w:numId w:val="9"/>
+        </w:numPr>
+        <w:rPr>
+          <w:rFonts w:ascii="Arial" w:hAnsi="Arial" w:cs="Arial"/>
+          <w:szCs w:val="24"/>
+        </w:rPr>
+      </w:pPr>
+      <w:r>
+        <w:rPr>
+          <w:rFonts w:ascii="Arial" w:hAnsi="Arial" w:cs="Arial"/>
+          <w:szCs w:val="24"/>
+        </w:rPr>
+        <w:t>Može pregledavati profile registriranih korisnika</w:t>
+      </w:r>
+    </w:p>
+    <w:p>
+      <w:pPr>
+        <w:pStyle w:val="Normal1"/>
+        <w:numPr>
+          <w:ilvl w:val="1"/>
+          <w:numId w:val="9"/>
+        </w:numPr>
+        <w:rPr>
+          <w:rFonts w:ascii="Arial" w:hAnsi="Arial" w:cs="Arial"/>
+          <w:szCs w:val="24"/>
+        </w:rPr>
+      </w:pPr>
+      <w:r>
+        <w:rPr>
+          <w:rFonts w:ascii="Arial" w:hAnsi="Arial" w:cs="Arial"/>
+          <w:szCs w:val="24"/>
+        </w:rPr>
+        <w:t>Može stvoriti novi ceh</w:t>
+      </w:r>
+    </w:p>
+    <w:p>
+      <w:pPr>
+        <w:pStyle w:val="Normal1"/>
+        <w:numPr>
+          <w:ilvl w:val="1"/>
+          <w:numId w:val="9"/>
+        </w:numPr>
+        <w:rPr>
+          <w:rFonts w:ascii="Arial" w:hAnsi="Arial" w:cs="Arial"/>
+          <w:szCs w:val="24"/>
+        </w:rPr>
+      </w:pPr>
+      <w:r>
+        <w:rPr>
+          <w:rFonts w:ascii="Arial" w:hAnsi="Arial" w:cs="Arial"/>
+          <w:szCs w:val="24"/>
+        </w:rPr>
+        <w:t>Može se pridružiti nekom od postojećih cehova</w:t>
+      </w:r>
+    </w:p>
+    <w:p>
+      <w:pPr>
+        <w:pStyle w:val="Normal1"/>
+        <w:numPr>
+          <w:ilvl w:val="1"/>
+          <w:numId w:val="9"/>
+        </w:numPr>
+        <w:rPr>
+          <w:rFonts w:ascii="Arial" w:hAnsi="Arial" w:cs="Arial"/>
+          <w:szCs w:val="24"/>
+        </w:rPr>
+      </w:pPr>
+      <w:r>
+        <w:rPr>
+          <w:rFonts w:ascii="Arial" w:hAnsi="Arial" w:cs="Arial"/>
+          <w:szCs w:val="24"/>
+        </w:rPr>
+        <w:t>Može urediti svoj profil</w:t>
+      </w:r>
+    </w:p>
+    <w:p>
+      <w:pPr>
+        <w:pStyle w:val="Normal1"/>
+        <w:numPr>
+          <w:ilvl w:val="1"/>
+          <w:numId w:val="9"/>
+        </w:numPr>
+        <w:rPr>
+          <w:rFonts w:ascii="Arial" w:hAnsi="Arial" w:cs="Arial"/>
+          <w:szCs w:val="24"/>
+        </w:rPr>
+      </w:pPr>
+      <w:r>
+        <w:rPr>
+          <w:rFonts w:ascii="Arial" w:hAnsi="Arial" w:cs="Arial"/>
+          <w:szCs w:val="24"/>
+        </w:rPr>
+        <w:t>Može pregledavati kalendar događaja</w:t>
+      </w:r>
+    </w:p>
+    <w:p>
+      <w:pPr>
+        <w:pStyle w:val="Normal1"/>
+        <w:numPr>
+          <w:ilvl w:val="1"/>
+          <w:numId w:val="9"/>
+        </w:numPr>
+        <w:rPr>
+          <w:rFonts w:ascii="Arial" w:hAnsi="Arial" w:cs="Arial"/>
+          <w:szCs w:val="24"/>
+        </w:rPr>
+      </w:pPr>
+      <w:r>
+        <w:rPr>
+          <w:rFonts w:ascii="Arial" w:hAnsi="Arial" w:cs="Arial"/>
+          <w:szCs w:val="24"/>
+        </w:rPr>
+        <w:t>Može označiti hoće li sudjelovati u događaju</w:t>
+      </w:r>
+    </w:p>
+    <w:p>
+      <w:pPr>
+        <w:pStyle w:val="Normal1"/>
+        <w:numPr>
+          <w:ilvl w:val="1"/>
+          <w:numId w:val="9"/>
+        </w:numPr>
+        <w:rPr>
+          <w:rFonts w:ascii="Arial" w:hAnsi="Arial" w:cs="Arial"/>
+          <w:szCs w:val="24"/>
+        </w:rPr>
+      </w:pPr>
+      <w:r>
+        <w:rPr>
+          <w:rFonts w:ascii="Arial" w:hAnsi="Arial" w:cs="Arial"/>
+          <w:szCs w:val="24"/>
+        </w:rPr>
+        <w:t>Može slati i pregledavati poruke unutar aplikacije</w:t>
+      </w:r>
+    </w:p>
+    <w:p>
+      <w:pPr>
+        <w:pStyle w:val="Normal1"/>
+        <w:numPr>
+          <w:ilvl w:val="0"/>
+          <w:numId w:val="9"/>
+        </w:numPr>
+        <w:rPr>
+          <w:rFonts w:ascii="Arial" w:hAnsi="Arial" w:cs="Arial"/>
+          <w:szCs w:val="24"/>
+        </w:rPr>
+      </w:pPr>
+      <w:r>
+        <w:rPr>
+          <w:rFonts w:ascii="Arial" w:hAnsi="Arial" w:cs="Arial"/>
+          <w:szCs w:val="24"/>
+        </w:rPr>
+        <w:t>Ko</w:t>
+      </w:r>
+      <w:r>
+        <w:rPr>
+          <w:rFonts w:ascii="Arial" w:hAnsi="Arial" w:cs="Arial"/>
+          <w:szCs w:val="24"/>
+        </w:rPr>
+        <w:t>o</w:t>
+      </w:r>
+      <w:r>
+        <w:rPr>
+          <w:rFonts w:ascii="Arial" w:hAnsi="Arial" w:cs="Arial"/>
+          <w:szCs w:val="24"/>
+        </w:rPr>
+        <w:t>rdinator ceha</w:t>
+      </w:r>
+    </w:p>
+    <w:p>
+      <w:pPr>
+        <w:pStyle w:val="Normal1"/>
+        <w:numPr>
+          <w:ilvl w:val="1"/>
+          <w:numId w:val="9"/>
+        </w:numPr>
+        <w:rPr>
+          <w:rFonts w:ascii="Arial" w:hAnsi="Arial" w:cs="Arial"/>
+          <w:szCs w:val="24"/>
+        </w:rPr>
+      </w:pPr>
+      <w:r>
+        <w:rPr>
+          <w:rFonts w:ascii="Arial" w:hAnsi="Arial" w:cs="Arial"/>
+          <w:szCs w:val="24"/>
+        </w:rPr>
+        <w:t>Može urediti svoj profil</w:t>
+      </w:r>
+    </w:p>
+    <w:p>
+      <w:pPr>
+        <w:pStyle w:val="Normal1"/>
+        <w:numPr>
+          <w:ilvl w:val="1"/>
+          <w:numId w:val="9"/>
+        </w:numPr>
+        <w:rPr>
+          <w:rFonts w:ascii="Arial" w:hAnsi="Arial" w:cs="Arial"/>
+          <w:szCs w:val="24"/>
+        </w:rPr>
+      </w:pPr>
+      <w:r>
+        <w:rPr>
+          <w:rFonts w:ascii="Arial" w:hAnsi="Arial" w:cs="Arial"/>
+          <w:szCs w:val="24"/>
+        </w:rPr>
+        <w:t>Može pregledavati kalendar događaja</w:t>
+      </w:r>
+    </w:p>
+    <w:p>
+      <w:pPr>
+        <w:pStyle w:val="Normal1"/>
+        <w:numPr>
+          <w:ilvl w:val="1"/>
+          <w:numId w:val="9"/>
+        </w:numPr>
+        <w:rPr>
+          <w:rFonts w:ascii="Arial" w:hAnsi="Arial" w:cs="Arial"/>
+          <w:szCs w:val="24"/>
+        </w:rPr>
+      </w:pPr>
+      <w:r>
+        <w:rPr>
+          <w:rFonts w:ascii="Arial" w:hAnsi="Arial" w:cs="Arial"/>
+          <w:szCs w:val="24"/>
+        </w:rPr>
+        <w:t>Može unaprijediti člana u koordinatora</w:t>
+      </w:r>
+    </w:p>
+    <w:p>
+      <w:pPr>
+        <w:pStyle w:val="Normal1"/>
+        <w:numPr>
+          <w:ilvl w:val="1"/>
+          <w:numId w:val="9"/>
+        </w:numPr>
+        <w:rPr>
+          <w:rFonts w:ascii="Arial" w:hAnsi="Arial" w:cs="Arial"/>
+          <w:szCs w:val="24"/>
+        </w:rPr>
+      </w:pPr>
+      <w:r>
+        <w:rPr>
+          <w:rFonts w:ascii="Arial" w:hAnsi="Arial" w:cs="Arial"/>
+          <w:szCs w:val="24"/>
+        </w:rPr>
+        <w:t>Može glasati za vođu ceha</w:t>
+      </w:r>
+    </w:p>
+    <w:p>
+      <w:pPr>
+        <w:pStyle w:val="Normal1"/>
+        <w:numPr>
+          <w:ilvl w:val="1"/>
+          <w:numId w:val="9"/>
+        </w:numPr>
+        <w:rPr>
+          <w:rFonts w:ascii="Arial" w:hAnsi="Arial" w:cs="Arial"/>
+          <w:szCs w:val="24"/>
+        </w:rPr>
+      </w:pPr>
+      <w:r>
+        <w:rPr>
+          <w:rFonts w:ascii="Arial" w:hAnsi="Arial" w:cs="Arial"/>
+          <w:szCs w:val="24"/>
+        </w:rPr>
+        <w:t>Može dozvoliti novom članu pridruživanje cehu</w:t>
+      </w:r>
+    </w:p>
+    <w:p>
+      <w:pPr>
+        <w:pStyle w:val="Normal1"/>
+        <w:numPr>
+          <w:ilvl w:val="1"/>
+          <w:numId w:val="9"/>
+        </w:numPr>
+        <w:rPr>
+          <w:rFonts w:ascii="Arial" w:hAnsi="Arial" w:cs="Arial"/>
+          <w:szCs w:val="24"/>
+        </w:rPr>
+      </w:pPr>
+      <w:r>
+        <w:rPr>
+          <w:rFonts w:ascii="Arial" w:hAnsi="Arial" w:cs="Arial"/>
+          <w:szCs w:val="24"/>
+        </w:rPr>
+        <w:t>Može stvarati događaje u kalendatu</w:t>
+      </w:r>
+    </w:p>
+    <w:p>
+      <w:pPr>
+        <w:pStyle w:val="Normal1"/>
+        <w:numPr>
+          <w:ilvl w:val="1"/>
+          <w:numId w:val="9"/>
+        </w:numPr>
+        <w:rPr>
+          <w:rFonts w:ascii="Arial" w:hAnsi="Arial" w:cs="Arial"/>
+          <w:szCs w:val="24"/>
+        </w:rPr>
+      </w:pPr>
+      <w:r>
+        <w:rPr>
+          <w:rFonts w:ascii="Arial" w:hAnsi="Arial" w:cs="Arial"/>
+          <w:szCs w:val="24"/>
+        </w:rPr>
+        <w:t>Navodi ispunjene ciljeve i članove koji us sudjelovali</w:t>
+      </w:r>
+    </w:p>
+    <w:p>
+      <w:pPr>
+        <w:pStyle w:val="Normal1"/>
+        <w:numPr>
+          <w:ilvl w:val="1"/>
+          <w:numId w:val="9"/>
+        </w:numPr>
+        <w:rPr>
+          <w:rFonts w:ascii="Arial" w:hAnsi="Arial" w:cs="Arial"/>
+          <w:szCs w:val="24"/>
+        </w:rPr>
+      </w:pPr>
+      <w:r>
+        <w:rPr>
+          <w:rFonts w:ascii="Arial" w:hAnsi="Arial" w:cs="Arial"/>
+          <w:szCs w:val="24"/>
+        </w:rPr>
+        <w:t>Može slati poruke i pregledavati unutar aplikacije</w:t>
+      </w:r>
+    </w:p>
+    <w:p>
+      <w:pPr>
+        <w:pStyle w:val="Normal1"/>
+        <w:numPr>
+          <w:ilvl w:val="1"/>
+          <w:numId w:val="9"/>
+        </w:numPr>
+        <w:rPr>
+          <w:rFonts w:ascii="Arial" w:hAnsi="Arial" w:cs="Arial"/>
+          <w:szCs w:val="24"/>
+        </w:rPr>
+      </w:pPr>
+      <w:r>
+        <w:rPr>
+          <w:rFonts w:ascii="Arial" w:hAnsi="Arial" w:cs="Arial"/>
+          <w:szCs w:val="24"/>
+        </w:rPr>
+        <w:t>Može postaviti obavijesti na stranicu ceha</w:t>
+      </w:r>
+    </w:p>
+    <w:p>
+      <w:pPr>
+        <w:pStyle w:val="Normal1"/>
+        <w:numPr>
+          <w:ilvl w:val="0"/>
+          <w:numId w:val="9"/>
+        </w:numPr>
+        <w:rPr>
+          <w:rFonts w:ascii="Arial" w:hAnsi="Arial" w:cs="Arial"/>
+          <w:szCs w:val="24"/>
+        </w:rPr>
+      </w:pPr>
+      <w:r>
+        <w:rPr>
+          <w:rFonts w:ascii="Arial" w:hAnsi="Arial" w:cs="Arial"/>
+          <w:szCs w:val="24"/>
+        </w:rPr>
+        <w:t>Vođa ceha</w:t>
+      </w:r>
+    </w:p>
+    <w:p>
+      <w:pPr>
+        <w:pStyle w:val="Normal1"/>
+        <w:numPr>
+          <w:ilvl w:val="1"/>
+          <w:numId w:val="9"/>
+        </w:numPr>
+        <w:rPr>
+          <w:rFonts w:ascii="Arial" w:hAnsi="Arial" w:cs="Arial"/>
+          <w:szCs w:val="24"/>
+        </w:rPr>
+      </w:pPr>
+      <w:r>
+        <w:rPr>
+          <w:rFonts w:ascii="Arial" w:hAnsi="Arial" w:cs="Arial"/>
+          <w:szCs w:val="24"/>
+        </w:rPr>
+        <w:t>Može urediti svoj profil</w:t>
+      </w:r>
+    </w:p>
+    <w:p>
+      <w:pPr>
+        <w:pStyle w:val="Normal1"/>
+        <w:numPr>
+          <w:ilvl w:val="1"/>
+          <w:numId w:val="9"/>
+        </w:numPr>
+        <w:rPr>
+          <w:rFonts w:ascii="Arial" w:hAnsi="Arial" w:cs="Arial"/>
+          <w:szCs w:val="24"/>
+        </w:rPr>
+      </w:pPr>
+      <w:r>
+        <w:rPr>
+          <w:rFonts w:ascii="Arial" w:hAnsi="Arial" w:cs="Arial"/>
+          <w:szCs w:val="24"/>
+        </w:rPr>
+        <w:t>Može pregledavati kalendar događaja</w:t>
+      </w:r>
+    </w:p>
+    <w:p>
+      <w:pPr>
+        <w:pStyle w:val="Normal1"/>
+        <w:numPr>
+          <w:ilvl w:val="1"/>
+          <w:numId w:val="9"/>
+        </w:numPr>
+        <w:rPr>
+          <w:rFonts w:ascii="Arial" w:hAnsi="Arial" w:cs="Arial"/>
+          <w:szCs w:val="24"/>
+        </w:rPr>
+      </w:pPr>
+      <w:r>
+        <w:rPr>
+          <w:rFonts w:ascii="Arial" w:hAnsi="Arial" w:cs="Arial"/>
+          <w:szCs w:val="24"/>
+        </w:rPr>
+        <w:t>Može unaprijediti člana u koordinatora</w:t>
+      </w:r>
+    </w:p>
+    <w:p>
+      <w:pPr>
+        <w:pStyle w:val="Normal1"/>
+        <w:numPr>
+          <w:ilvl w:val="1"/>
+          <w:numId w:val="9"/>
+        </w:numPr>
+        <w:rPr>
+          <w:rFonts w:ascii="Arial" w:hAnsi="Arial" w:cs="Arial"/>
+          <w:szCs w:val="24"/>
+        </w:rPr>
+      </w:pPr>
+      <w:r>
+        <w:rPr>
+          <w:rFonts w:ascii="Arial" w:hAnsi="Arial" w:cs="Arial"/>
+          <w:szCs w:val="24"/>
+        </w:rPr>
+        <w:t>Može dozvoliti novom članu pridruživanje cehu</w:t>
+      </w:r>
+    </w:p>
+    <w:p>
+      <w:pPr>
+        <w:pStyle w:val="Normal1"/>
+        <w:numPr>
+          <w:ilvl w:val="1"/>
+          <w:numId w:val="9"/>
+        </w:numPr>
+        <w:rPr>
+          <w:rFonts w:ascii="Arial" w:hAnsi="Arial" w:cs="Arial"/>
+          <w:szCs w:val="24"/>
+        </w:rPr>
+      </w:pPr>
+      <w:r>
+        <w:rPr>
+          <w:rFonts w:ascii="Arial" w:hAnsi="Arial" w:cs="Arial"/>
+          <w:szCs w:val="24"/>
+        </w:rPr>
+        <w:t>Može stvarati događaje u kalendatu</w:t>
+      </w:r>
+    </w:p>
+    <w:p>
+      <w:pPr>
+        <w:pStyle w:val="Normal1"/>
+        <w:numPr>
+          <w:ilvl w:val="1"/>
+          <w:numId w:val="9"/>
+        </w:numPr>
+        <w:rPr>
+          <w:rFonts w:ascii="Arial" w:hAnsi="Arial" w:cs="Arial"/>
+          <w:szCs w:val="24"/>
+        </w:rPr>
+      </w:pPr>
+      <w:r>
+        <w:rPr>
+          <w:rFonts w:ascii="Arial" w:hAnsi="Arial" w:cs="Arial"/>
+          <w:szCs w:val="24"/>
+        </w:rPr>
+        <w:t>Može zadati da se neki ciljevi vide na javnoj stranici</w:t>
+      </w:r>
+    </w:p>
+    <w:p>
+      <w:pPr>
+        <w:pStyle w:val="Normal1"/>
+        <w:numPr>
+          <w:ilvl w:val="1"/>
+          <w:numId w:val="9"/>
+        </w:numPr>
+        <w:rPr>
+          <w:rFonts w:ascii="Arial" w:hAnsi="Arial" w:cs="Arial"/>
+          <w:szCs w:val="24"/>
+        </w:rPr>
+      </w:pPr>
+      <w:r>
+        <w:rPr>
+          <w:rFonts w:ascii="Arial" w:hAnsi="Arial" w:cs="Arial"/>
+          <w:szCs w:val="24"/>
+        </w:rPr>
+        <w:t>Može slati poruke i pregledavati unutar aplikacije</w:t>
+      </w:r>
+    </w:p>
+    <w:p>
+      <w:pPr>
+        <w:pStyle w:val="Normal1"/>
+        <w:numPr>
+          <w:ilvl w:val="1"/>
+          <w:numId w:val="9"/>
+        </w:numPr>
+        <w:rPr>
+          <w:rFonts w:ascii="Arial" w:hAnsi="Arial" w:cs="Arial"/>
+          <w:szCs w:val="24"/>
+        </w:rPr>
+      </w:pPr>
+      <w:r>
+        <w:rPr>
+          <w:rFonts w:ascii="Arial" w:hAnsi="Arial" w:cs="Arial"/>
+          <w:szCs w:val="24"/>
+        </w:rPr>
+        <w:t>Može postaviti obavijesti na stranicu ceha</w:t>
+      </w:r>
+    </w:p>
+    <w:p>
+      <w:pPr>
+        <w:pStyle w:val="Normal1"/>
+        <w:numPr>
+          <w:ilvl w:val="0"/>
+          <w:numId w:val="9"/>
+        </w:numPr>
+        <w:rPr>
+          <w:rFonts w:ascii="Arial" w:hAnsi="Arial" w:cs="Arial"/>
+          <w:szCs w:val="24"/>
+        </w:rPr>
+      </w:pPr>
+      <w:r>
+        <w:rPr>
+          <w:rFonts w:ascii="Arial" w:hAnsi="Arial" w:cs="Arial"/>
+          <w:szCs w:val="24"/>
+        </w:rPr>
+        <w:t>Administrator</w:t>
+      </w:r>
+    </w:p>
+    <w:p>
+      <w:pPr>
+        <w:pStyle w:val="Normal1"/>
+        <w:numPr>
+          <w:ilvl w:val="0"/>
+          <w:numId w:val="10"/>
+        </w:numPr>
+        <w:rPr>
+          <w:rFonts w:ascii="Arial" w:hAnsi="Arial" w:cs="Arial"/>
+          <w:szCs w:val="24"/>
+        </w:rPr>
+      </w:pPr>
+      <w:r>
+        <w:rPr>
+          <w:rFonts w:ascii="Arial" w:hAnsi="Arial" w:cs="Arial"/>
+          <w:szCs w:val="24"/>
+        </w:rPr>
+        <w:t xml:space="preserve">Može dodati </w:t>
+      </w:r>
+      <w:r>
+        <w:rPr>
+          <w:rFonts w:ascii="Arial" w:hAnsi="Arial" w:cs="Arial"/>
+          <w:szCs w:val="24"/>
+        </w:rPr>
+        <w:t>i obrisati korisnike</w:t>
+      </w:r>
+    </w:p>
+    <w:p>
+      <w:pPr>
+        <w:pStyle w:val="Normal1"/>
+        <w:numPr>
+          <w:ilvl w:val="0"/>
+          <w:numId w:val="10"/>
+        </w:numPr>
+        <w:rPr>
+          <w:rFonts w:ascii="Arial" w:hAnsi="Arial" w:cs="Arial"/>
+          <w:szCs w:val="24"/>
+        </w:rPr>
+      </w:pPr>
+      <w:r>
+        <w:rPr>
+          <w:rFonts w:ascii="Arial" w:hAnsi="Arial" w:cs="Arial"/>
+          <w:szCs w:val="24"/>
+        </w:rPr>
+        <w:t>Može obrisati ceh</w:t>
+      </w:r>
+    </w:p>
+    <w:p>
+      <w:pPr>
+        <w:pStyle w:val="Normal1"/>
+        <w:numPr>
+          <w:ilvl w:val="0"/>
+          <w:numId w:val="10"/>
+        </w:numPr>
+        <w:rPr>
+          <w:rFonts w:ascii="Arial" w:hAnsi="Arial" w:cs="Arial"/>
+          <w:szCs w:val="24"/>
+        </w:rPr>
+      </w:pPr>
+      <w:r>
+        <w:rPr>
+          <w:rFonts w:ascii="Arial" w:hAnsi="Arial" w:cs="Arial"/>
+          <w:szCs w:val="24"/>
+        </w:rPr>
+        <w:t>Unosi naziv igre za koju se može stvoriti ceh</w:t>
+      </w:r>
+    </w:p>
+    <w:p>
+      <w:pPr>
+        <w:pStyle w:val="Normal1"/>
+        <w:numPr>
+          <w:ilvl w:val="0"/>
+          <w:numId w:val="10"/>
+        </w:numPr>
+        <w:rPr>
+          <w:rFonts w:ascii="Arial" w:hAnsi="Arial" w:cs="Arial"/>
+          <w:szCs w:val="24"/>
+        </w:rPr>
+      </w:pPr>
+      <w:r>
+        <w:rPr>
+          <w:rFonts w:ascii="Arial" w:hAnsi="Arial" w:cs="Arial"/>
+          <w:szCs w:val="24"/>
+        </w:rPr>
+        <w:t>Igrama pridružuju nazive klasa kojima mogu pripadati likovi članova  ceha</w:t>
+      </w:r>
+    </w:p>
+    <w:p>
+      <w:pPr>
+        <w:pStyle w:val="Normal1"/>
+        <w:ind w:left="360"/>
+        <w:rPr>
+          <w:b/>
+          <w:sz w:val="28"/>
+          <w:szCs w:val="28"/>
+        </w:rPr>
+      </w:pPr>
+    </w:p>
+    <w:p>
+      <w:pPr>
+        <w:pStyle w:val="Normal1"/>
+        <w:ind w:left="360"/>
+        <w:rPr>
+          <w:b/>
+          <w:sz w:val="28"/>
+          <w:szCs w:val="28"/>
+        </w:rPr>
+      </w:pPr>
+    </w:p>
+    <w:p>
+      <w:pPr>
+        <w:pStyle w:val="Normal1"/>
+        <w:ind w:left="360"/>
+        <w:rPr>
+          <w:b/>
+          <w:sz w:val="28"/>
+          <w:szCs w:val="28"/>
+        </w:rPr>
+      </w:pPr>
+    </w:p>
+    <w:p>
+      <w:pPr>
+        <w:pStyle w:val="Normal1"/>
+        <w:ind w:left="360"/>
+        <w:rPr>
+          <w:rFonts w:ascii="Arial" w:hAnsi="Arial" w:cs="Arial"/>
+          <w:b/>
+          <w:sz w:val="28"/>
+          <w:szCs w:val="28"/>
+        </w:rPr>
+      </w:pPr>
+      <w:r>
+        <w:rPr>
+          <w:rFonts w:ascii="Arial" w:hAnsi="Arial" w:cs="Arial"/>
+          <w:b/>
+          <w:sz w:val="28"/>
+          <w:szCs w:val="28"/>
+        </w:rPr>
+        <w:lastRenderedPageBreak/>
+        <w:t>Opis obrazaca uporabe</w:t>
+      </w:r>
+      <w:bookmarkStart w:id="7" w:name="_GoBack"/>
+      <w:bookmarkEnd w:id="7"/>
+    </w:p>
+    <w:p>
+      <w:pPr>
+        <w:pStyle w:val="Normal1"/>
+        <w:ind w:left="360"/>
+        <w:rPr>
+          <w:rFonts w:ascii="Arial" w:hAnsi="Arial" w:cs="Arial"/>
+          <w:b/>
+          <w:sz w:val="28"/>
+          <w:szCs w:val="28"/>
+        </w:rPr>
+      </w:pPr>
+    </w:p>
+    <w:p>
+      <w:pPr>
+        <w:pStyle w:val="Normal1"/>
+        <w:numPr>
+          <w:ilvl w:val="0"/>
+          <w:numId w:val="11"/>
+        </w:numPr>
+        <w:rPr>
+          <w:rFonts w:ascii="Arial" w:hAnsi="Arial" w:cs="Arial"/>
+          <w:szCs w:val="24"/>
+        </w:rPr>
+      </w:pPr>
+      <w:r>
+        <w:rPr>
+          <w:rFonts w:ascii="Arial" w:hAnsi="Arial" w:cs="Arial"/>
+          <w:szCs w:val="24"/>
+        </w:rPr>
+        <w:t>UC1 – Registriraj se</w:t>
+      </w:r>
+    </w:p>
+    <w:p>
+      <w:pPr>
+        <w:pStyle w:val="Normal1"/>
+        <w:rPr>
+          <w:rFonts w:ascii="Arial" w:hAnsi="Arial" w:cs="Arial"/>
+          <w:szCs w:val="24"/>
+        </w:rPr>
+      </w:pPr>
+    </w:p>
+    <w:p>
+      <w:pPr>
+        <w:pStyle w:val="Normal1"/>
+        <w:numPr>
+          <w:ilvl w:val="0"/>
+          <w:numId w:val="12"/>
+        </w:numPr>
+        <w:rPr>
+          <w:rFonts w:ascii="Arial" w:hAnsi="Arial" w:cs="Arial"/>
+          <w:szCs w:val="24"/>
+        </w:rPr>
+      </w:pPr>
+      <w:r>
+        <w:rPr>
+          <w:rFonts w:ascii="Arial" w:hAnsi="Arial" w:cs="Arial"/>
+          <w:b/>
+          <w:szCs w:val="24"/>
+        </w:rPr>
+        <w:t>Glavni sudionik:</w:t>
+      </w:r>
+      <w:r>
+        <w:rPr>
+          <w:rFonts w:ascii="Arial" w:hAnsi="Arial" w:cs="Arial"/>
+          <w:szCs w:val="24"/>
+        </w:rPr>
+        <w:t xml:space="preserve"> Anonimni korisnik</w:t>
+      </w:r>
+    </w:p>
+    <w:p>
+      <w:pPr>
+        <w:pStyle w:val="Normal1"/>
+        <w:numPr>
+          <w:ilvl w:val="0"/>
+          <w:numId w:val="12"/>
+        </w:numPr>
+        <w:rPr>
+          <w:rFonts w:ascii="Arial" w:hAnsi="Arial" w:cs="Arial"/>
+          <w:szCs w:val="24"/>
+        </w:rPr>
+      </w:pPr>
+      <w:r>
+        <w:rPr>
+          <w:rFonts w:ascii="Arial" w:hAnsi="Arial" w:cs="Arial"/>
+          <w:b/>
+          <w:szCs w:val="24"/>
+        </w:rPr>
+        <w:t>Cilj:</w:t>
+      </w:r>
+      <w:r>
+        <w:rPr>
+          <w:rFonts w:ascii="Arial" w:hAnsi="Arial" w:cs="Arial"/>
+          <w:szCs w:val="24"/>
+        </w:rPr>
+        <w:t xml:space="preserve"> Izrada novog korisničkog prosila</w:t>
+      </w:r>
+    </w:p>
+    <w:p>
+      <w:pPr>
+        <w:pStyle w:val="Normal1"/>
+        <w:numPr>
+          <w:ilvl w:val="0"/>
+          <w:numId w:val="12"/>
+        </w:numPr>
+        <w:rPr>
+          <w:rFonts w:ascii="Arial" w:hAnsi="Arial" w:cs="Arial"/>
+          <w:szCs w:val="24"/>
+        </w:rPr>
+      </w:pPr>
+      <w:r>
+        <w:rPr>
+          <w:rFonts w:ascii="Arial" w:hAnsi="Arial" w:cs="Arial"/>
+          <w:b/>
+          <w:szCs w:val="24"/>
+        </w:rPr>
+        <w:t>Sudionici:</w:t>
+      </w:r>
+      <w:r>
+        <w:rPr>
+          <w:rFonts w:ascii="Arial" w:hAnsi="Arial" w:cs="Arial"/>
+          <w:szCs w:val="24"/>
+        </w:rPr>
+        <w:t xml:space="preserve"> Administrator</w:t>
+      </w:r>
+    </w:p>
+    <w:p>
+      <w:pPr>
+        <w:pStyle w:val="Normal1"/>
+        <w:numPr>
+          <w:ilvl w:val="0"/>
+          <w:numId w:val="12"/>
+        </w:numPr>
+        <w:rPr>
+          <w:rFonts w:ascii="Arial" w:hAnsi="Arial" w:cs="Arial"/>
+          <w:szCs w:val="24"/>
+        </w:rPr>
+      </w:pPr>
+      <w:r>
+        <w:rPr>
+          <w:rFonts w:ascii="Arial" w:hAnsi="Arial" w:cs="Arial"/>
+          <w:b/>
+          <w:szCs w:val="24"/>
+        </w:rPr>
+        <w:t>Rezultat:</w:t>
+      </w:r>
+      <w:r>
+        <w:rPr>
+          <w:rFonts w:ascii="Arial" w:hAnsi="Arial" w:cs="Arial"/>
+          <w:szCs w:val="24"/>
+        </w:rPr>
+        <w:t xml:space="preserve"> Korisnik je registriran</w:t>
+      </w:r>
+    </w:p>
+    <w:p>
+      <w:pPr>
+        <w:pStyle w:val="Normal1"/>
+        <w:numPr>
+          <w:ilvl w:val="0"/>
+          <w:numId w:val="12"/>
+        </w:numPr>
+        <w:rPr>
+          <w:rFonts w:ascii="Arial" w:hAnsi="Arial" w:cs="Arial"/>
+          <w:szCs w:val="24"/>
+        </w:rPr>
+      </w:pPr>
+      <w:r>
+        <w:rPr>
+          <w:rFonts w:ascii="Arial" w:hAnsi="Arial" w:cs="Arial"/>
+          <w:b/>
+          <w:szCs w:val="24"/>
+        </w:rPr>
+        <w:t>Scenarij:</w:t>
+      </w:r>
+      <w:r>
+        <w:rPr>
+          <w:rFonts w:ascii="Arial" w:hAnsi="Arial" w:cs="Arial"/>
+          <w:szCs w:val="24"/>
+        </w:rPr>
+        <w:t xml:space="preserve"> </w:t>
+      </w:r>
+    </w:p>
+    <w:p>
+      <w:pPr>
+        <w:pStyle w:val="Normal1"/>
+        <w:numPr>
+          <w:ilvl w:val="1"/>
+          <w:numId w:val="12"/>
+        </w:numPr>
+        <w:rPr>
+          <w:rFonts w:ascii="Arial" w:hAnsi="Arial" w:cs="Arial"/>
+          <w:szCs w:val="24"/>
+        </w:rPr>
+      </w:pPr>
+      <w:r>
+        <w:rPr>
+          <w:rFonts w:ascii="Arial" w:hAnsi="Arial" w:cs="Arial"/>
+          <w:szCs w:val="24"/>
+        </w:rPr>
+        <w:t>Korisnik odabire opciju registracije</w:t>
+      </w:r>
+    </w:p>
+    <w:p>
+      <w:pPr>
+        <w:pStyle w:val="Normal1"/>
+        <w:numPr>
+          <w:ilvl w:val="1"/>
+          <w:numId w:val="12"/>
+        </w:numPr>
+        <w:rPr>
+          <w:rFonts w:ascii="Arial" w:hAnsi="Arial" w:cs="Arial"/>
+          <w:szCs w:val="24"/>
+        </w:rPr>
+      </w:pPr>
+      <w:r>
+        <w:rPr>
+          <w:rFonts w:ascii="Arial" w:hAnsi="Arial" w:cs="Arial"/>
+          <w:szCs w:val="24"/>
+        </w:rPr>
+        <w:t xml:space="preserve">Korisnik unosi </w:t>
+      </w:r>
+      <w:r>
+        <w:rPr>
+          <w:rFonts w:ascii="Arial" w:hAnsi="Arial" w:cs="Arial"/>
+        </w:rPr>
+        <w:t>e-mail adresu i odgovarajući nadimak</w:t>
+      </w:r>
+    </w:p>
+    <w:p>
+      <w:pPr>
+        <w:pStyle w:val="Normal1"/>
+        <w:numPr>
+          <w:ilvl w:val="1"/>
+          <w:numId w:val="12"/>
+        </w:numPr>
+        <w:rPr>
+          <w:rFonts w:ascii="Arial" w:hAnsi="Arial" w:cs="Arial"/>
+          <w:szCs w:val="24"/>
+        </w:rPr>
+      </w:pPr>
+      <w:r>
+        <w:rPr>
+          <w:rFonts w:ascii="Arial" w:hAnsi="Arial" w:cs="Arial"/>
+          <w:szCs w:val="24"/>
+        </w:rPr>
+        <w:t>Administrator dodaje korisnika</w:t>
+      </w:r>
+    </w:p>
+    <w:p>
+      <w:pPr>
+        <w:pStyle w:val="Normal1"/>
+        <w:ind w:left="1440"/>
+        <w:rPr>
+          <w:rFonts w:ascii="Arial" w:hAnsi="Arial" w:cs="Arial"/>
+          <w:szCs w:val="24"/>
+        </w:rPr>
+      </w:pPr>
+    </w:p>
+    <w:p>
+      <w:pPr>
+        <w:pStyle w:val="Normal1"/>
+        <w:ind w:left="360"/>
+        <w:rPr>
+          <w:b/>
+          <w:sz w:val="28"/>
+          <w:szCs w:val="28"/>
+        </w:rPr>
+      </w:pPr>
+      <w:r>
+        <w:rPr>
+          <w:b/>
+          <w:sz w:val="28"/>
+          <w:szCs w:val="28"/>
+        </w:rPr>
+        <w:br w:type="page"/>
+      </w:r>
+    </w:p>
+    <w:p>
+      <w:pPr>
+        <w:pStyle w:val="Normal1"/>
+      </w:pPr>
+    </w:p>
+    <w:p>
+      <w:pPr>
+        <w:pStyle w:val="Normal1"/>
         <w:spacing w:line="360" w:lineRule="auto"/>
         <w:jc w:val="both"/>
       </w:pPr>
@@ -5282,43 +6156,7 @@
           <w:i/>
           <w:sz w:val="20"/>
         </w:rPr>
-        <w:t xml:space="preserve">Navesti </w:t>
-      </w:r>
-      <w:proofErr w:type="spellStart"/>
-      <w:r>
-        <w:rPr>
-          <w:rFonts w:ascii="Arial" w:eastAsia="Arial" w:hAnsi="Arial" w:cs="Arial"/>
-          <w:i/>
-          <w:sz w:val="20"/>
-        </w:rPr>
-        <w:t>aktore</w:t>
-      </w:r>
-      <w:proofErr w:type="spellEnd"/>
-      <w:r>
-        <w:rPr>
-          <w:rFonts w:ascii="Arial" w:eastAsia="Arial" w:hAnsi="Arial" w:cs="Arial"/>
-          <w:i/>
-          <w:sz w:val="20"/>
-        </w:rPr>
-        <w:t xml:space="preserve"> koji izravno koriste ili komuniciraju sa sustavom. Oni mogu imati </w:t>
-      </w:r>
-      <w:proofErr w:type="spellStart"/>
-      <w:r>
-        <w:rPr>
-          <w:rFonts w:ascii="Arial" w:eastAsia="Arial" w:hAnsi="Arial" w:cs="Arial"/>
-          <w:i/>
-          <w:sz w:val="20"/>
-        </w:rPr>
-        <w:t>inicijatorsku</w:t>
-      </w:r>
-      <w:proofErr w:type="spellEnd"/>
-      <w:r>
-        <w:rPr>
-          <w:rFonts w:ascii="Arial" w:eastAsia="Arial" w:hAnsi="Arial" w:cs="Arial"/>
-          <w:i/>
-          <w:sz w:val="20"/>
-        </w:rPr>
-        <w:t xml:space="preserve"> ulogu, tj. započinju određene procese u sustavu ili samo sudioničku ulogu, tj. obavljaju određeni posao. Za svakoga od njih treba navesti ulogu i svrhu njihovog djelovanja u sustavu.</w:t>
+        <w:t>Navesti aktore koji izravno koriste ili komuniciraju sa sustavom. Oni mogu imati inicijatorsku ulogu, tj. započinju određene procese u sustavu ili samo sudioničku ulogu, tj. obavljaju određeni posao. Za svakoga od njih treba navesti ulogu i svrhu njihovog djelovanja u sustavu.</w:t>
       </w:r>
     </w:p>
     <w:p>
@@ -5345,17 +6183,8 @@
           <w:rFonts w:ascii="Arial" w:eastAsia="Arial" w:hAnsi="Arial" w:cs="Arial"/>
           <w:sz w:val="20"/>
         </w:rPr>
-        <w:t xml:space="preserve">Use </w:t>
-      </w:r>
-      <w:proofErr w:type="spellStart"/>
-      <w:r>
-        <w:rPr>
-          <w:rFonts w:ascii="Arial" w:eastAsia="Arial" w:hAnsi="Arial" w:cs="Arial"/>
-          <w:sz w:val="20"/>
-        </w:rPr>
-        <w:t>Cases</w:t>
-      </w:r>
-      <w:proofErr w:type="spellEnd"/>
+        <w:t>Use Cases</w:t>
+      </w:r>
       <w:r>
         <w:rPr>
           <w:rFonts w:ascii="Arial" w:eastAsia="Arial" w:hAnsi="Arial" w:cs="Arial"/>
@@ -5409,33 +6238,8 @@
           <w:rFonts w:ascii="Arial" w:eastAsia="Arial" w:hAnsi="Arial" w:cs="Arial"/>
           <w:sz w:val="20"/>
         </w:rPr>
-        <w:t xml:space="preserve">Use </w:t>
-      </w:r>
-      <w:proofErr w:type="spellStart"/>
-      <w:r>
-        <w:rPr>
-          <w:rFonts w:ascii="Arial" w:eastAsia="Arial" w:hAnsi="Arial" w:cs="Arial"/>
-          <w:sz w:val="20"/>
-        </w:rPr>
-        <w:t>Case</w:t>
-      </w:r>
-      <w:proofErr w:type="spellEnd"/>
-      <w:r>
-        <w:rPr>
-          <w:rFonts w:ascii="Arial" w:eastAsia="Arial" w:hAnsi="Arial" w:cs="Arial"/>
-          <w:sz w:val="20"/>
-        </w:rPr>
-        <w:t xml:space="preserve"> </w:t>
-      </w:r>
-      <w:proofErr w:type="spellStart"/>
-      <w:r>
-        <w:rPr>
-          <w:rFonts w:ascii="Arial" w:eastAsia="Arial" w:hAnsi="Arial" w:cs="Arial"/>
-          <w:sz w:val="20"/>
-        </w:rPr>
-        <w:t>Diagrams</w:t>
-      </w:r>
-      <w:proofErr w:type="spellEnd"/>
+        <w:t>Use Case Diagrams</w:t>
+      </w:r>
       <w:r>
         <w:rPr>
           <w:rFonts w:ascii="Arial" w:eastAsia="Arial" w:hAnsi="Arial" w:cs="Arial"/>
@@ -5478,8 +6282,8 @@
         <w:spacing w:line="360" w:lineRule="auto"/>
         <w:jc w:val="both"/>
       </w:pPr>
-      <w:bookmarkStart w:id="7" w:name="h.2et92p0" w:colFirst="0" w:colLast="0"/>
-      <w:bookmarkEnd w:id="7"/>
+      <w:bookmarkStart w:id="8" w:name="h.2et92p0" w:colFirst="0" w:colLast="0"/>
+      <w:bookmarkEnd w:id="8"/>
     </w:p>
     <w:p>
       <w:pPr>
@@ -5491,7 +6295,7 @@
     </w:p>
     <w:p>
       <w:pPr>
-        <w:pStyle w:val="Naslov1"/>
+        <w:pStyle w:val="Heading1"/>
         <w:numPr>
           <w:ilvl w:val="0"/>
           <w:numId w:val="3"/>
@@ -5501,11 +6305,11 @@
         </w:tabs>
         <w:spacing w:line="360" w:lineRule="auto"/>
       </w:pPr>
-      <w:bookmarkStart w:id="8" w:name="_Toc431806049"/>
+      <w:bookmarkStart w:id="9" w:name="_Toc431806049"/>
       <w:r>
         <w:t>Ostali zahtjevi</w:t>
       </w:r>
-      <w:bookmarkEnd w:id="8"/>
+      <w:bookmarkEnd w:id="9"/>
     </w:p>
     <w:p>
       <w:pPr>
@@ -5534,43 +6338,37 @@
           <w:i/>
           <w:sz w:val="20"/>
         </w:rPr>
-        <w:t>Pod mjerama i zahtjevima na kvalitetu sustava misli se na nekoliko aspekata: neosjetljivost na pogreške, (</w:t>
-      </w:r>
-      <w:proofErr w:type="spellStart"/>
+        <w:t>Pod mjerama i zahtjevima na kvalitetu sustava misli se na nekoliko aspekata: neosjetljivost na pogreške, (is)koristivost, pouzdanost, performanse, (p)održivost.</w:t>
+      </w:r>
+    </w:p>
+    <w:p>
+      <w:pPr>
+        <w:pStyle w:val="Normal1"/>
+        <w:spacing w:line="360" w:lineRule="auto"/>
+        <w:jc w:val="both"/>
+      </w:pPr>
       <w:r>
         <w:rPr>
           <w:rFonts w:ascii="Arial" w:eastAsia="Arial" w:hAnsi="Arial" w:cs="Arial"/>
           <w:i/>
           <w:sz w:val="20"/>
         </w:rPr>
-        <w:t>is</w:t>
-      </w:r>
-      <w:proofErr w:type="spellEnd"/>
+        <w:t>Pod ograničenjima se uglavnom misli na svojstva tehnologije i metodologiju implementacije: ograničenja tehnologije, vrijeme izrade, (ne)usvojeni standardi, informacije o procesu razvoja i oblikovanja.</w:t>
+      </w:r>
+    </w:p>
+    <w:p>
+      <w:pPr>
+        <w:pStyle w:val="Normal1"/>
+        <w:spacing w:line="360" w:lineRule="auto"/>
+        <w:jc w:val="both"/>
+      </w:pPr>
       <w:r>
         <w:rPr>
           <w:rFonts w:ascii="Arial" w:eastAsia="Arial" w:hAnsi="Arial" w:cs="Arial"/>
           <w:i/>
           <w:sz w:val="20"/>
         </w:rPr>
-        <w:t>)</w:t>
-      </w:r>
-      <w:proofErr w:type="spellStart"/>
-      <w:r>
-        <w:rPr>
-          <w:rFonts w:ascii="Arial" w:eastAsia="Arial" w:hAnsi="Arial" w:cs="Arial"/>
-          <w:i/>
-          <w:sz w:val="20"/>
-        </w:rPr>
-        <w:t>koristivost</w:t>
-      </w:r>
-      <w:proofErr w:type="spellEnd"/>
-      <w:r>
-        <w:rPr>
-          <w:rFonts w:ascii="Arial" w:eastAsia="Arial" w:hAnsi="Arial" w:cs="Arial"/>
-          <w:i/>
-          <w:sz w:val="20"/>
-        </w:rPr>
-        <w:t>, pouzdanost, performanse, (p)održivost.</w:t>
+        <w:t>Svaki takav zahtjev potrebno je navesti u jednoj ili dvije rečenice.</w:t>
       </w:r>
     </w:p>
     <w:p>
@@ -5579,38 +6377,8 @@
         <w:spacing w:line="360" w:lineRule="auto"/>
         <w:jc w:val="both"/>
       </w:pPr>
-      <w:r>
-        <w:rPr>
-          <w:rFonts w:ascii="Arial" w:eastAsia="Arial" w:hAnsi="Arial" w:cs="Arial"/>
-          <w:i/>
-          <w:sz w:val="20"/>
-        </w:rPr>
-        <w:t>Pod ograničenjima se uglavnom misli na svojstva tehnologije i metodologiju implementacije: ograničenja tehnologije, vrijeme izrade, (ne)usvojeni standardi, informacije o procesu razvoja i oblikovanja.</w:t>
-      </w:r>
-    </w:p>
-    <w:p>
-      <w:pPr>
-        <w:pStyle w:val="Normal1"/>
-        <w:spacing w:line="360" w:lineRule="auto"/>
-        <w:jc w:val="both"/>
-      </w:pPr>
-      <w:r>
-        <w:rPr>
-          <w:rFonts w:ascii="Arial" w:eastAsia="Arial" w:hAnsi="Arial" w:cs="Arial"/>
-          <w:i/>
-          <w:sz w:val="20"/>
-        </w:rPr>
-        <w:t>Svaki takav zahtjev potrebno je navesti u jednoj ili dvije rečenice.</w:t>
-      </w:r>
-    </w:p>
-    <w:p>
-      <w:pPr>
-        <w:pStyle w:val="Normal1"/>
-        <w:spacing w:line="360" w:lineRule="auto"/>
-        <w:jc w:val="both"/>
-      </w:pPr>
-      <w:bookmarkStart w:id="9" w:name="h.tyjcwt" w:colFirst="0" w:colLast="0"/>
-      <w:bookmarkEnd w:id="9"/>
+      <w:bookmarkStart w:id="10" w:name="h.tyjcwt" w:colFirst="0" w:colLast="0"/>
+      <w:bookmarkEnd w:id="10"/>
     </w:p>
     <w:p>
       <w:pPr>
@@ -5622,17 +6390,17 @@
     </w:p>
     <w:p>
       <w:pPr>
-        <w:pStyle w:val="Naslov1"/>
+        <w:pStyle w:val="Heading1"/>
         <w:numPr>
           <w:ilvl w:val="0"/>
           <w:numId w:val="3"/>
         </w:numPr>
       </w:pPr>
-      <w:bookmarkStart w:id="10" w:name="_Toc431806050"/>
+      <w:bookmarkStart w:id="11" w:name="_Toc431806050"/>
       <w:r>
         <w:t>Arhitektura i dizajn sustava</w:t>
       </w:r>
-      <w:bookmarkEnd w:id="10"/>
+      <w:bookmarkEnd w:id="11"/>
     </w:p>
     <w:p>
       <w:pPr>
@@ -5683,32 +6451,42 @@
           <w:i/>
           <w:sz w:val="20"/>
         </w:rPr>
-        <w:t xml:space="preserve">U svakoj stavci navedenoj u nastavku potrebno je dati </w:t>
-      </w:r>
-      <w:proofErr w:type="spellStart"/>
+        <w:t>U svakoj stavci navedenoj u nastavku potrebno je dati tekstovni opis. te ilustrirati odgovarajućim UML dijagramima. Projektna grupa odlučuje gdje i koje sve dijagrame treba prikazati u pojedinim stavkama, ali cijela točka 6. Arhitektura i dizajn sustava, mora sadržavati barem po jedan:</w:t>
+      </w:r>
+    </w:p>
+    <w:p>
+      <w:pPr>
+        <w:pStyle w:val="Normal1"/>
+        <w:spacing w:line="360" w:lineRule="auto"/>
+        <w:ind w:left="284" w:firstLine="284"/>
+      </w:pPr>
       <w:r>
         <w:rPr>
           <w:rFonts w:ascii="Arial" w:eastAsia="Arial" w:hAnsi="Arial" w:cs="Arial"/>
           <w:i/>
           <w:sz w:val="20"/>
         </w:rPr>
-        <w:t>tekstovni</w:t>
-      </w:r>
-      <w:proofErr w:type="spellEnd"/>
+        <w:t>Dijagram razreda</w:t>
+      </w:r>
+    </w:p>
+    <w:p>
+      <w:pPr>
+        <w:pStyle w:val="Normal1"/>
+        <w:spacing w:line="360" w:lineRule="auto"/>
+      </w:pPr>
       <w:r>
         <w:rPr>
           <w:rFonts w:ascii="Arial" w:eastAsia="Arial" w:hAnsi="Arial" w:cs="Arial"/>
           <w:i/>
           <w:sz w:val="20"/>
         </w:rPr>
-        <w:t xml:space="preserve"> opis. te ilustrirati odgovarajućim UML dijagramima. Projektna grupa odlučuje gdje i koje sve dijagrame treba prikazati u pojedinim stavkama, ali cijela točka 6. Arhitektura i dizajn sustava, mora sadržavati barem po jedan:</w:t>
-      </w:r>
-    </w:p>
-    <w:p>
-      <w:pPr>
-        <w:pStyle w:val="Normal1"/>
-        <w:spacing w:line="360" w:lineRule="auto"/>
-        <w:ind w:left="284" w:firstLine="284"/>
+        <w:t xml:space="preserve">          Dijagram objekata </w:t>
+      </w:r>
+    </w:p>
+    <w:p>
+      <w:pPr>
+        <w:pStyle w:val="Normal1"/>
+        <w:spacing w:line="360" w:lineRule="auto"/>
       </w:pPr>
       <w:r>
         <w:rPr>
@@ -5716,7 +6494,7 @@
           <w:i/>
           <w:sz w:val="20"/>
         </w:rPr>
-        <w:t>Dijagram razreda</w:t>
+        <w:t xml:space="preserve">          Dijagram stanja</w:t>
       </w:r>
     </w:p>
     <w:p>
@@ -5730,7 +6508,7 @@
           <w:i/>
           <w:sz w:val="20"/>
         </w:rPr>
-        <w:t xml:space="preserve">          Dijagram objekata </w:t>
+        <w:t xml:space="preserve">          Dijagram aktivnosti</w:t>
       </w:r>
     </w:p>
     <w:p>
@@ -5744,7 +6522,7 @@
           <w:i/>
           <w:sz w:val="20"/>
         </w:rPr>
-        <w:t xml:space="preserve">          Dijagram stanja</w:t>
+        <w:t xml:space="preserve">          Komunikacijski dijagram</w:t>
       </w:r>
     </w:p>
     <w:p>
@@ -5758,7 +6536,7 @@
           <w:i/>
           <w:sz w:val="20"/>
         </w:rPr>
-        <w:t xml:space="preserve">          Dijagram aktivnosti</w:t>
+        <w:t xml:space="preserve">          Dijagram komponenti</w:t>
       </w:r>
     </w:p>
     <w:p>
@@ -5772,8 +6550,14 @@
           <w:i/>
           <w:sz w:val="20"/>
         </w:rPr>
-        <w:t xml:space="preserve">          Komunikacijski dijagram</w:t>
-      </w:r>
+        <w:t xml:space="preserve"> Ostali UML dijagrami (npr. Sekvencijski za objekte) mogu se koristiti po potrebi.</w:t>
+      </w:r>
+    </w:p>
+    <w:p>
+      <w:pPr>
+        <w:pStyle w:val="Normal1"/>
+        <w:spacing w:line="360" w:lineRule="auto"/>
+      </w:pPr>
     </w:p>
     <w:p>
       <w:pPr>
@@ -5786,28 +6570,16 @@
           <w:i/>
           <w:sz w:val="20"/>
         </w:rPr>
-        <w:t xml:space="preserve">          Dijagram komponenti</w:t>
-      </w:r>
-    </w:p>
-    <w:p>
-      <w:pPr>
-        <w:pStyle w:val="Normal1"/>
-        <w:spacing w:line="360" w:lineRule="auto"/>
-      </w:pPr>
+        <w:t>Za crtanje UML dijagrama preporuka je koristiti alat Astah Community</w:t>
+      </w:r>
       <w:r>
         <w:rPr>
           <w:rFonts w:ascii="Arial" w:eastAsia="Arial" w:hAnsi="Arial" w:cs="Arial"/>
           <w:i/>
           <w:sz w:val="20"/>
         </w:rPr>
-        <w:t xml:space="preserve"> Ostali UML dijagrami (npr. Sekvencijski za objekte) mogu se koristiti po potrebi.</w:t>
-      </w:r>
-    </w:p>
-    <w:p>
-      <w:pPr>
-        <w:pStyle w:val="Normal1"/>
-        <w:spacing w:line="360" w:lineRule="auto"/>
-      </w:pPr>
+        <w:t>.</w:t>
+      </w:r>
     </w:p>
     <w:p>
       <w:pPr>
@@ -5820,75 +6592,7 @@
           <w:i/>
           <w:sz w:val="20"/>
         </w:rPr>
-        <w:t xml:space="preserve">Za crtanje UML dijagrama preporuka je koristiti alat </w:t>
-      </w:r>
-      <w:proofErr w:type="spellStart"/>
-      <w:r>
-        <w:rPr>
-          <w:rFonts w:ascii="Arial" w:eastAsia="Arial" w:hAnsi="Arial" w:cs="Arial"/>
-          <w:i/>
-          <w:sz w:val="20"/>
-        </w:rPr>
-        <w:t>Astah</w:t>
-      </w:r>
-      <w:proofErr w:type="spellEnd"/>
-      <w:r>
-        <w:rPr>
-          <w:rFonts w:ascii="Arial" w:eastAsia="Arial" w:hAnsi="Arial" w:cs="Arial"/>
-          <w:i/>
-          <w:sz w:val="20"/>
-        </w:rPr>
-        <w:t xml:space="preserve"> </w:t>
-      </w:r>
-      <w:proofErr w:type="spellStart"/>
-      <w:r>
-        <w:rPr>
-          <w:rFonts w:ascii="Arial" w:eastAsia="Arial" w:hAnsi="Arial" w:cs="Arial"/>
-          <w:i/>
-          <w:sz w:val="20"/>
-        </w:rPr>
-        <w:t>Community</w:t>
-      </w:r>
-      <w:proofErr w:type="spellEnd"/>
-      <w:r>
-        <w:rPr>
-          <w:rFonts w:ascii="Arial" w:eastAsia="Arial" w:hAnsi="Arial" w:cs="Arial"/>
-          <w:i/>
-          <w:sz w:val="20"/>
-        </w:rPr>
-        <w:t>.</w:t>
-      </w:r>
-    </w:p>
-    <w:p>
-      <w:pPr>
-        <w:pStyle w:val="Normal1"/>
-        <w:spacing w:line="360" w:lineRule="auto"/>
-      </w:pPr>
-      <w:r>
-        <w:rPr>
-          <w:rFonts w:ascii="Arial" w:eastAsia="Arial" w:hAnsi="Arial" w:cs="Arial"/>
-          <w:i/>
-          <w:sz w:val="20"/>
-        </w:rPr>
-        <w:t xml:space="preserve">Preporuča se da ovo poglavlje podijelite po sljedećim </w:t>
-      </w:r>
-      <w:proofErr w:type="spellStart"/>
-      <w:r>
-        <w:rPr>
-          <w:rFonts w:ascii="Arial" w:eastAsia="Arial" w:hAnsi="Arial" w:cs="Arial"/>
-          <w:i/>
-          <w:sz w:val="20"/>
-        </w:rPr>
-        <w:t>potpoglavljima</w:t>
-      </w:r>
-      <w:proofErr w:type="spellEnd"/>
-      <w:r>
-        <w:rPr>
-          <w:rFonts w:ascii="Arial" w:eastAsia="Arial" w:hAnsi="Arial" w:cs="Arial"/>
-          <w:i/>
-          <w:sz w:val="20"/>
-        </w:rPr>
-        <w:t>:</w:t>
+        <w:t>Preporuča se da ovo poglavlje podijelite po sljedećim potpoglavljima:</w:t>
       </w:r>
     </w:p>
     <w:p>
@@ -5975,8 +6679,8 @@
           <w:tab w:val="left" w:pos="14656"/>
         </w:tabs>
       </w:pPr>
-      <w:bookmarkStart w:id="11" w:name="h.3dy6vkm" w:colFirst="0" w:colLast="0"/>
-      <w:bookmarkEnd w:id="11"/>
+      <w:bookmarkStart w:id="12" w:name="h.3dy6vkm" w:colFirst="0" w:colLast="0"/>
+      <w:bookmarkEnd w:id="12"/>
     </w:p>
     <w:p>
       <w:pPr>
@@ -5988,17 +6692,17 @@
     </w:p>
     <w:p>
       <w:pPr>
-        <w:pStyle w:val="Naslov2"/>
+        <w:pStyle w:val="Heading2"/>
         <w:numPr>
           <w:ilvl w:val="1"/>
           <w:numId w:val="3"/>
         </w:numPr>
       </w:pPr>
-      <w:bookmarkStart w:id="12" w:name="_Toc431806051"/>
+      <w:bookmarkStart w:id="13" w:name="_Toc431806051"/>
       <w:r>
         <w:t>Svrha, opći prioriteti i skica sustava</w:t>
       </w:r>
-      <w:bookmarkEnd w:id="12"/>
+      <w:bookmarkEnd w:id="13"/>
     </w:p>
     <w:p>
       <w:pPr>
@@ -6028,23 +6732,27 @@
         <w:pStyle w:val="Normal1"/>
         <w:spacing w:line="360" w:lineRule="auto"/>
       </w:pPr>
-      <w:proofErr w:type="spellStart"/>
       <w:r>
         <w:rPr>
           <w:rFonts w:ascii="Arial" w:eastAsia="Arial" w:hAnsi="Arial" w:cs="Arial"/>
           <w:i/>
           <w:sz w:val="20"/>
         </w:rPr>
-        <w:t>Potpoglavlje</w:t>
-      </w:r>
-      <w:proofErr w:type="spellEnd"/>
+        <w:t xml:space="preserve">Potpoglavlje treba sadržavati sljedeće: </w:t>
+      </w:r>
+    </w:p>
+    <w:p>
+      <w:pPr>
+        <w:pStyle w:val="Normal1"/>
+        <w:spacing w:line="360" w:lineRule="auto"/>
+      </w:pPr>
       <w:r>
         <w:rPr>
           <w:rFonts w:ascii="Arial" w:eastAsia="Arial" w:hAnsi="Arial" w:cs="Arial"/>
           <w:i/>
           <w:sz w:val="20"/>
         </w:rPr>
-        <w:t xml:space="preserve"> treba sadržavati sljedeće: </w:t>
+        <w:t>Koji sustav ili dio sustava ovaj dio dokumentacije opisuje, izbor arhitekture temeljem principa oblikovanja pokazanih na predavanjima (objasniti zašto ste baš odabrali takvu arhitekturu).</w:t>
       </w:r>
     </w:p>
     <w:p>
@@ -6058,20 +6766,6 @@
           <w:i/>
           <w:sz w:val="20"/>
         </w:rPr>
-        <w:t>Koji sustav ili dio sustava ovaj dio dokumentacije opisuje, izbor arhitekture temeljem principa oblikovanja pokazanih na predavanjima (objasniti zašto ste baš odabrali takvu arhitekturu).</w:t>
-      </w:r>
-    </w:p>
-    <w:p>
-      <w:pPr>
-        <w:pStyle w:val="Normal1"/>
-        <w:spacing w:line="360" w:lineRule="auto"/>
-      </w:pPr>
-      <w:r>
-        <w:rPr>
-          <w:rFonts w:ascii="Arial" w:eastAsia="Arial" w:hAnsi="Arial" w:cs="Arial"/>
-          <w:i/>
-          <w:sz w:val="20"/>
-        </w:rPr>
         <w:t>Organizacija sustava s najviše razine apstrakcije (npr. klijent-poslužitelj, baza podataka, datotečni sustav, grafičko sučelje (ako nije do kraja poznato, dopuniti u 2. ciklusu)).</w:t>
       </w:r>
     </w:p>
@@ -6080,8 +6774,8 @@
         <w:pStyle w:val="Normal1"/>
         <w:spacing w:line="360" w:lineRule="auto"/>
       </w:pPr>
-      <w:bookmarkStart w:id="13" w:name="h.1t3h5sf" w:colFirst="0" w:colLast="0"/>
-      <w:bookmarkEnd w:id="13"/>
+      <w:bookmarkStart w:id="14" w:name="h.1t3h5sf" w:colFirst="0" w:colLast="0"/>
+      <w:bookmarkEnd w:id="14"/>
     </w:p>
     <w:p>
       <w:pPr>
@@ -6093,17 +6787,17 @@
     </w:p>
     <w:p>
       <w:pPr>
-        <w:pStyle w:val="Naslov2"/>
+        <w:pStyle w:val="Heading2"/>
         <w:numPr>
           <w:ilvl w:val="1"/>
           <w:numId w:val="3"/>
         </w:numPr>
       </w:pPr>
-      <w:bookmarkStart w:id="14" w:name="_Toc431806052"/>
+      <w:bookmarkStart w:id="15" w:name="_Toc431806052"/>
       <w:r>
         <w:t>Dijagram razreda s opisom</w:t>
       </w:r>
-      <w:bookmarkEnd w:id="14"/>
+      <w:bookmarkEnd w:id="15"/>
     </w:p>
     <w:p>
       <w:pPr>
@@ -6117,92 +6811,28 @@
         <w:spacing w:line="360" w:lineRule="auto"/>
         <w:jc w:val="both"/>
       </w:pPr>
-      <w:proofErr w:type="spellStart"/>
       <w:r>
         <w:rPr>
           <w:rFonts w:ascii="Arial" w:eastAsia="Arial" w:hAnsi="Arial" w:cs="Arial"/>
           <w:i/>
           <w:sz w:val="20"/>
         </w:rPr>
-        <w:t>Potpoglavlje</w:t>
-      </w:r>
-      <w:proofErr w:type="spellEnd"/>
+        <w:t xml:space="preserve">Potpoglavlje treba sadržavati dijagram razreda, jedan ili više njih, s opisima šta koji razred znači. Ono što je potrebno imati u dokumentaciji prilikom prve predaje je: svi razredi specifični za vaš projekt, nazivi metoda i vrste pristupa metodama (npr. javni, zaštićeni), nazive atributa razreda, veze i odnosi  između razreda, okviri (forme) grafičkog sučelja specifične za pojedini programski jezik, ako su vam poznate. </w:t>
+      </w:r>
+    </w:p>
+    <w:p>
+      <w:pPr>
+        <w:pStyle w:val="Normal1"/>
+        <w:spacing w:line="360" w:lineRule="auto"/>
+        <w:jc w:val="both"/>
+      </w:pPr>
       <w:r>
         <w:rPr>
           <w:rFonts w:ascii="Arial" w:eastAsia="Arial" w:hAnsi="Arial" w:cs="Arial"/>
           <w:i/>
           <w:sz w:val="20"/>
         </w:rPr>
-        <w:t xml:space="preserve"> treba sadržavati dijagram razreda, jedan ili više njih, s opisima šta koji razred znači. Ono što je potrebno imati u dokumentaciji prilikom prve predaje je: svi razredi specifični za vaš projekt, nazivi metoda i vrste pristupa metodama (npr. javni, zaštićeni), nazive atributa razreda, veze i odnosi  između razreda, okviri (forme) grafičkog sučelja specifične za pojedini programski jezik, ako su vam poznate. </w:t>
-      </w:r>
-    </w:p>
-    <w:p>
-      <w:pPr>
-        <w:pStyle w:val="Normal1"/>
-        <w:spacing w:line="360" w:lineRule="auto"/>
-        <w:jc w:val="both"/>
-      </w:pPr>
-      <w:r>
-        <w:rPr>
-          <w:rFonts w:ascii="Arial" w:eastAsia="Arial" w:hAnsi="Arial" w:cs="Arial"/>
-          <w:i/>
-          <w:sz w:val="20"/>
-        </w:rPr>
-        <w:t xml:space="preserve">Primjer onoga što nije potrebno imati u dokumentaciji prilikom druge predaje su: tipovi parametara metoda razreda (npr. </w:t>
-      </w:r>
-      <w:proofErr w:type="spellStart"/>
-      <w:r>
-        <w:rPr>
-          <w:rFonts w:ascii="Arial" w:eastAsia="Arial" w:hAnsi="Arial" w:cs="Arial"/>
-          <w:i/>
-          <w:sz w:val="20"/>
-        </w:rPr>
-        <w:t>boolean</w:t>
-      </w:r>
-      <w:proofErr w:type="spellEnd"/>
-      <w:r>
-        <w:rPr>
-          <w:rFonts w:ascii="Arial" w:eastAsia="Arial" w:hAnsi="Arial" w:cs="Arial"/>
-          <w:i/>
-          <w:sz w:val="20"/>
-        </w:rPr>
-        <w:t xml:space="preserve">, </w:t>
-      </w:r>
-      <w:proofErr w:type="spellStart"/>
-      <w:r>
-        <w:rPr>
-          <w:rFonts w:ascii="Arial" w:eastAsia="Arial" w:hAnsi="Arial" w:cs="Arial"/>
-          <w:i/>
-          <w:sz w:val="20"/>
-        </w:rPr>
-        <w:t>int</w:t>
-      </w:r>
-      <w:proofErr w:type="spellEnd"/>
-      <w:r>
-        <w:rPr>
-          <w:rFonts w:ascii="Arial" w:eastAsia="Arial" w:hAnsi="Arial" w:cs="Arial"/>
-          <w:i/>
-          <w:sz w:val="20"/>
-        </w:rPr>
-        <w:t xml:space="preserve">), događaji (npr. </w:t>
-      </w:r>
-      <w:proofErr w:type="spellStart"/>
-      <w:r>
-        <w:rPr>
-          <w:rFonts w:ascii="Arial" w:eastAsia="Arial" w:hAnsi="Arial" w:cs="Arial"/>
-          <w:i/>
-          <w:sz w:val="20"/>
-        </w:rPr>
-        <w:t>klikovi</w:t>
-      </w:r>
-      <w:proofErr w:type="spellEnd"/>
-      <w:r>
-        <w:rPr>
-          <w:rFonts w:ascii="Arial" w:eastAsia="Arial" w:hAnsi="Arial" w:cs="Arial"/>
-          <w:i/>
-          <w:sz w:val="20"/>
-        </w:rPr>
-        <w:t xml:space="preserve"> miša). </w:t>
+        <w:t xml:space="preserve">Primjer onoga što nije potrebno imati u dokumentaciji prilikom druge predaje su: tipovi parametara metoda razreda (npr. boolean, int), događaji (npr. klikovi miša). </w:t>
       </w:r>
     </w:p>
     <w:p>
@@ -6249,8 +6879,8 @@
           <w:tab w:val="left" w:pos="14656"/>
         </w:tabs>
       </w:pPr>
-      <w:bookmarkStart w:id="15" w:name="h.4d34og8" w:colFirst="0" w:colLast="0"/>
-      <w:bookmarkEnd w:id="15"/>
+      <w:bookmarkStart w:id="16" w:name="h.4d34og8" w:colFirst="0" w:colLast="0"/>
+      <w:bookmarkEnd w:id="16"/>
     </w:p>
     <w:p>
       <w:pPr>
@@ -6262,17 +6892,17 @@
     </w:p>
     <w:p>
       <w:pPr>
-        <w:pStyle w:val="Naslov2"/>
+        <w:pStyle w:val="Heading2"/>
         <w:numPr>
           <w:ilvl w:val="1"/>
           <w:numId w:val="3"/>
         </w:numPr>
       </w:pPr>
-      <w:bookmarkStart w:id="16" w:name="_Toc431806053"/>
+      <w:bookmarkStart w:id="17" w:name="_Toc431806053"/>
       <w:r>
         <w:t>Dijagram objekata</w:t>
       </w:r>
-      <w:bookmarkEnd w:id="16"/>
+      <w:bookmarkEnd w:id="17"/>
     </w:p>
     <w:p>
       <w:pPr>
@@ -6286,8 +6916,8 @@
         <w:pStyle w:val="Normal1"/>
         <w:jc w:val="both"/>
       </w:pPr>
-      <w:bookmarkStart w:id="17" w:name="h.2s8eyo1" w:colFirst="0" w:colLast="0"/>
-      <w:bookmarkEnd w:id="17"/>
+      <w:bookmarkStart w:id="18" w:name="h.2s8eyo1" w:colFirst="0" w:colLast="0"/>
+      <w:bookmarkEnd w:id="18"/>
       <w:r>
         <w:rPr>
           <w:rFonts w:ascii="Arial" w:eastAsia="Arial" w:hAnsi="Arial" w:cs="Arial"/>
@@ -6307,17 +6937,17 @@
     </w:p>
     <w:p>
       <w:pPr>
-        <w:pStyle w:val="Naslov2"/>
+        <w:pStyle w:val="Heading2"/>
         <w:numPr>
           <w:ilvl w:val="1"/>
           <w:numId w:val="3"/>
         </w:numPr>
       </w:pPr>
-      <w:bookmarkStart w:id="18" w:name="_Toc431806054"/>
+      <w:bookmarkStart w:id="19" w:name="_Toc431806054"/>
       <w:r>
         <w:t>Ostali UML dijagrami</w:t>
       </w:r>
-      <w:bookmarkEnd w:id="18"/>
+      <w:bookmarkEnd w:id="19"/>
     </w:p>
     <w:p>
       <w:pPr>
@@ -6351,43 +6981,7 @@
           <w:i/>
           <w:sz w:val="20"/>
         </w:rPr>
-        <w:t xml:space="preserve">U ovom </w:t>
-      </w:r>
-      <w:proofErr w:type="spellStart"/>
-      <w:r>
-        <w:rPr>
-          <w:rFonts w:ascii="Arial" w:eastAsia="Arial" w:hAnsi="Arial" w:cs="Arial"/>
-          <w:i/>
-          <w:sz w:val="20"/>
-        </w:rPr>
-        <w:t>potpoglavlju</w:t>
-      </w:r>
-      <w:proofErr w:type="spellEnd"/>
-      <w:r>
-        <w:rPr>
-          <w:rFonts w:ascii="Arial" w:eastAsia="Arial" w:hAnsi="Arial" w:cs="Arial"/>
-          <w:i/>
-          <w:sz w:val="20"/>
-        </w:rPr>
-        <w:t xml:space="preserve"> potrebno je uvrstiti dodatna četiri dijagrama koji prikazuju arhitekturu sustava i to: komunikacijski dijagram, dijagram stanja, </w:t>
-      </w:r>
-      <w:proofErr w:type="spellStart"/>
-      <w:r>
-        <w:rPr>
-          <w:rFonts w:ascii="Arial" w:eastAsia="Arial" w:hAnsi="Arial" w:cs="Arial"/>
-          <w:i/>
-          <w:sz w:val="20"/>
-        </w:rPr>
-        <w:t>dijagam</w:t>
-      </w:r>
-      <w:proofErr w:type="spellEnd"/>
-      <w:r>
-        <w:rPr>
-          <w:rFonts w:ascii="Arial" w:eastAsia="Arial" w:hAnsi="Arial" w:cs="Arial"/>
-          <w:i/>
-          <w:sz w:val="20"/>
-        </w:rPr>
-        <w:t xml:space="preserve"> aktivnosti i dijagram komponenti. Potrebno je dati barem po jedan primjerak svakog od dijagrama. Potrebno je da svaki od dijagrama prikazuje (jedan) bitan dio funkcionalnosti sustava. Dijagram komponenti treba prikazivati sve komponente sustava. Prema potrebi, ovdje se mogu dodati i neki dodatni sekvencijski dijagrami za objekte.</w:t>
+        <w:t>U ovom potpoglavlju potrebno je uvrstiti dodatna četiri dijagrama koji prikazuju arhitekturu sustava i to: komunikacijski dijagram, dijagram stanja, dijagam aktivnosti i dijagram komponenti. Potrebno je dati barem po jedan primjerak svakog od dijagrama. Potrebno je da svaki od dijagrama prikazuje (jedan) bitan dio funkcionalnosti sustava. Dijagram komponenti treba prikazivati sve komponente sustava. Prema potrebi, ovdje se mogu dodati i neki dodatni sekvencijski dijagrami za objekte.</w:t>
       </w:r>
     </w:p>
     <w:p>
@@ -6414,8 +7008,8 @@
         <w:pStyle w:val="Normal1"/>
         <w:spacing w:line="360" w:lineRule="auto"/>
       </w:pPr>
-      <w:bookmarkStart w:id="19" w:name="h.17dp8vu" w:colFirst="0" w:colLast="0"/>
-      <w:bookmarkEnd w:id="19"/>
+      <w:bookmarkStart w:id="20" w:name="h.17dp8vu" w:colFirst="0" w:colLast="0"/>
+      <w:bookmarkEnd w:id="20"/>
     </w:p>
     <w:p>
       <w:pPr>
@@ -6427,17 +7021,17 @@
     </w:p>
     <w:p>
       <w:pPr>
-        <w:pStyle w:val="Naslov1"/>
+        <w:pStyle w:val="Heading1"/>
         <w:numPr>
           <w:ilvl w:val="0"/>
           <w:numId w:val="3"/>
         </w:numPr>
       </w:pPr>
-      <w:bookmarkStart w:id="20" w:name="_Toc431806055"/>
+      <w:bookmarkStart w:id="21" w:name="_Toc431806055"/>
       <w:r>
         <w:t>Implementacija i korisničko sučelje</w:t>
       </w:r>
-      <w:bookmarkEnd w:id="20"/>
+      <w:bookmarkEnd w:id="21"/>
     </w:p>
     <w:p>
       <w:pPr>
@@ -6474,25 +7068,39 @@
           <w:i/>
           <w:sz w:val="20"/>
         </w:rPr>
-        <w:t>dati dijagram razmještaja (</w:t>
-      </w:r>
-      <w:proofErr w:type="spellStart"/>
+        <w:t>dati dijagram razmještaja (deployment dijagram)</w:t>
+      </w:r>
+    </w:p>
+    <w:p>
+      <w:pPr>
+        <w:pStyle w:val="Normal1"/>
+        <w:spacing w:line="360" w:lineRule="auto"/>
+        <w:ind w:left="284" w:firstLine="284"/>
+        <w:jc w:val="both"/>
+      </w:pPr>
       <w:r>
         <w:rPr>
           <w:rFonts w:ascii="Arial" w:eastAsia="Arial" w:hAnsi="Arial" w:cs="Arial"/>
           <w:i/>
           <w:sz w:val="20"/>
         </w:rPr>
-        <w:t>deployment</w:t>
-      </w:r>
-      <w:proofErr w:type="spellEnd"/>
+        <w:t>navesti koje su tehnologije i alati korišteni u razvoju sustava</w:t>
+      </w:r>
+    </w:p>
+    <w:p>
+      <w:pPr>
+        <w:pStyle w:val="Normal1"/>
+        <w:spacing w:line="360" w:lineRule="auto"/>
+        <w:ind w:left="284" w:firstLine="284"/>
+        <w:jc w:val="both"/>
+      </w:pPr>
       <w:r>
         <w:rPr>
           <w:rFonts w:ascii="Arial" w:eastAsia="Arial" w:hAnsi="Arial" w:cs="Arial"/>
           <w:i/>
           <w:sz w:val="20"/>
         </w:rPr>
-        <w:t xml:space="preserve"> dijagram)</w:t>
+        <w:t>dati isječak programskog koda koji implementira neku od temeljnih funkcionalnosti u sustavu</w:t>
       </w:r>
     </w:p>
     <w:p>
@@ -6508,7 +7116,7 @@
           <w:i/>
           <w:sz w:val="20"/>
         </w:rPr>
-        <w:t>navesti koje su tehnologije i alati korišteni u razvoju sustava</w:t>
+        <w:t>objasniti kako je ispitano implementirano rješenje i pokazati bar 4 ispitna scenarija</w:t>
       </w:r>
     </w:p>
     <w:p>
@@ -6524,7 +7132,7 @@
           <w:i/>
           <w:sz w:val="20"/>
         </w:rPr>
-        <w:t>dati isječak programskog koda koji implementira neku od temeljnih funkcionalnosti u sustavu</w:t>
+        <w:t xml:space="preserve">dati upute za instalaciju </w:t>
       </w:r>
     </w:p>
     <w:p>
@@ -6540,63 +7148,31 @@
           <w:i/>
           <w:sz w:val="20"/>
         </w:rPr>
-        <w:t>objasniti kako je ispitano implementirano rješenje i pokazati bar 4 ispitna scenarija</w:t>
-      </w:r>
-    </w:p>
-    <w:p>
-      <w:pPr>
-        <w:pStyle w:val="Normal1"/>
-        <w:spacing w:line="360" w:lineRule="auto"/>
-        <w:ind w:left="284" w:firstLine="284"/>
+        <w:t xml:space="preserve">dati upute za korištenje </w:t>
+      </w:r>
+    </w:p>
+    <w:p>
+      <w:pPr>
+        <w:pStyle w:val="Normal1"/>
+        <w:spacing w:line="360" w:lineRule="auto"/>
         <w:jc w:val="both"/>
       </w:pPr>
-      <w:r>
-        <w:rPr>
-          <w:rFonts w:ascii="Arial" w:eastAsia="Arial" w:hAnsi="Arial" w:cs="Arial"/>
-          <w:i/>
-          <w:sz w:val="20"/>
-        </w:rPr>
-        <w:t xml:space="preserve">dati upute za instalaciju </w:t>
-      </w:r>
-    </w:p>
-    <w:p>
-      <w:pPr>
-        <w:pStyle w:val="Normal1"/>
-        <w:spacing w:line="360" w:lineRule="auto"/>
-        <w:ind w:left="284" w:firstLine="284"/>
-        <w:jc w:val="both"/>
-      </w:pPr>
-      <w:r>
-        <w:rPr>
-          <w:rFonts w:ascii="Arial" w:eastAsia="Arial" w:hAnsi="Arial" w:cs="Arial"/>
-          <w:i/>
-          <w:sz w:val="20"/>
-        </w:rPr>
-        <w:t xml:space="preserve">dati upute za korištenje </w:t>
-      </w:r>
-    </w:p>
-    <w:p>
-      <w:pPr>
-        <w:pStyle w:val="Normal1"/>
-        <w:spacing w:line="360" w:lineRule="auto"/>
-        <w:jc w:val="both"/>
-      </w:pPr>
-      <w:bookmarkStart w:id="21" w:name="h.3rdcrjn" w:colFirst="0" w:colLast="0"/>
-      <w:bookmarkEnd w:id="21"/>
-    </w:p>
-    <w:p>
-      <w:pPr>
-        <w:pStyle w:val="Naslov2"/>
+      <w:bookmarkStart w:id="22" w:name="h.3rdcrjn" w:colFirst="0" w:colLast="0"/>
+      <w:bookmarkEnd w:id="22"/>
+    </w:p>
+    <w:p>
+      <w:pPr>
+        <w:pStyle w:val="Heading2"/>
         <w:numPr>
           <w:ilvl w:val="1"/>
           <w:numId w:val="3"/>
         </w:numPr>
       </w:pPr>
-      <w:bookmarkStart w:id="22" w:name="_Toc431806056"/>
+      <w:bookmarkStart w:id="23" w:name="_Toc431806056"/>
       <w:r>
         <w:t>Dijagram razmještaja</w:t>
       </w:r>
-      <w:bookmarkEnd w:id="22"/>
+      <w:bookmarkEnd w:id="23"/>
     </w:p>
     <w:p>
       <w:pPr>
@@ -6626,8 +7202,8 @@
         <w:spacing w:line="360" w:lineRule="auto"/>
         <w:jc w:val="both"/>
       </w:pPr>
-      <w:bookmarkStart w:id="23" w:name="h.26in1rg" w:colFirst="0" w:colLast="0"/>
-      <w:bookmarkEnd w:id="23"/>
+      <w:bookmarkStart w:id="24" w:name="h.26in1rg" w:colFirst="0" w:colLast="0"/>
+      <w:bookmarkEnd w:id="24"/>
     </w:p>
     <w:p>
       <w:pPr>
@@ -6639,17 +7215,17 @@
     </w:p>
     <w:p>
       <w:pPr>
-        <w:pStyle w:val="Naslov2"/>
+        <w:pStyle w:val="Heading2"/>
         <w:numPr>
           <w:ilvl w:val="1"/>
           <w:numId w:val="3"/>
         </w:numPr>
       </w:pPr>
-      <w:bookmarkStart w:id="24" w:name="_Toc431806057"/>
+      <w:bookmarkStart w:id="25" w:name="_Toc431806057"/>
       <w:r>
         <w:t>Korištene tehnologije i alati</w:t>
       </w:r>
-      <w:bookmarkEnd w:id="24"/>
+      <w:bookmarkEnd w:id="25"/>
     </w:p>
     <w:p>
       <w:pPr>
@@ -6683,19 +7259,19 @@
     </w:p>
     <w:p>
       <w:pPr>
-        <w:pStyle w:val="Naslov2"/>
+        <w:pStyle w:val="Heading2"/>
         <w:numPr>
           <w:ilvl w:val="1"/>
           <w:numId w:val="3"/>
         </w:numPr>
       </w:pPr>
-      <w:bookmarkStart w:id="25" w:name="h.lnxbz9" w:colFirst="0" w:colLast="0"/>
-      <w:bookmarkStart w:id="26" w:name="_Toc431806058"/>
-      <w:bookmarkEnd w:id="25"/>
+      <w:bookmarkStart w:id="26" w:name="h.lnxbz9" w:colFirst="0" w:colLast="0"/>
+      <w:bookmarkStart w:id="27" w:name="_Toc431806058"/>
+      <w:bookmarkEnd w:id="26"/>
       <w:r>
         <w:t>Isječak programskog koda vezan za temeljnu funkcionalnost sustava</w:t>
       </w:r>
-      <w:bookmarkEnd w:id="26"/>
+      <w:bookmarkEnd w:id="27"/>
     </w:p>
     <w:p>
       <w:pPr>
@@ -6736,19 +7312,19 @@
     </w:p>
     <w:p>
       <w:pPr>
-        <w:pStyle w:val="Naslov2"/>
+        <w:pStyle w:val="Heading2"/>
         <w:numPr>
           <w:ilvl w:val="1"/>
           <w:numId w:val="3"/>
         </w:numPr>
       </w:pPr>
-      <w:bookmarkStart w:id="27" w:name="h.35nkun2" w:colFirst="0" w:colLast="0"/>
-      <w:bookmarkStart w:id="28" w:name="_Toc431806059"/>
-      <w:bookmarkEnd w:id="27"/>
+      <w:bookmarkStart w:id="28" w:name="h.35nkun2" w:colFirst="0" w:colLast="0"/>
+      <w:bookmarkStart w:id="29" w:name="_Toc431806059"/>
+      <w:bookmarkEnd w:id="28"/>
       <w:r>
         <w:t>Ispitivanje programskog rješenja</w:t>
       </w:r>
-      <w:bookmarkEnd w:id="28"/>
+      <w:bookmarkEnd w:id="29"/>
     </w:p>
     <w:p>
       <w:pPr>
@@ -6838,19 +7414,19 @@
     </w:p>
     <w:p>
       <w:pPr>
-        <w:pStyle w:val="Naslov2"/>
+        <w:pStyle w:val="Heading2"/>
         <w:numPr>
           <w:ilvl w:val="1"/>
           <w:numId w:val="3"/>
         </w:numPr>
       </w:pPr>
-      <w:bookmarkStart w:id="29" w:name="h.1ksv4uv" w:colFirst="0" w:colLast="0"/>
-      <w:bookmarkStart w:id="30" w:name="_Toc431806060"/>
-      <w:bookmarkEnd w:id="29"/>
+      <w:bookmarkStart w:id="30" w:name="h.1ksv4uv" w:colFirst="0" w:colLast="0"/>
+      <w:bookmarkStart w:id="31" w:name="_Toc431806060"/>
+      <w:bookmarkEnd w:id="30"/>
       <w:r>
         <w:t>Upute za instalaciju</w:t>
       </w:r>
-      <w:bookmarkEnd w:id="30"/>
+      <w:bookmarkEnd w:id="31"/>
     </w:p>
     <w:p>
       <w:pPr>
@@ -6881,19 +7457,19 @@
     </w:p>
     <w:p>
       <w:pPr>
-        <w:pStyle w:val="Naslov2"/>
+        <w:pStyle w:val="Heading2"/>
         <w:numPr>
           <w:ilvl w:val="1"/>
           <w:numId w:val="3"/>
         </w:numPr>
       </w:pPr>
-      <w:bookmarkStart w:id="31" w:name="h.44sinio" w:colFirst="0" w:colLast="0"/>
-      <w:bookmarkStart w:id="32" w:name="_Toc431806061"/>
-      <w:bookmarkEnd w:id="31"/>
+      <w:bookmarkStart w:id="32" w:name="h.44sinio" w:colFirst="0" w:colLast="0"/>
+      <w:bookmarkStart w:id="33" w:name="_Toc431806061"/>
+      <w:bookmarkEnd w:id="32"/>
       <w:r>
         <w:t>Korisničke upute</w:t>
       </w:r>
-      <w:bookmarkEnd w:id="32"/>
+      <w:bookmarkEnd w:id="33"/>
     </w:p>
     <w:p>
       <w:pPr>
@@ -6943,8 +7519,8 @@
       <w:pPr>
         <w:pStyle w:val="Normal1"/>
       </w:pPr>
-      <w:bookmarkStart w:id="33" w:name="h.2jxsxqh" w:colFirst="0" w:colLast="0"/>
-      <w:bookmarkEnd w:id="33"/>
+      <w:bookmarkStart w:id="34" w:name="h.2jxsxqh" w:colFirst="0" w:colLast="0"/>
+      <w:bookmarkEnd w:id="34"/>
     </w:p>
     <w:p>
       <w:pPr>
@@ -6956,20 +7532,20 @@
     </w:p>
     <w:p>
       <w:pPr>
-        <w:pStyle w:val="Naslov1"/>
+        <w:pStyle w:val="Heading1"/>
         <w:numPr>
           <w:ilvl w:val="0"/>
           <w:numId w:val="3"/>
         </w:numPr>
       </w:pPr>
-      <w:bookmarkStart w:id="34" w:name="_Toc431806062"/>
+      <w:bookmarkStart w:id="35" w:name="_Toc431806062"/>
       <w:r>
         <w:t>Zaključak</w:t>
       </w:r>
       <w:r>
         <w:t xml:space="preserve"> i budući rad</w:t>
       </w:r>
-      <w:bookmarkEnd w:id="34"/>
+      <w:bookmarkEnd w:id="35"/>
     </w:p>
     <w:p>
       <w:pPr>
@@ -7109,8 +7685,8 @@
       <w:pPr>
         <w:pStyle w:val="Normal1"/>
       </w:pPr>
-      <w:bookmarkStart w:id="35" w:name="h.z337ya" w:colFirst="0" w:colLast="0"/>
-      <w:bookmarkEnd w:id="35"/>
+      <w:bookmarkStart w:id="36" w:name="h.z337ya" w:colFirst="0" w:colLast="0"/>
+      <w:bookmarkEnd w:id="36"/>
     </w:p>
     <w:p>
       <w:pPr>
@@ -7122,17 +7698,17 @@
     </w:p>
     <w:p>
       <w:pPr>
-        <w:pStyle w:val="Naslov1"/>
+        <w:pStyle w:val="Heading1"/>
         <w:numPr>
           <w:ilvl w:val="0"/>
           <w:numId w:val="3"/>
         </w:numPr>
       </w:pPr>
-      <w:bookmarkStart w:id="36" w:name="_Toc431806063"/>
+      <w:bookmarkStart w:id="37" w:name="_Toc431806063"/>
       <w:r>
         <w:t>Popis literature</w:t>
       </w:r>
-      <w:bookmarkEnd w:id="36"/>
+      <w:bookmarkEnd w:id="37"/>
     </w:p>
     <w:p>
       <w:pPr>
@@ -7218,7 +7794,7 @@
     </w:p>
     <w:p>
       <w:pPr>
-        <w:pStyle w:val="Naslov1"/>
+        <w:pStyle w:val="Heading1"/>
         <w:tabs>
           <w:tab w:val="left" w:pos="360"/>
         </w:tabs>
@@ -7228,7 +7804,7 @@
       <w:r>
         <w:br w:type="page"/>
       </w:r>
-      <w:bookmarkStart w:id="37" w:name="_Toc431806064"/>
+      <w:bookmarkStart w:id="38" w:name="_Toc431806064"/>
       <w:r>
         <w:lastRenderedPageBreak/>
         <w:t xml:space="preserve">Dodatak A: </w:t>
@@ -7245,7 +7821,7 @@
       <w:r>
         <w:t>)</w:t>
       </w:r>
-      <w:bookmarkEnd w:id="37"/>
+      <w:bookmarkEnd w:id="38"/>
     </w:p>
     <w:p>
       <w:pPr>
@@ -7310,18 +7886,18 @@
     </w:p>
     <w:p>
       <w:pPr>
-        <w:pStyle w:val="Naslov1"/>
+        <w:pStyle w:val="Heading1"/>
         <w:tabs>
           <w:tab w:val="left" w:pos="360"/>
         </w:tabs>
         <w:spacing w:line="360" w:lineRule="auto"/>
         <w:ind w:left="360" w:firstLine="0"/>
       </w:pPr>
-      <w:bookmarkStart w:id="38" w:name="_Toc431806065"/>
+      <w:bookmarkStart w:id="39" w:name="_Toc431806065"/>
       <w:r>
         <w:t>Dodatak B: Dnevnik sastajanja</w:t>
       </w:r>
-      <w:bookmarkEnd w:id="38"/>
+      <w:bookmarkEnd w:id="39"/>
     </w:p>
     <w:p>
       <w:pPr>
@@ -7356,7 +7932,7 @@
     </w:p>
     <w:p>
       <w:pPr>
-        <w:pStyle w:val="Naslov1"/>
+        <w:pStyle w:val="Heading1"/>
         <w:tabs>
           <w:tab w:val="left" w:pos="360"/>
         </w:tabs>
@@ -7366,7 +7942,7 @@
       <w:r>
         <w:br w:type="page"/>
       </w:r>
-      <w:bookmarkStart w:id="39" w:name="_Toc431806066"/>
+      <w:bookmarkStart w:id="40" w:name="_Toc431806066"/>
       <w:r>
         <w:lastRenderedPageBreak/>
         <w:t xml:space="preserve">Dodatak C: Prikaz </w:t>
@@ -7374,7 +7950,7 @@
       <w:r>
         <w:t>aktivnosti grupe</w:t>
       </w:r>
-      <w:bookmarkEnd w:id="39"/>
+      <w:bookmarkEnd w:id="40"/>
     </w:p>
     <w:p>
       <w:pPr>
@@ -7481,21 +8057,12 @@
         </w:rPr>
         <w:t xml:space="preserve">dijagram pregleda promjena nad datotekama projekta. Potrebno je u </w:t>
       </w:r>
-      <w:proofErr w:type="spellStart"/>
       <w:r>
         <w:rPr>
           <w:rFonts w:ascii="Arial" w:eastAsia="Arial" w:hAnsi="Arial" w:cs="Arial"/>
           <w:sz w:val="20"/>
         </w:rPr>
-        <w:t>BitBucket</w:t>
-      </w:r>
-      <w:proofErr w:type="spellEnd"/>
-      <w:r>
-        <w:rPr>
-          <w:rFonts w:ascii="Arial" w:eastAsia="Arial" w:hAnsi="Arial" w:cs="Arial"/>
-          <w:sz w:val="20"/>
-        </w:rPr>
-        <w:t xml:space="preserve"> </w:t>
+        <w:t xml:space="preserve">BitBucket </w:t>
       </w:r>
       <w:r>
         <w:rPr>
@@ -7505,7 +8072,6 @@
         </w:rPr>
         <w:t xml:space="preserve">sučelju instalirati dodatak </w:t>
       </w:r>
-      <w:proofErr w:type="spellStart"/>
       <w:r>
         <w:rPr>
           <w:rFonts w:ascii="Arial" w:eastAsia="Arial" w:hAnsi="Arial" w:cs="Arial"/>
@@ -7513,7 +8079,6 @@
         </w:rPr>
         <w:t>AwesomeGraph</w:t>
       </w:r>
-      <w:proofErr w:type="spellEnd"/>
       <w:r>
         <w:rPr>
           <w:rFonts w:ascii="Arial" w:eastAsia="Arial" w:hAnsi="Arial" w:cs="Arial"/>
@@ -7538,21 +8103,12 @@
         </w:rPr>
         <w:t>'</w:t>
       </w:r>
-      <w:proofErr w:type="spellStart"/>
       <w:r>
         <w:rPr>
           <w:rFonts w:ascii="Arial" w:eastAsia="Arial" w:hAnsi="Arial" w:cs="Arial"/>
           <w:sz w:val="20"/>
         </w:rPr>
-        <w:t>commit</w:t>
-      </w:r>
-      <w:proofErr w:type="spellEnd"/>
-      <w:r>
-        <w:rPr>
-          <w:rFonts w:ascii="Arial" w:eastAsia="Arial" w:hAnsi="Arial" w:cs="Arial"/>
-          <w:sz w:val="20"/>
-        </w:rPr>
-        <w:t xml:space="preserve">' </w:t>
+        <w:t xml:space="preserve">commit' </w:t>
       </w:r>
       <w:r>
         <w:rPr>
@@ -7733,17 +8289,8 @@
                 <w:rFonts w:ascii="Arial" w:hAnsi="Arial" w:cs="Arial"/>
                 <w:sz w:val="20"/>
               </w:rPr>
-              <w:t xml:space="preserve">Karlo </w:t>
+              <w:t>Karlo Poljanec</w:t>
             </w:r>
-            <w:proofErr w:type="spellStart"/>
-            <w:r>
-              <w:rPr>
-                <w:rFonts w:ascii="Arial" w:hAnsi="Arial" w:cs="Arial"/>
-                <w:sz w:val="20"/>
-              </w:rPr>
-              <w:t>Poljanec</w:t>
-            </w:r>
-            <w:proofErr w:type="spellEnd"/>
           </w:p>
         </w:tc>
         <w:tc>
@@ -7766,17 +8313,8 @@
                 <w:rFonts w:ascii="Arial" w:hAnsi="Arial" w:cs="Arial"/>
                 <w:sz w:val="20"/>
               </w:rPr>
-              <w:t xml:space="preserve">Filip </w:t>
+              <w:t>Filip Kerman</w:t>
             </w:r>
-            <w:proofErr w:type="spellStart"/>
-            <w:r>
-              <w:rPr>
-                <w:rFonts w:ascii="Arial" w:hAnsi="Arial" w:cs="Arial"/>
-                <w:sz w:val="20"/>
-              </w:rPr>
-              <w:t>Kerman</w:t>
-            </w:r>
-            <w:proofErr w:type="spellEnd"/>
           </w:p>
         </w:tc>
         <w:tc>
@@ -7799,17 +8337,8 @@
                 <w:rFonts w:ascii="Arial" w:hAnsi="Arial" w:cs="Arial"/>
                 <w:sz w:val="20"/>
               </w:rPr>
-              <w:t xml:space="preserve">Matija </w:t>
+              <w:t>Matija Krivošić</w:t>
             </w:r>
-            <w:proofErr w:type="spellStart"/>
-            <w:r>
-              <w:rPr>
-                <w:rFonts w:ascii="Arial" w:hAnsi="Arial" w:cs="Arial"/>
-                <w:sz w:val="20"/>
-              </w:rPr>
-              <w:t>Krivošić</w:t>
-            </w:r>
-            <w:proofErr w:type="spellEnd"/>
           </w:p>
         </w:tc>
         <w:tc>
@@ -7832,17 +8361,8 @@
                 <w:rFonts w:ascii="Arial" w:hAnsi="Arial" w:cs="Arial"/>
                 <w:sz w:val="20"/>
               </w:rPr>
-              <w:t xml:space="preserve">Kruno </w:t>
+              <w:t>Kruno Lapat</w:t>
             </w:r>
-            <w:proofErr w:type="spellStart"/>
-            <w:r>
-              <w:rPr>
-                <w:rFonts w:ascii="Arial" w:hAnsi="Arial" w:cs="Arial"/>
-                <w:sz w:val="20"/>
-              </w:rPr>
-              <w:t>Lapat</w:t>
-            </w:r>
-            <w:proofErr w:type="spellEnd"/>
           </w:p>
         </w:tc>
         <w:tc>
@@ -7865,17 +8385,8 @@
                 <w:rFonts w:ascii="Arial" w:hAnsi="Arial" w:cs="Arial"/>
                 <w:sz w:val="20"/>
               </w:rPr>
-              <w:t xml:space="preserve">Ivan </w:t>
+              <w:t>Ivan Premužić</w:t>
             </w:r>
-            <w:proofErr w:type="spellStart"/>
-            <w:r>
-              <w:rPr>
-                <w:rFonts w:ascii="Arial" w:hAnsi="Arial" w:cs="Arial"/>
-                <w:sz w:val="20"/>
-              </w:rPr>
-              <w:t>Premužić</w:t>
-            </w:r>
-            <w:proofErr w:type="spellEnd"/>
           </w:p>
         </w:tc>
         <w:tc>
@@ -8166,8 +8677,6 @@
             </w:pPr>
           </w:p>
         </w:tc>
-        <w:bookmarkStart w:id="40" w:name="_GoBack"/>
-        <w:bookmarkEnd w:id="40"/>
       </w:tr>
       <w:tr>
         <w:tc>
@@ -10942,7 +11451,7 @@
             <v:path o:extrusionok="f" gradientshapeok="t" o:connecttype="rect"/>
             <o:lock v:ext="edit" aspectratio="t"/>
           </v:shapetype>
-          <v:shape id="_x0000_i1025" type="#_x0000_t75" style="width:453pt;height:98.4pt">
+          <v:shape id="_x0000_i1025" type="#_x0000_t75" style="width:453pt;height:98.25pt">
             <v:imagedata r:id="rId12" o:title="awesome-graphs-3"/>
           </v:shape>
         </w:pict>
@@ -10958,7 +11467,7 @@
     </w:p>
     <w:p>
       <w:pPr>
-        <w:pStyle w:val="Naslov1"/>
+        <w:pStyle w:val="Heading1"/>
         <w:ind w:left="360" w:firstLine="0"/>
       </w:pPr>
       <w:bookmarkStart w:id="41" w:name="_Toc431806067"/>
@@ -11015,43 +11524,7 @@
           <w:i/>
           <w:sz w:val="20"/>
         </w:rPr>
-        <w:t xml:space="preserve">(u </w:t>
-      </w:r>
-      <w:proofErr w:type="spellStart"/>
-      <w:r>
-        <w:rPr>
-          <w:rFonts w:ascii="Arial" w:hAnsi="Arial" w:cs="Arial"/>
-          <w:i/>
-          <w:sz w:val="20"/>
-        </w:rPr>
-        <w:t>rev</w:t>
-      </w:r>
-      <w:proofErr w:type="spellEnd"/>
-      <w:r>
-        <w:rPr>
-          <w:rFonts w:ascii="Arial" w:hAnsi="Arial" w:cs="Arial"/>
-          <w:i/>
-          <w:sz w:val="20"/>
-        </w:rPr>
-        <w:t xml:space="preserve">. 1) koji je plan rada za </w:t>
-      </w:r>
-      <w:proofErr w:type="spellStart"/>
-      <w:r>
-        <w:rPr>
-          <w:rFonts w:ascii="Arial" w:hAnsi="Arial" w:cs="Arial"/>
-          <w:i/>
-          <w:sz w:val="20"/>
-        </w:rPr>
-        <w:t>rev</w:t>
-      </w:r>
-      <w:proofErr w:type="spellEnd"/>
-      <w:r>
-        <w:rPr>
-          <w:rFonts w:ascii="Arial" w:hAnsi="Arial" w:cs="Arial"/>
-          <w:i/>
-          <w:sz w:val="20"/>
-        </w:rPr>
-        <w:t>. 2,</w:t>
+        <w:t>(u rev. 1) koji je plan rada za rev. 2,</w:t>
       </w:r>
     </w:p>
     <w:p>
@@ -11070,25 +11543,7 @@
           <w:i/>
           <w:sz w:val="20"/>
         </w:rPr>
-        <w:t xml:space="preserve">(u </w:t>
-      </w:r>
-      <w:proofErr w:type="spellStart"/>
-      <w:r>
-        <w:rPr>
-          <w:rFonts w:ascii="Arial" w:eastAsia="Arial" w:hAnsi="Arial" w:cs="Arial"/>
-          <w:i/>
-          <w:sz w:val="20"/>
-        </w:rPr>
-        <w:t>rev</w:t>
-      </w:r>
-      <w:proofErr w:type="spellEnd"/>
-      <w:r>
-        <w:rPr>
-          <w:rFonts w:ascii="Arial" w:eastAsia="Arial" w:hAnsi="Arial" w:cs="Arial"/>
-          <w:i/>
-          <w:sz w:val="20"/>
-        </w:rPr>
-        <w:t>. 2) koji je status implementacije u odnosu na postavljene ciljeve, procjenu vremena dovršetka projekta (ako zadatak nije u potpunosti ispunjen), koje bi bile smjernice za daljnji rad kad bi se nastavilo s projektom te u čemu bi se sastojale buduće nadogradnje.</w:t>
+        <w:t>(u rev. 2) koji je status implementacije u odnosu na postavljene ciljeve, procjenu vremena dovršetka projekta (ako zadatak nije u potpunosti ispunjen), koje bi bile smjernice za daljnji rad kad bi se nastavilo s projektom te u čemu bi se sastojale buduće nadogradnje.</w:t>
       </w:r>
     </w:p>
     <w:p>
@@ -11115,7 +11570,7 @@
 </file>
 
 <file path=word/endnotes.xml><?xml version="1.0" encoding="utf-8"?>
-<w:endnotes xmlns:wpc="http://schemas.microsoft.com/office/word/2010/wordprocessingCanvas" xmlns:cx="http://schemas.microsoft.com/office/drawing/2014/chartex" xmlns:cx1="http://schemas.microsoft.com/office/drawing/2015/9/8/chartex" xmlns:cx2="http://schemas.microsoft.com/office/drawing/2015/10/21/chartex" xmlns:cx3="http://schemas.microsoft.com/office/drawing/2016/5/9/chartex" xmlns:cx4="http://schemas.microsoft.com/office/drawing/2016/5/10/chartex" xmlns:cx5="http://schemas.microsoft.com/office/drawing/2016/5/11/chartex" xmlns:cx6="http://schemas.microsoft.com/office/drawing/2016/5/12/chartex" xmlns:cx7="http://schemas.microsoft.com/office/drawing/2016/5/13/chartex" xmlns:cx8="http://schemas.microsoft.com/office/drawing/2016/5/14/chartex" xmlns:mc="http://schemas.openxmlformats.org/markup-compatibility/2006" xmlns:aink="http://schemas.microsoft.com/office/drawing/2016/ink" xmlns:am3d="http://schemas.microsoft.com/office/drawing/2017/model3d" xmlns:o="urn:schemas-microsoft-com:office:office" xmlns:r="http://schemas.openxmlformats.org/officeDocument/2006/relationships" xmlns:m="http://schemas.openxmlformats.org/officeDocument/2006/math" xmlns:v="urn:schemas-microsoft-com:vml" xmlns:wp14="http://schemas.microsoft.com/office/word/2010/wordprocessingDrawing" xmlns:wp="http://schemas.openxmlformats.org/drawingml/2006/wordprocessingDrawing" xmlns:w10="urn:schemas-microsoft-com:office:word" xmlns:w="http://schemas.openxmlformats.org/wordprocessingml/2006/main" xmlns:w14="http://schemas.microsoft.com/office/word/2010/wordml" xmlns:w15="http://schemas.microsoft.com/office/word/2012/wordml" xmlns:w16cid="http://schemas.microsoft.com/office/word/2016/wordml/cid" xmlns:w16se="http://schemas.microsoft.com/office/word/2015/wordml/symex" xmlns:wpg="http://schemas.microsoft.com/office/word/2010/wordprocessingGroup" xmlns:wpi="http://schemas.microsoft.com/office/word/2010/wordprocessingInk" xmlns:wne="http://schemas.microsoft.com/office/word/2006/wordml" xmlns:wps="http://schemas.microsoft.com/office/word/2010/wordprocessingShape" mc:Ignorable="w14 w15 w16se w16cid wp14">
+<w:endnotes xmlns:wpc="http://schemas.microsoft.com/office/word/2010/wordprocessingCanvas" xmlns:cx="http://schemas.microsoft.com/office/drawing/2014/chartex" xmlns:cx1="http://schemas.microsoft.com/office/drawing/2015/9/8/chartex" xmlns:cx2="http://schemas.microsoft.com/office/drawing/2015/10/21/chartex" xmlns:cx3="http://schemas.microsoft.com/office/drawing/2016/5/9/chartex" xmlns:cx4="http://schemas.microsoft.com/office/drawing/2016/5/10/chartex" xmlns:cx5="http://schemas.microsoft.com/office/drawing/2016/5/11/chartex" xmlns:cx6="http://schemas.microsoft.com/office/drawing/2016/5/12/chartex" xmlns:cx7="http://schemas.microsoft.com/office/drawing/2016/5/13/chartex" xmlns:cx8="http://schemas.microsoft.com/office/drawing/2016/5/14/chartex" xmlns:mc="http://schemas.openxmlformats.org/markup-compatibility/2006" xmlns:aink="http://schemas.microsoft.com/office/drawing/2016/ink" xmlns:am3d="http://schemas.microsoft.com/office/drawing/2017/model3d" xmlns:o="urn:schemas-microsoft-com:office:office" xmlns:r="http://schemas.openxmlformats.org/officeDocument/2006/relationships" xmlns:m="http://schemas.openxmlformats.org/officeDocument/2006/math" xmlns:v="urn:schemas-microsoft-com:vml" xmlns:wp14="http://schemas.microsoft.com/office/word/2010/wordprocessingDrawing" xmlns:wp="http://schemas.openxmlformats.org/drawingml/2006/wordprocessingDrawing" xmlns:w10="urn:schemas-microsoft-com:office:word" xmlns:w="http://schemas.openxmlformats.org/wordprocessingml/2006/main" xmlns:w14="http://schemas.microsoft.com/office/word/2010/wordml" xmlns:w15="http://schemas.microsoft.com/office/word/2012/wordml" xmlns:w16se="http://schemas.microsoft.com/office/word/2015/wordml/symex" xmlns:wpg="http://schemas.microsoft.com/office/word/2010/wordprocessingGroup" xmlns:wpi="http://schemas.microsoft.com/office/word/2010/wordprocessingInk" xmlns:wne="http://schemas.microsoft.com/office/word/2006/wordml" xmlns:wps="http://schemas.microsoft.com/office/word/2010/wordprocessingShape" mc:Ignorable="w14 w15 w16se wp14">
   <w:endnote w:type="separator" w:id="-1">
     <w:p>
       <w:r>
@@ -11134,7 +11589,7 @@
 </file>
 
 <file path=word/footer1.xml><?xml version="1.0" encoding="utf-8"?>
-<w:ftr xmlns:wpc="http://schemas.microsoft.com/office/word/2010/wordprocessingCanvas" xmlns:cx="http://schemas.microsoft.com/office/drawing/2014/chartex" xmlns:cx1="http://schemas.microsoft.com/office/drawing/2015/9/8/chartex" xmlns:cx2="http://schemas.microsoft.com/office/drawing/2015/10/21/chartex" xmlns:cx3="http://schemas.microsoft.com/office/drawing/2016/5/9/chartex" xmlns:cx4="http://schemas.microsoft.com/office/drawing/2016/5/10/chartex" xmlns:cx5="http://schemas.microsoft.com/office/drawing/2016/5/11/chartex" xmlns:cx6="http://schemas.microsoft.com/office/drawing/2016/5/12/chartex" xmlns:cx7="http://schemas.microsoft.com/office/drawing/2016/5/13/chartex" xmlns:cx8="http://schemas.microsoft.com/office/drawing/2016/5/14/chartex" xmlns:mc="http://schemas.openxmlformats.org/markup-compatibility/2006" xmlns:aink="http://schemas.microsoft.com/office/drawing/2016/ink" xmlns:am3d="http://schemas.microsoft.com/office/drawing/2017/model3d" xmlns:o="urn:schemas-microsoft-com:office:office" xmlns:r="http://schemas.openxmlformats.org/officeDocument/2006/relationships" xmlns:m="http://schemas.openxmlformats.org/officeDocument/2006/math" xmlns:v="urn:schemas-microsoft-com:vml" xmlns:wp14="http://schemas.microsoft.com/office/word/2010/wordprocessingDrawing" xmlns:wp="http://schemas.openxmlformats.org/drawingml/2006/wordprocessingDrawing" xmlns:w10="urn:schemas-microsoft-com:office:word" xmlns:w="http://schemas.openxmlformats.org/wordprocessingml/2006/main" xmlns:w14="http://schemas.microsoft.com/office/word/2010/wordml" xmlns:w15="http://schemas.microsoft.com/office/word/2012/wordml" xmlns:w16cid="http://schemas.microsoft.com/office/word/2016/wordml/cid" xmlns:w16se="http://schemas.microsoft.com/office/word/2015/wordml/symex" xmlns:wpg="http://schemas.microsoft.com/office/word/2010/wordprocessingGroup" xmlns:wpi="http://schemas.microsoft.com/office/word/2010/wordprocessingInk" xmlns:wne="http://schemas.microsoft.com/office/word/2006/wordml" xmlns:wps="http://schemas.microsoft.com/office/word/2010/wordprocessingShape" mc:Ignorable="w14 w15 w16se w16cid wp14">
+<w:ftr xmlns:wpc="http://schemas.microsoft.com/office/word/2010/wordprocessingCanvas" xmlns:cx="http://schemas.microsoft.com/office/drawing/2014/chartex" xmlns:cx1="http://schemas.microsoft.com/office/drawing/2015/9/8/chartex" xmlns:cx2="http://schemas.microsoft.com/office/drawing/2015/10/21/chartex" xmlns:cx3="http://schemas.microsoft.com/office/drawing/2016/5/9/chartex" xmlns:cx4="http://schemas.microsoft.com/office/drawing/2016/5/10/chartex" xmlns:cx5="http://schemas.microsoft.com/office/drawing/2016/5/11/chartex" xmlns:cx6="http://schemas.microsoft.com/office/drawing/2016/5/12/chartex" xmlns:cx7="http://schemas.microsoft.com/office/drawing/2016/5/13/chartex" xmlns:cx8="http://schemas.microsoft.com/office/drawing/2016/5/14/chartex" xmlns:mc="http://schemas.openxmlformats.org/markup-compatibility/2006" xmlns:aink="http://schemas.microsoft.com/office/drawing/2016/ink" xmlns:am3d="http://schemas.microsoft.com/office/drawing/2017/model3d" xmlns:o="urn:schemas-microsoft-com:office:office" xmlns:r="http://schemas.openxmlformats.org/officeDocument/2006/relationships" xmlns:m="http://schemas.openxmlformats.org/officeDocument/2006/math" xmlns:v="urn:schemas-microsoft-com:vml" xmlns:wp14="http://schemas.microsoft.com/office/word/2010/wordprocessingDrawing" xmlns:wp="http://schemas.openxmlformats.org/drawingml/2006/wordprocessingDrawing" xmlns:w10="urn:schemas-microsoft-com:office:word" xmlns:w="http://schemas.openxmlformats.org/wordprocessingml/2006/main" xmlns:w14="http://schemas.microsoft.com/office/word/2010/wordml" xmlns:w15="http://schemas.microsoft.com/office/word/2012/wordml" xmlns:w16se="http://schemas.microsoft.com/office/word/2015/wordml/symex" xmlns:wpg="http://schemas.microsoft.com/office/word/2010/wordprocessingGroup" xmlns:wpi="http://schemas.microsoft.com/office/word/2010/wordprocessingInk" xmlns:wne="http://schemas.microsoft.com/office/word/2006/wordml" xmlns:wps="http://schemas.microsoft.com/office/word/2010/wordprocessingShape" mc:Ignorable="w14 w15 w16se wp14">
   <w:p>
     <w:pPr>
       <w:pStyle w:val="Normal1"/>
@@ -11143,7 +11598,6 @@
         <w:tab w:val="right" w:pos="9072"/>
       </w:tabs>
     </w:pPr>
-    <w:proofErr w:type="spellStart"/>
     <w:r>
       <w:rPr>
         <w:rFonts w:ascii="Arial" w:eastAsia="Arial" w:hAnsi="Arial" w:cs="Arial"/>
@@ -11152,7 +11606,6 @@
       </w:rPr>
       <w:t>Amigosi</w:t>
     </w:r>
-    <w:proofErr w:type="spellEnd"/>
     <w:r>
       <w:rPr>
         <w:rFonts w:ascii="Arial" w:eastAsia="Arial" w:hAnsi="Arial" w:cs="Arial"/>
@@ -11246,7 +11699,7 @@
         <w:noProof/>
         <w:sz w:val="20"/>
       </w:rPr>
-      <w:t>17. listopada 2017.</w:t>
+      <w:t>22. listopada 2017.</w:t>
     </w:r>
     <w:r>
       <w:rPr>
@@ -11299,7 +11752,7 @@
 </file>
 
 <file path=word/footnotes.xml><?xml version="1.0" encoding="utf-8"?>
-<w:footnotes xmlns:wpc="http://schemas.microsoft.com/office/word/2010/wordprocessingCanvas" xmlns:cx="http://schemas.microsoft.com/office/drawing/2014/chartex" xmlns:cx1="http://schemas.microsoft.com/office/drawing/2015/9/8/chartex" xmlns:cx2="http://schemas.microsoft.com/office/drawing/2015/10/21/chartex" xmlns:cx3="http://schemas.microsoft.com/office/drawing/2016/5/9/chartex" xmlns:cx4="http://schemas.microsoft.com/office/drawing/2016/5/10/chartex" xmlns:cx5="http://schemas.microsoft.com/office/drawing/2016/5/11/chartex" xmlns:cx6="http://schemas.microsoft.com/office/drawing/2016/5/12/chartex" xmlns:cx7="http://schemas.microsoft.com/office/drawing/2016/5/13/chartex" xmlns:cx8="http://schemas.microsoft.com/office/drawing/2016/5/14/chartex" xmlns:mc="http://schemas.openxmlformats.org/markup-compatibility/2006" xmlns:aink="http://schemas.microsoft.com/office/drawing/2016/ink" xmlns:am3d="http://schemas.microsoft.com/office/drawing/2017/model3d" xmlns:o="urn:schemas-microsoft-com:office:office" xmlns:r="http://schemas.openxmlformats.org/officeDocument/2006/relationships" xmlns:m="http://schemas.openxmlformats.org/officeDocument/2006/math" xmlns:v="urn:schemas-microsoft-com:vml" xmlns:wp14="http://schemas.microsoft.com/office/word/2010/wordprocessingDrawing" xmlns:wp="http://schemas.openxmlformats.org/drawingml/2006/wordprocessingDrawing" xmlns:w10="urn:schemas-microsoft-com:office:word" xmlns:w="http://schemas.openxmlformats.org/wordprocessingml/2006/main" xmlns:w14="http://schemas.microsoft.com/office/word/2010/wordml" xmlns:w15="http://schemas.microsoft.com/office/word/2012/wordml" xmlns:w16cid="http://schemas.microsoft.com/office/word/2016/wordml/cid" xmlns:w16se="http://schemas.microsoft.com/office/word/2015/wordml/symex" xmlns:wpg="http://schemas.microsoft.com/office/word/2010/wordprocessingGroup" xmlns:wpi="http://schemas.microsoft.com/office/word/2010/wordprocessingInk" xmlns:wne="http://schemas.microsoft.com/office/word/2006/wordml" xmlns:wps="http://schemas.microsoft.com/office/word/2010/wordprocessingShape" mc:Ignorable="w14 w15 w16se w16cid wp14">
+<w:footnotes xmlns:wpc="http://schemas.microsoft.com/office/word/2010/wordprocessingCanvas" xmlns:cx="http://schemas.microsoft.com/office/drawing/2014/chartex" xmlns:cx1="http://schemas.microsoft.com/office/drawing/2015/9/8/chartex" xmlns:cx2="http://schemas.microsoft.com/office/drawing/2015/10/21/chartex" xmlns:cx3="http://schemas.microsoft.com/office/drawing/2016/5/9/chartex" xmlns:cx4="http://schemas.microsoft.com/office/drawing/2016/5/10/chartex" xmlns:cx5="http://schemas.microsoft.com/office/drawing/2016/5/11/chartex" xmlns:cx6="http://schemas.microsoft.com/office/drawing/2016/5/12/chartex" xmlns:cx7="http://schemas.microsoft.com/office/drawing/2016/5/13/chartex" xmlns:cx8="http://schemas.microsoft.com/office/drawing/2016/5/14/chartex" xmlns:mc="http://schemas.openxmlformats.org/markup-compatibility/2006" xmlns:aink="http://schemas.microsoft.com/office/drawing/2016/ink" xmlns:am3d="http://schemas.microsoft.com/office/drawing/2017/model3d" xmlns:o="urn:schemas-microsoft-com:office:office" xmlns:r="http://schemas.openxmlformats.org/officeDocument/2006/relationships" xmlns:m="http://schemas.openxmlformats.org/officeDocument/2006/math" xmlns:v="urn:schemas-microsoft-com:vml" xmlns:wp14="http://schemas.microsoft.com/office/word/2010/wordprocessingDrawing" xmlns:wp="http://schemas.openxmlformats.org/drawingml/2006/wordprocessingDrawing" xmlns:w10="urn:schemas-microsoft-com:office:word" xmlns:w="http://schemas.openxmlformats.org/wordprocessingml/2006/main" xmlns:w14="http://schemas.microsoft.com/office/word/2010/wordml" xmlns:w15="http://schemas.microsoft.com/office/word/2012/wordml" xmlns:w16se="http://schemas.microsoft.com/office/word/2015/wordml/symex" xmlns:wpg="http://schemas.microsoft.com/office/word/2010/wordprocessingGroup" xmlns:wpi="http://schemas.microsoft.com/office/word/2010/wordprocessingInk" xmlns:wne="http://schemas.microsoft.com/office/word/2006/wordml" xmlns:wps="http://schemas.microsoft.com/office/word/2010/wordprocessingShape" mc:Ignorable="w14 w15 w16se wp14">
   <w:footnote w:type="separator" w:id="-1">
     <w:p>
       <w:r>
@@ -11318,7 +11771,7 @@
 </file>
 
 <file path=word/header1.xml><?xml version="1.0" encoding="utf-8"?>
-<w:hdr xmlns:wpc="http://schemas.microsoft.com/office/word/2010/wordprocessingCanvas" xmlns:cx="http://schemas.microsoft.com/office/drawing/2014/chartex" xmlns:cx1="http://schemas.microsoft.com/office/drawing/2015/9/8/chartex" xmlns:cx2="http://schemas.microsoft.com/office/drawing/2015/10/21/chartex" xmlns:cx3="http://schemas.microsoft.com/office/drawing/2016/5/9/chartex" xmlns:cx4="http://schemas.microsoft.com/office/drawing/2016/5/10/chartex" xmlns:cx5="http://schemas.microsoft.com/office/drawing/2016/5/11/chartex" xmlns:cx6="http://schemas.microsoft.com/office/drawing/2016/5/12/chartex" xmlns:cx7="http://schemas.microsoft.com/office/drawing/2016/5/13/chartex" xmlns:cx8="http://schemas.microsoft.com/office/drawing/2016/5/14/chartex" xmlns:mc="http://schemas.openxmlformats.org/markup-compatibility/2006" xmlns:aink="http://schemas.microsoft.com/office/drawing/2016/ink" xmlns:am3d="http://schemas.microsoft.com/office/drawing/2017/model3d" xmlns:o="urn:schemas-microsoft-com:office:office" xmlns:r="http://schemas.openxmlformats.org/officeDocument/2006/relationships" xmlns:m="http://schemas.openxmlformats.org/officeDocument/2006/math" xmlns:v="urn:schemas-microsoft-com:vml" xmlns:wp14="http://schemas.microsoft.com/office/word/2010/wordprocessingDrawing" xmlns:wp="http://schemas.openxmlformats.org/drawingml/2006/wordprocessingDrawing" xmlns:w10="urn:schemas-microsoft-com:office:word" xmlns:w="http://schemas.openxmlformats.org/wordprocessingml/2006/main" xmlns:w14="http://schemas.microsoft.com/office/word/2010/wordml" xmlns:w15="http://schemas.microsoft.com/office/word/2012/wordml" xmlns:w16cid="http://schemas.microsoft.com/office/word/2016/wordml/cid" xmlns:w16se="http://schemas.microsoft.com/office/word/2015/wordml/symex" xmlns:wpg="http://schemas.microsoft.com/office/word/2010/wordprocessingGroup" xmlns:wpi="http://schemas.microsoft.com/office/word/2010/wordprocessingInk" xmlns:wne="http://schemas.microsoft.com/office/word/2006/wordml" xmlns:wps="http://schemas.microsoft.com/office/word/2010/wordprocessingShape" mc:Ignorable="w14 w15 w16se w16cid wp14">
+<w:hdr xmlns:wpc="http://schemas.microsoft.com/office/word/2010/wordprocessingCanvas" xmlns:cx="http://schemas.microsoft.com/office/drawing/2014/chartex" xmlns:cx1="http://schemas.microsoft.com/office/drawing/2015/9/8/chartex" xmlns:cx2="http://schemas.microsoft.com/office/drawing/2015/10/21/chartex" xmlns:cx3="http://schemas.microsoft.com/office/drawing/2016/5/9/chartex" xmlns:cx4="http://schemas.microsoft.com/office/drawing/2016/5/10/chartex" xmlns:cx5="http://schemas.microsoft.com/office/drawing/2016/5/11/chartex" xmlns:cx6="http://schemas.microsoft.com/office/drawing/2016/5/12/chartex" xmlns:cx7="http://schemas.microsoft.com/office/drawing/2016/5/13/chartex" xmlns:cx8="http://schemas.microsoft.com/office/drawing/2016/5/14/chartex" xmlns:mc="http://schemas.openxmlformats.org/markup-compatibility/2006" xmlns:aink="http://schemas.microsoft.com/office/drawing/2016/ink" xmlns:am3d="http://schemas.microsoft.com/office/drawing/2017/model3d" xmlns:o="urn:schemas-microsoft-com:office:office" xmlns:r="http://schemas.openxmlformats.org/officeDocument/2006/relationships" xmlns:m="http://schemas.openxmlformats.org/officeDocument/2006/math" xmlns:v="urn:schemas-microsoft-com:vml" xmlns:wp14="http://schemas.microsoft.com/office/word/2010/wordprocessingDrawing" xmlns:wp="http://schemas.openxmlformats.org/drawingml/2006/wordprocessingDrawing" xmlns:w10="urn:schemas-microsoft-com:office:word" xmlns:w="http://schemas.openxmlformats.org/wordprocessingml/2006/main" xmlns:w14="http://schemas.microsoft.com/office/word/2010/wordml" xmlns:w15="http://schemas.microsoft.com/office/word/2012/wordml" xmlns:w16se="http://schemas.microsoft.com/office/word/2015/wordml/symex" xmlns:wpg="http://schemas.microsoft.com/office/word/2010/wordprocessingGroup" xmlns:wpi="http://schemas.microsoft.com/office/word/2010/wordprocessingInk" xmlns:wne="http://schemas.microsoft.com/office/word/2006/wordml" xmlns:wps="http://schemas.microsoft.com/office/word/2010/wordprocessingShape" mc:Ignorable="w14 w15 w16se wp14">
   <w:p>
     <w:pPr>
       <w:pStyle w:val="Normal1"/>
@@ -11390,7 +11843,7 @@
 </file>
 
 <file path=word/numbering.xml><?xml version="1.0" encoding="utf-8"?>
-<w:numbering xmlns:wpc="http://schemas.microsoft.com/office/word/2010/wordprocessingCanvas" xmlns:cx="http://schemas.microsoft.com/office/drawing/2014/chartex" xmlns:cx1="http://schemas.microsoft.com/office/drawing/2015/9/8/chartex" xmlns:cx2="http://schemas.microsoft.com/office/drawing/2015/10/21/chartex" xmlns:cx3="http://schemas.microsoft.com/office/drawing/2016/5/9/chartex" xmlns:cx4="http://schemas.microsoft.com/office/drawing/2016/5/10/chartex" xmlns:cx5="http://schemas.microsoft.com/office/drawing/2016/5/11/chartex" xmlns:cx6="http://schemas.microsoft.com/office/drawing/2016/5/12/chartex" xmlns:cx7="http://schemas.microsoft.com/office/drawing/2016/5/13/chartex" xmlns:cx8="http://schemas.microsoft.com/office/drawing/2016/5/14/chartex" xmlns:mc="http://schemas.openxmlformats.org/markup-compatibility/2006" xmlns:aink="http://schemas.microsoft.com/office/drawing/2016/ink" xmlns:am3d="http://schemas.microsoft.com/office/drawing/2017/model3d" xmlns:o="urn:schemas-microsoft-com:office:office" xmlns:r="http://schemas.openxmlformats.org/officeDocument/2006/relationships" xmlns:m="http://schemas.openxmlformats.org/officeDocument/2006/math" xmlns:v="urn:schemas-microsoft-com:vml" xmlns:wp14="http://schemas.microsoft.com/office/word/2010/wordprocessingDrawing" xmlns:wp="http://schemas.openxmlformats.org/drawingml/2006/wordprocessingDrawing" xmlns:w10="urn:schemas-microsoft-com:office:word" xmlns:w="http://schemas.openxmlformats.org/wordprocessingml/2006/main" xmlns:w14="http://schemas.microsoft.com/office/word/2010/wordml" xmlns:w15="http://schemas.microsoft.com/office/word/2012/wordml" xmlns:w16cid="http://schemas.microsoft.com/office/word/2016/wordml/cid" xmlns:w16se="http://schemas.microsoft.com/office/word/2015/wordml/symex" xmlns:wpg="http://schemas.microsoft.com/office/word/2010/wordprocessingGroup" xmlns:wpi="http://schemas.microsoft.com/office/word/2010/wordprocessingInk" xmlns:wne="http://schemas.microsoft.com/office/word/2006/wordml" xmlns:wps="http://schemas.microsoft.com/office/word/2010/wordprocessingShape" mc:Ignorable="w14 w15 w16se w16cid wp14">
+<w:numbering xmlns:wpc="http://schemas.microsoft.com/office/word/2010/wordprocessingCanvas" xmlns:cx="http://schemas.microsoft.com/office/drawing/2014/chartex" xmlns:cx1="http://schemas.microsoft.com/office/drawing/2015/9/8/chartex" xmlns:cx2="http://schemas.microsoft.com/office/drawing/2015/10/21/chartex" xmlns:cx3="http://schemas.microsoft.com/office/drawing/2016/5/9/chartex" xmlns:cx4="http://schemas.microsoft.com/office/drawing/2016/5/10/chartex" xmlns:cx5="http://schemas.microsoft.com/office/drawing/2016/5/11/chartex" xmlns:cx6="http://schemas.microsoft.com/office/drawing/2016/5/12/chartex" xmlns:cx7="http://schemas.microsoft.com/office/drawing/2016/5/13/chartex" xmlns:cx8="http://schemas.microsoft.com/office/drawing/2016/5/14/chartex" xmlns:mc="http://schemas.openxmlformats.org/markup-compatibility/2006" xmlns:aink="http://schemas.microsoft.com/office/drawing/2016/ink" xmlns:am3d="http://schemas.microsoft.com/office/drawing/2017/model3d" xmlns:o="urn:schemas-microsoft-com:office:office" xmlns:r="http://schemas.openxmlformats.org/officeDocument/2006/relationships" xmlns:m="http://schemas.openxmlformats.org/officeDocument/2006/math" xmlns:v="urn:schemas-microsoft-com:vml" xmlns:wp14="http://schemas.microsoft.com/office/word/2010/wordprocessingDrawing" xmlns:wp="http://schemas.openxmlformats.org/drawingml/2006/wordprocessingDrawing" xmlns:w10="urn:schemas-microsoft-com:office:word" xmlns:w="http://schemas.openxmlformats.org/wordprocessingml/2006/main" xmlns:w14="http://schemas.microsoft.com/office/word/2010/wordml" xmlns:w15="http://schemas.microsoft.com/office/word/2012/wordml" xmlns:w16se="http://schemas.microsoft.com/office/word/2015/wordml/symex" xmlns:wpg="http://schemas.microsoft.com/office/word/2010/wordprocessingGroup" xmlns:wpi="http://schemas.microsoft.com/office/word/2010/wordprocessingInk" xmlns:wne="http://schemas.microsoft.com/office/word/2006/wordml" xmlns:wps="http://schemas.microsoft.com/office/word/2010/wordprocessingShape" mc:Ignorable="w14 w15 w16se wp14">
   <w:abstractNum w:abstractNumId="0" w15:restartNumberingAfterBreak="0">
     <w:nsid w:val="029E1ED6"/>
     <w:multiLevelType w:val="multilevel"/>
@@ -11733,6 +12186,345 @@
     </w:lvl>
   </w:abstractNum>
   <w:abstractNum w:abstractNumId="3" w15:restartNumberingAfterBreak="0">
+    <w:nsid w:val="14442FB3"/>
+    <w:multiLevelType w:val="hybridMultilevel"/>
+    <w:tmpl w:val="641CE9E2"/>
+    <w:lvl w:ilvl="0" w:tplc="041A0003">
+      <w:start w:val="1"/>
+      <w:numFmt w:val="bullet"/>
+      <w:lvlText w:val="o"/>
+      <w:lvlJc w:val="left"/>
+      <w:pPr>
+        <w:ind w:left="2160" w:hanging="360"/>
+      </w:pPr>
+      <w:rPr>
+        <w:rFonts w:ascii="Courier New" w:hAnsi="Courier New" w:cs="Courier New" w:hint="default"/>
+      </w:rPr>
+    </w:lvl>
+    <w:lvl w:ilvl="1" w:tplc="041A0003" w:tentative="1">
+      <w:start w:val="1"/>
+      <w:numFmt w:val="bullet"/>
+      <w:lvlText w:val="o"/>
+      <w:lvlJc w:val="left"/>
+      <w:pPr>
+        <w:ind w:left="2880" w:hanging="360"/>
+      </w:pPr>
+      <w:rPr>
+        <w:rFonts w:ascii="Courier New" w:hAnsi="Courier New" w:cs="Courier New" w:hint="default"/>
+      </w:rPr>
+    </w:lvl>
+    <w:lvl w:ilvl="2" w:tplc="041A0005" w:tentative="1">
+      <w:start w:val="1"/>
+      <w:numFmt w:val="bullet"/>
+      <w:lvlText w:val=""/>
+      <w:lvlJc w:val="left"/>
+      <w:pPr>
+        <w:ind w:left="3600" w:hanging="360"/>
+      </w:pPr>
+      <w:rPr>
+        <w:rFonts w:ascii="Wingdings" w:hAnsi="Wingdings" w:hint="default"/>
+      </w:rPr>
+    </w:lvl>
+    <w:lvl w:ilvl="3" w:tplc="041A0001" w:tentative="1">
+      <w:start w:val="1"/>
+      <w:numFmt w:val="bullet"/>
+      <w:lvlText w:val=""/>
+      <w:lvlJc w:val="left"/>
+      <w:pPr>
+        <w:ind w:left="4320" w:hanging="360"/>
+      </w:pPr>
+      <w:rPr>
+        <w:rFonts w:ascii="Symbol" w:hAnsi="Symbol" w:hint="default"/>
+      </w:rPr>
+    </w:lvl>
+    <w:lvl w:ilvl="4" w:tplc="041A0003" w:tentative="1">
+      <w:start w:val="1"/>
+      <w:numFmt w:val="bullet"/>
+      <w:lvlText w:val="o"/>
+      <w:lvlJc w:val="left"/>
+      <w:pPr>
+        <w:ind w:left="5040" w:hanging="360"/>
+      </w:pPr>
+      <w:rPr>
+        <w:rFonts w:ascii="Courier New" w:hAnsi="Courier New" w:cs="Courier New" w:hint="default"/>
+      </w:rPr>
+    </w:lvl>
+    <w:lvl w:ilvl="5" w:tplc="041A0005" w:tentative="1">
+      <w:start w:val="1"/>
+      <w:numFmt w:val="bullet"/>
+      <w:lvlText w:val=""/>
+      <w:lvlJc w:val="left"/>
+      <w:pPr>
+        <w:ind w:left="5760" w:hanging="360"/>
+      </w:pPr>
+      <w:rPr>
+        <w:rFonts w:ascii="Wingdings" w:hAnsi="Wingdings" w:hint="default"/>
+      </w:rPr>
+    </w:lvl>
+    <w:lvl w:ilvl="6" w:tplc="041A0001" w:tentative="1">
+      <w:start w:val="1"/>
+      <w:numFmt w:val="bullet"/>
+      <w:lvlText w:val=""/>
+      <w:lvlJc w:val="left"/>
+      <w:pPr>
+        <w:ind w:left="6480" w:hanging="360"/>
+      </w:pPr>
+      <w:rPr>
+        <w:rFonts w:ascii="Symbol" w:hAnsi="Symbol" w:hint="default"/>
+      </w:rPr>
+    </w:lvl>
+    <w:lvl w:ilvl="7" w:tplc="041A0003" w:tentative="1">
+      <w:start w:val="1"/>
+      <w:numFmt w:val="bullet"/>
+      <w:lvlText w:val="o"/>
+      <w:lvlJc w:val="left"/>
+      <w:pPr>
+        <w:ind w:left="7200" w:hanging="360"/>
+      </w:pPr>
+      <w:rPr>
+        <w:rFonts w:ascii="Courier New" w:hAnsi="Courier New" w:cs="Courier New" w:hint="default"/>
+      </w:rPr>
+    </w:lvl>
+    <w:lvl w:ilvl="8" w:tplc="041A0005" w:tentative="1">
+      <w:start w:val="1"/>
+      <w:numFmt w:val="bullet"/>
+      <w:lvlText w:val=""/>
+      <w:lvlJc w:val="left"/>
+      <w:pPr>
+        <w:ind w:left="7920" w:hanging="360"/>
+      </w:pPr>
+      <w:rPr>
+        <w:rFonts w:ascii="Wingdings" w:hAnsi="Wingdings" w:hint="default"/>
+      </w:rPr>
+    </w:lvl>
+  </w:abstractNum>
+  <w:abstractNum w:abstractNumId="4" w15:restartNumberingAfterBreak="0">
+    <w:nsid w:val="156324F5"/>
+    <w:multiLevelType w:val="hybridMultilevel"/>
+    <w:tmpl w:val="0FB631A4"/>
+    <w:lvl w:ilvl="0" w:tplc="041A0001">
+      <w:start w:val="1"/>
+      <w:numFmt w:val="bullet"/>
+      <w:lvlText w:val=""/>
+      <w:lvlJc w:val="left"/>
+      <w:pPr>
+        <w:ind w:left="1440" w:hanging="360"/>
+      </w:pPr>
+      <w:rPr>
+        <w:rFonts w:ascii="Symbol" w:hAnsi="Symbol" w:hint="default"/>
+      </w:rPr>
+    </w:lvl>
+    <w:lvl w:ilvl="1" w:tplc="041A0003" w:tentative="1">
+      <w:start w:val="1"/>
+      <w:numFmt w:val="bullet"/>
+      <w:lvlText w:val="o"/>
+      <w:lvlJc w:val="left"/>
+      <w:pPr>
+        <w:ind w:left="2160" w:hanging="360"/>
+      </w:pPr>
+      <w:rPr>
+        <w:rFonts w:ascii="Courier New" w:hAnsi="Courier New" w:cs="Courier New" w:hint="default"/>
+      </w:rPr>
+    </w:lvl>
+    <w:lvl w:ilvl="2" w:tplc="041A0005" w:tentative="1">
+      <w:start w:val="1"/>
+      <w:numFmt w:val="bullet"/>
+      <w:lvlText w:val=""/>
+      <w:lvlJc w:val="left"/>
+      <w:pPr>
+        <w:ind w:left="2880" w:hanging="360"/>
+      </w:pPr>
+      <w:rPr>
+        <w:rFonts w:ascii="Wingdings" w:hAnsi="Wingdings" w:hint="default"/>
+      </w:rPr>
+    </w:lvl>
+    <w:lvl w:ilvl="3" w:tplc="041A0001" w:tentative="1">
+      <w:start w:val="1"/>
+      <w:numFmt w:val="bullet"/>
+      <w:lvlText w:val=""/>
+      <w:lvlJc w:val="left"/>
+      <w:pPr>
+        <w:ind w:left="3600" w:hanging="360"/>
+      </w:pPr>
+      <w:rPr>
+        <w:rFonts w:ascii="Symbol" w:hAnsi="Symbol" w:hint="default"/>
+      </w:rPr>
+    </w:lvl>
+    <w:lvl w:ilvl="4" w:tplc="041A0003" w:tentative="1">
+      <w:start w:val="1"/>
+      <w:numFmt w:val="bullet"/>
+      <w:lvlText w:val="o"/>
+      <w:lvlJc w:val="left"/>
+      <w:pPr>
+        <w:ind w:left="4320" w:hanging="360"/>
+      </w:pPr>
+      <w:rPr>
+        <w:rFonts w:ascii="Courier New" w:hAnsi="Courier New" w:cs="Courier New" w:hint="default"/>
+      </w:rPr>
+    </w:lvl>
+    <w:lvl w:ilvl="5" w:tplc="041A0005" w:tentative="1">
+      <w:start w:val="1"/>
+      <w:numFmt w:val="bullet"/>
+      <w:lvlText w:val=""/>
+      <w:lvlJc w:val="left"/>
+      <w:pPr>
+        <w:ind w:left="5040" w:hanging="360"/>
+      </w:pPr>
+      <w:rPr>
+        <w:rFonts w:ascii="Wingdings" w:hAnsi="Wingdings" w:hint="default"/>
+      </w:rPr>
+    </w:lvl>
+    <w:lvl w:ilvl="6" w:tplc="041A0001" w:tentative="1">
+      <w:start w:val="1"/>
+      <w:numFmt w:val="bullet"/>
+      <w:lvlText w:val=""/>
+      <w:lvlJc w:val="left"/>
+      <w:pPr>
+        <w:ind w:left="5760" w:hanging="360"/>
+      </w:pPr>
+      <w:rPr>
+        <w:rFonts w:ascii="Symbol" w:hAnsi="Symbol" w:hint="default"/>
+      </w:rPr>
+    </w:lvl>
+    <w:lvl w:ilvl="7" w:tplc="041A0003" w:tentative="1">
+      <w:start w:val="1"/>
+      <w:numFmt w:val="bullet"/>
+      <w:lvlText w:val="o"/>
+      <w:lvlJc w:val="left"/>
+      <w:pPr>
+        <w:ind w:left="6480" w:hanging="360"/>
+      </w:pPr>
+      <w:rPr>
+        <w:rFonts w:ascii="Courier New" w:hAnsi="Courier New" w:cs="Courier New" w:hint="default"/>
+      </w:rPr>
+    </w:lvl>
+    <w:lvl w:ilvl="8" w:tplc="041A0005" w:tentative="1">
+      <w:start w:val="1"/>
+      <w:numFmt w:val="bullet"/>
+      <w:lvlText w:val=""/>
+      <w:lvlJc w:val="left"/>
+      <w:pPr>
+        <w:ind w:left="7200" w:hanging="360"/>
+      </w:pPr>
+      <w:rPr>
+        <w:rFonts w:ascii="Wingdings" w:hAnsi="Wingdings" w:hint="default"/>
+      </w:rPr>
+    </w:lvl>
+  </w:abstractNum>
+  <w:abstractNum w:abstractNumId="5" w15:restartNumberingAfterBreak="0">
+    <w:nsid w:val="24A22299"/>
+    <w:multiLevelType w:val="hybridMultilevel"/>
+    <w:tmpl w:val="BB042E48"/>
+    <w:lvl w:ilvl="0" w:tplc="041A0003">
+      <w:start w:val="1"/>
+      <w:numFmt w:val="bullet"/>
+      <w:lvlText w:val="o"/>
+      <w:lvlJc w:val="left"/>
+      <w:pPr>
+        <w:ind w:left="2160" w:hanging="360"/>
+      </w:pPr>
+      <w:rPr>
+        <w:rFonts w:ascii="Courier New" w:hAnsi="Courier New" w:cs="Courier New" w:hint="default"/>
+      </w:rPr>
+    </w:lvl>
+    <w:lvl w:ilvl="1" w:tplc="041A000F">
+      <w:start w:val="1"/>
+      <w:numFmt w:val="decimal"/>
+      <w:lvlText w:val="%2."/>
+      <w:lvlJc w:val="left"/>
+      <w:pPr>
+        <w:ind w:left="2880" w:hanging="360"/>
+      </w:pPr>
+      <w:rPr>
+        <w:rFonts w:hint="default"/>
+      </w:rPr>
+    </w:lvl>
+    <w:lvl w:ilvl="2" w:tplc="041A0005" w:tentative="1">
+      <w:start w:val="1"/>
+      <w:numFmt w:val="bullet"/>
+      <w:lvlText w:val=""/>
+      <w:lvlJc w:val="left"/>
+      <w:pPr>
+        <w:ind w:left="3600" w:hanging="360"/>
+      </w:pPr>
+      <w:rPr>
+        <w:rFonts w:ascii="Wingdings" w:hAnsi="Wingdings" w:hint="default"/>
+      </w:rPr>
+    </w:lvl>
+    <w:lvl w:ilvl="3" w:tplc="041A0001" w:tentative="1">
+      <w:start w:val="1"/>
+      <w:numFmt w:val="bullet"/>
+      <w:lvlText w:val=""/>
+      <w:lvlJc w:val="left"/>
+      <w:pPr>
+        <w:ind w:left="4320" w:hanging="360"/>
+      </w:pPr>
+      <w:rPr>
+        <w:rFonts w:ascii="Symbol" w:hAnsi="Symbol" w:hint="default"/>
+      </w:rPr>
+    </w:lvl>
+    <w:lvl w:ilvl="4" w:tplc="041A0003" w:tentative="1">
+      <w:start w:val="1"/>
+      <w:numFmt w:val="bullet"/>
+      <w:lvlText w:val="o"/>
+      <w:lvlJc w:val="left"/>
+      <w:pPr>
+        <w:ind w:left="5040" w:hanging="360"/>
+      </w:pPr>
+      <w:rPr>
+        <w:rFonts w:ascii="Courier New" w:hAnsi="Courier New" w:cs="Courier New" w:hint="default"/>
+      </w:rPr>
+    </w:lvl>
+    <w:lvl w:ilvl="5" w:tplc="041A0005" w:tentative="1">
+      <w:start w:val="1"/>
+      <w:numFmt w:val="bullet"/>
+      <w:lvlText w:val=""/>
+      <w:lvlJc w:val="left"/>
+      <w:pPr>
+        <w:ind w:left="5760" w:hanging="360"/>
+      </w:pPr>
+      <w:rPr>
+        <w:rFonts w:ascii="Wingdings" w:hAnsi="Wingdings" w:hint="default"/>
+      </w:rPr>
+    </w:lvl>
+    <w:lvl w:ilvl="6" w:tplc="041A0001" w:tentative="1">
+      <w:start w:val="1"/>
+      <w:numFmt w:val="bullet"/>
+      <w:lvlText w:val=""/>
+      <w:lvlJc w:val="left"/>
+      <w:pPr>
+        <w:ind w:left="6480" w:hanging="360"/>
+      </w:pPr>
+      <w:rPr>
+        <w:rFonts w:ascii="Symbol" w:hAnsi="Symbol" w:hint="default"/>
+      </w:rPr>
+    </w:lvl>
+    <w:lvl w:ilvl="7" w:tplc="041A0003" w:tentative="1">
+      <w:start w:val="1"/>
+      <w:numFmt w:val="bullet"/>
+      <w:lvlText w:val="o"/>
+      <w:lvlJc w:val="left"/>
+      <w:pPr>
+        <w:ind w:left="7200" w:hanging="360"/>
+      </w:pPr>
+      <w:rPr>
+        <w:rFonts w:ascii="Courier New" w:hAnsi="Courier New" w:cs="Courier New" w:hint="default"/>
+      </w:rPr>
+    </w:lvl>
+    <w:lvl w:ilvl="8" w:tplc="041A0005" w:tentative="1">
+      <w:start w:val="1"/>
+      <w:numFmt w:val="bullet"/>
+      <w:lvlText w:val=""/>
+      <w:lvlJc w:val="left"/>
+      <w:pPr>
+        <w:ind w:left="7920" w:hanging="360"/>
+      </w:pPr>
+      <w:rPr>
+        <w:rFonts w:ascii="Wingdings" w:hAnsi="Wingdings" w:hint="default"/>
+      </w:rPr>
+    </w:lvl>
+  </w:abstractNum>
+  <w:abstractNum w:abstractNumId="6" w15:restartNumberingAfterBreak="0">
     <w:nsid w:val="27E81904"/>
     <w:multiLevelType w:val="hybridMultilevel"/>
     <w:tmpl w:val="A290E744"/>
@@ -11845,7 +12637,7 @@
       </w:rPr>
     </w:lvl>
   </w:abstractNum>
-  <w:abstractNum w:abstractNumId="4" w15:restartNumberingAfterBreak="0">
+  <w:abstractNum w:abstractNumId="7" w15:restartNumberingAfterBreak="0">
     <w:nsid w:val="3E405F03"/>
     <w:multiLevelType w:val="multilevel"/>
     <w:tmpl w:val="6B1C7624"/>
@@ -11967,7 +12759,7 @@
       </w:rPr>
     </w:lvl>
   </w:abstractNum>
-  <w:abstractNum w:abstractNumId="5" w15:restartNumberingAfterBreak="0">
+  <w:abstractNum w:abstractNumId="8" w15:restartNumberingAfterBreak="0">
     <w:nsid w:val="57A34F60"/>
     <w:multiLevelType w:val="multilevel"/>
     <w:tmpl w:val="D1FC2BCA"/>
@@ -12080,7 +12872,120 @@
       </w:rPr>
     </w:lvl>
   </w:abstractNum>
-  <w:abstractNum w:abstractNumId="6" w15:restartNumberingAfterBreak="0">
+  <w:abstractNum w:abstractNumId="9" w15:restartNumberingAfterBreak="0">
+    <w:nsid w:val="57B32F5C"/>
+    <w:multiLevelType w:val="hybridMultilevel"/>
+    <w:tmpl w:val="9C224C94"/>
+    <w:lvl w:ilvl="0" w:tplc="041A0001">
+      <w:start w:val="1"/>
+      <w:numFmt w:val="bullet"/>
+      <w:lvlText w:val=""/>
+      <w:lvlJc w:val="left"/>
+      <w:pPr>
+        <w:ind w:left="1440" w:hanging="360"/>
+      </w:pPr>
+      <w:rPr>
+        <w:rFonts w:ascii="Symbol" w:hAnsi="Symbol" w:hint="default"/>
+      </w:rPr>
+    </w:lvl>
+    <w:lvl w:ilvl="1" w:tplc="041A0003" w:tentative="1">
+      <w:start w:val="1"/>
+      <w:numFmt w:val="bullet"/>
+      <w:lvlText w:val="o"/>
+      <w:lvlJc w:val="left"/>
+      <w:pPr>
+        <w:ind w:left="2160" w:hanging="360"/>
+      </w:pPr>
+      <w:rPr>
+        <w:rFonts w:ascii="Courier New" w:hAnsi="Courier New" w:cs="Courier New" w:hint="default"/>
+      </w:rPr>
+    </w:lvl>
+    <w:lvl w:ilvl="2" w:tplc="041A0005" w:tentative="1">
+      <w:start w:val="1"/>
+      <w:numFmt w:val="bullet"/>
+      <w:lvlText w:val=""/>
+      <w:lvlJc w:val="left"/>
+      <w:pPr>
+        <w:ind w:left="2880" w:hanging="360"/>
+      </w:pPr>
+      <w:rPr>
+        <w:rFonts w:ascii="Wingdings" w:hAnsi="Wingdings" w:hint="default"/>
+      </w:rPr>
+    </w:lvl>
+    <w:lvl w:ilvl="3" w:tplc="041A0001" w:tentative="1">
+      <w:start w:val="1"/>
+      <w:numFmt w:val="bullet"/>
+      <w:lvlText w:val=""/>
+      <w:lvlJc w:val="left"/>
+      <w:pPr>
+        <w:ind w:left="3600" w:hanging="360"/>
+      </w:pPr>
+      <w:rPr>
+        <w:rFonts w:ascii="Symbol" w:hAnsi="Symbol" w:hint="default"/>
+      </w:rPr>
+    </w:lvl>
+    <w:lvl w:ilvl="4" w:tplc="041A0003" w:tentative="1">
+      <w:start w:val="1"/>
+      <w:numFmt w:val="bullet"/>
+      <w:lvlText w:val="o"/>
+      <w:lvlJc w:val="left"/>
+      <w:pPr>
+        <w:ind w:left="4320" w:hanging="360"/>
+      </w:pPr>
+      <w:rPr>
+        <w:rFonts w:ascii="Courier New" w:hAnsi="Courier New" w:cs="Courier New" w:hint="default"/>
+      </w:rPr>
+    </w:lvl>
+    <w:lvl w:ilvl="5" w:tplc="041A0005" w:tentative="1">
+      <w:start w:val="1"/>
+      <w:numFmt w:val="bullet"/>
+      <w:lvlText w:val=""/>
+      <w:lvlJc w:val="left"/>
+      <w:pPr>
+        <w:ind w:left="5040" w:hanging="360"/>
+      </w:pPr>
+      <w:rPr>
+        <w:rFonts w:ascii="Wingdings" w:hAnsi="Wingdings" w:hint="default"/>
+      </w:rPr>
+    </w:lvl>
+    <w:lvl w:ilvl="6" w:tplc="041A0001" w:tentative="1">
+      <w:start w:val="1"/>
+      <w:numFmt w:val="bullet"/>
+      <w:lvlText w:val=""/>
+      <w:lvlJc w:val="left"/>
+      <w:pPr>
+        <w:ind w:left="5760" w:hanging="360"/>
+      </w:pPr>
+      <w:rPr>
+        <w:rFonts w:ascii="Symbol" w:hAnsi="Symbol" w:hint="default"/>
+      </w:rPr>
+    </w:lvl>
+    <w:lvl w:ilvl="7" w:tplc="041A0003" w:tentative="1">
+      <w:start w:val="1"/>
+      <w:numFmt w:val="bullet"/>
+      <w:lvlText w:val="o"/>
+      <w:lvlJc w:val="left"/>
+      <w:pPr>
+        <w:ind w:left="6480" w:hanging="360"/>
+      </w:pPr>
+      <w:rPr>
+        <w:rFonts w:ascii="Courier New" w:hAnsi="Courier New" w:cs="Courier New" w:hint="default"/>
+      </w:rPr>
+    </w:lvl>
+    <w:lvl w:ilvl="8" w:tplc="041A0005" w:tentative="1">
+      <w:start w:val="1"/>
+      <w:numFmt w:val="bullet"/>
+      <w:lvlText w:val=""/>
+      <w:lvlJc w:val="left"/>
+      <w:pPr>
+        <w:ind w:left="7200" w:hanging="360"/>
+      </w:pPr>
+      <w:rPr>
+        <w:rFonts w:ascii="Wingdings" w:hAnsi="Wingdings" w:hint="default"/>
+      </w:rPr>
+    </w:lvl>
+  </w:abstractNum>
+  <w:abstractNum w:abstractNumId="10" w15:restartNumberingAfterBreak="0">
     <w:nsid w:val="691762BA"/>
     <w:multiLevelType w:val="multilevel"/>
     <w:tmpl w:val="D1FC2BCA"/>
@@ -12193,32 +13098,160 @@
       </w:rPr>
     </w:lvl>
   </w:abstractNum>
+  <w:abstractNum w:abstractNumId="11" w15:restartNumberingAfterBreak="0">
+    <w:nsid w:val="69F80A15"/>
+    <w:multiLevelType w:val="hybridMultilevel"/>
+    <w:tmpl w:val="5F9E909E"/>
+    <w:lvl w:ilvl="0" w:tplc="041A0001">
+      <w:start w:val="1"/>
+      <w:numFmt w:val="bullet"/>
+      <w:lvlText w:val=""/>
+      <w:lvlJc w:val="left"/>
+      <w:pPr>
+        <w:ind w:left="1440" w:hanging="360"/>
+      </w:pPr>
+      <w:rPr>
+        <w:rFonts w:ascii="Symbol" w:hAnsi="Symbol" w:hint="default"/>
+      </w:rPr>
+    </w:lvl>
+    <w:lvl w:ilvl="1" w:tplc="041A0003">
+      <w:start w:val="1"/>
+      <w:numFmt w:val="bullet"/>
+      <w:lvlText w:val="o"/>
+      <w:lvlJc w:val="left"/>
+      <w:pPr>
+        <w:ind w:left="2160" w:hanging="360"/>
+      </w:pPr>
+      <w:rPr>
+        <w:rFonts w:ascii="Courier New" w:hAnsi="Courier New" w:cs="Courier New" w:hint="default"/>
+      </w:rPr>
+    </w:lvl>
+    <w:lvl w:ilvl="2" w:tplc="041A0005" w:tentative="1">
+      <w:start w:val="1"/>
+      <w:numFmt w:val="bullet"/>
+      <w:lvlText w:val=""/>
+      <w:lvlJc w:val="left"/>
+      <w:pPr>
+        <w:ind w:left="2880" w:hanging="360"/>
+      </w:pPr>
+      <w:rPr>
+        <w:rFonts w:ascii="Wingdings" w:hAnsi="Wingdings" w:hint="default"/>
+      </w:rPr>
+    </w:lvl>
+    <w:lvl w:ilvl="3" w:tplc="041A0001" w:tentative="1">
+      <w:start w:val="1"/>
+      <w:numFmt w:val="bullet"/>
+      <w:lvlText w:val=""/>
+      <w:lvlJc w:val="left"/>
+      <w:pPr>
+        <w:ind w:left="3600" w:hanging="360"/>
+      </w:pPr>
+      <w:rPr>
+        <w:rFonts w:ascii="Symbol" w:hAnsi="Symbol" w:hint="default"/>
+      </w:rPr>
+    </w:lvl>
+    <w:lvl w:ilvl="4" w:tplc="041A0003" w:tentative="1">
+      <w:start w:val="1"/>
+      <w:numFmt w:val="bullet"/>
+      <w:lvlText w:val="o"/>
+      <w:lvlJc w:val="left"/>
+      <w:pPr>
+        <w:ind w:left="4320" w:hanging="360"/>
+      </w:pPr>
+      <w:rPr>
+        <w:rFonts w:ascii="Courier New" w:hAnsi="Courier New" w:cs="Courier New" w:hint="default"/>
+      </w:rPr>
+    </w:lvl>
+    <w:lvl w:ilvl="5" w:tplc="041A0005" w:tentative="1">
+      <w:start w:val="1"/>
+      <w:numFmt w:val="bullet"/>
+      <w:lvlText w:val=""/>
+      <w:lvlJc w:val="left"/>
+      <w:pPr>
+        <w:ind w:left="5040" w:hanging="360"/>
+      </w:pPr>
+      <w:rPr>
+        <w:rFonts w:ascii="Wingdings" w:hAnsi="Wingdings" w:hint="default"/>
+      </w:rPr>
+    </w:lvl>
+    <w:lvl w:ilvl="6" w:tplc="041A0001" w:tentative="1">
+      <w:start w:val="1"/>
+      <w:numFmt w:val="bullet"/>
+      <w:lvlText w:val=""/>
+      <w:lvlJc w:val="left"/>
+      <w:pPr>
+        <w:ind w:left="5760" w:hanging="360"/>
+      </w:pPr>
+      <w:rPr>
+        <w:rFonts w:ascii="Symbol" w:hAnsi="Symbol" w:hint="default"/>
+      </w:rPr>
+    </w:lvl>
+    <w:lvl w:ilvl="7" w:tplc="041A0003" w:tentative="1">
+      <w:start w:val="1"/>
+      <w:numFmt w:val="bullet"/>
+      <w:lvlText w:val="o"/>
+      <w:lvlJc w:val="left"/>
+      <w:pPr>
+        <w:ind w:left="6480" w:hanging="360"/>
+      </w:pPr>
+      <w:rPr>
+        <w:rFonts w:ascii="Courier New" w:hAnsi="Courier New" w:cs="Courier New" w:hint="default"/>
+      </w:rPr>
+    </w:lvl>
+    <w:lvl w:ilvl="8" w:tplc="041A0005" w:tentative="1">
+      <w:start w:val="1"/>
+      <w:numFmt w:val="bullet"/>
+      <w:lvlText w:val=""/>
+      <w:lvlJc w:val="left"/>
+      <w:pPr>
+        <w:ind w:left="7200" w:hanging="360"/>
+      </w:pPr>
+      <w:rPr>
+        <w:rFonts w:ascii="Wingdings" w:hAnsi="Wingdings" w:hint="default"/>
+      </w:rPr>
+    </w:lvl>
+  </w:abstractNum>
   <w:num w:numId="1">
     <w:abstractNumId w:val="0"/>
   </w:num>
   <w:num w:numId="2">
-    <w:abstractNumId w:val="4"/>
+    <w:abstractNumId w:val="7"/>
   </w:num>
   <w:num w:numId="3">
-    <w:abstractNumId w:val="5"/>
+    <w:abstractNumId w:val="8"/>
   </w:num>
   <w:num w:numId="4">
-    <w:abstractNumId w:val="6"/>
+    <w:abstractNumId w:val="10"/>
   </w:num>
   <w:num w:numId="5">
     <w:abstractNumId w:val="1"/>
   </w:num>
   <w:num w:numId="6">
-    <w:abstractNumId w:val="3"/>
+    <w:abstractNumId w:val="6"/>
   </w:num>
   <w:num w:numId="7">
     <w:abstractNumId w:val="2"/>
+  </w:num>
+  <w:num w:numId="8">
+    <w:abstractNumId w:val="4"/>
+  </w:num>
+  <w:num w:numId="9">
+    <w:abstractNumId w:val="11"/>
+  </w:num>
+  <w:num w:numId="10">
+    <w:abstractNumId w:val="3"/>
+  </w:num>
+  <w:num w:numId="11">
+    <w:abstractNumId w:val="9"/>
+  </w:num>
+  <w:num w:numId="12">
+    <w:abstractNumId w:val="5"/>
   </w:num>
 </w:numbering>
 </file>
 
 <file path=word/styles.xml><?xml version="1.0" encoding="utf-8"?>
-<w:styles xmlns:mc="http://schemas.openxmlformats.org/markup-compatibility/2006" xmlns:r="http://schemas.openxmlformats.org/officeDocument/2006/relationships" xmlns:w="http://schemas.openxmlformats.org/wordprocessingml/2006/main" xmlns:w14="http://schemas.microsoft.com/office/word/2010/wordml" xmlns:w15="http://schemas.microsoft.com/office/word/2012/wordml" xmlns:w16cid="http://schemas.microsoft.com/office/word/2016/wordml/cid" xmlns:w16se="http://schemas.microsoft.com/office/word/2015/wordml/symex" mc:Ignorable="w14 w15 w16se w16cid">
+<w:styles xmlns:mc="http://schemas.openxmlformats.org/markup-compatibility/2006" xmlns:r="http://schemas.openxmlformats.org/officeDocument/2006/relationships" xmlns:w="http://schemas.openxmlformats.org/wordprocessingml/2006/main" xmlns:w14="http://schemas.microsoft.com/office/word/2010/wordml" xmlns:w15="http://schemas.microsoft.com/office/word/2012/wordml" xmlns:w16se="http://schemas.microsoft.com/office/word/2015/wordml/symex" mc:Ignorable="w14 w15 w16se">
   <w:docDefaults>
     <w:rPrDefault>
       <w:rPr>
@@ -12614,7 +13647,7 @@
       <w:sz w:val="24"/>
     </w:rPr>
   </w:style>
-  <w:style w:type="paragraph" w:styleId="Naslov1">
+  <w:style w:type="paragraph" w:styleId="Heading1">
     <w:name w:val="heading 1"/>
     <w:basedOn w:val="Normal1"/>
     <w:next w:val="Normal1"/>
@@ -12632,7 +13665,7 @@
       <w:sz w:val="32"/>
     </w:rPr>
   </w:style>
-  <w:style w:type="paragraph" w:styleId="Naslov2">
+  <w:style w:type="paragraph" w:styleId="Heading2">
     <w:name w:val="heading 2"/>
     <w:basedOn w:val="Normal1"/>
     <w:next w:val="Normal1"/>
@@ -12650,7 +13683,7 @@
       <w:sz w:val="28"/>
     </w:rPr>
   </w:style>
-  <w:style w:type="paragraph" w:styleId="Naslov3">
+  <w:style w:type="paragraph" w:styleId="Heading3">
     <w:name w:val="heading 3"/>
     <w:basedOn w:val="Normal1"/>
     <w:next w:val="Normal1"/>
@@ -12669,7 +13702,7 @@
       <w:sz w:val="26"/>
     </w:rPr>
   </w:style>
-  <w:style w:type="paragraph" w:styleId="Naslov4">
+  <w:style w:type="paragraph" w:styleId="Heading4">
     <w:name w:val="heading 4"/>
     <w:basedOn w:val="Normal1"/>
     <w:next w:val="Normal1"/>
@@ -12686,7 +13719,7 @@
       <w:sz w:val="28"/>
     </w:rPr>
   </w:style>
-  <w:style w:type="paragraph" w:styleId="Naslov5">
+  <w:style w:type="paragraph" w:styleId="Heading5">
     <w:name w:val="heading 5"/>
     <w:basedOn w:val="Normal1"/>
     <w:next w:val="Normal1"/>
@@ -12704,7 +13737,7 @@
       <w:sz w:val="26"/>
     </w:rPr>
   </w:style>
-  <w:style w:type="paragraph" w:styleId="Naslov6">
+  <w:style w:type="paragraph" w:styleId="Heading6">
     <w:name w:val="heading 6"/>
     <w:basedOn w:val="Normal1"/>
     <w:next w:val="Normal1"/>
@@ -12721,13 +13754,13 @@
       <w:sz w:val="22"/>
     </w:rPr>
   </w:style>
-  <w:style w:type="character" w:default="1" w:styleId="Zadanifontodlomka">
+  <w:style w:type="character" w:default="1" w:styleId="DefaultParagraphFont">
     <w:name w:val="Default Paragraph Font"/>
     <w:uiPriority w:val="1"/>
     <w:semiHidden/>
     <w:unhideWhenUsed/>
   </w:style>
-  <w:style w:type="table" w:default="1" w:styleId="Obinatablica">
+  <w:style w:type="table" w:default="1" w:styleId="TableNormal">
     <w:name w:val="Normal Table"/>
     <w:uiPriority w:val="99"/>
     <w:semiHidden/>
@@ -12742,7 +13775,7 @@
       </w:tblCellMar>
     </w:tblPr>
   </w:style>
-  <w:style w:type="numbering" w:default="1" w:styleId="Bezpopisa">
+  <w:style w:type="numbering" w:default="1" w:styleId="NoList">
     <w:name w:val="No List"/>
     <w:uiPriority w:val="99"/>
     <w:semiHidden/>
@@ -12756,7 +13789,7 @@
       <w:sz w:val="24"/>
     </w:rPr>
   </w:style>
-  <w:style w:type="paragraph" w:styleId="Naslov">
+  <w:style w:type="paragraph" w:styleId="Title">
     <w:name w:val="Title"/>
     <w:basedOn w:val="Normal1"/>
     <w:next w:val="Normal1"/>
@@ -12772,7 +13805,7 @@
       <w:sz w:val="72"/>
     </w:rPr>
   </w:style>
-  <w:style w:type="paragraph" w:styleId="Podnaslov">
+  <w:style w:type="paragraph" w:styleId="Subtitle">
     <w:name w:val="Subtitle"/>
     <w:basedOn w:val="Normal1"/>
     <w:next w:val="Normal1"/>
@@ -12791,17 +13824,17 @@
     </w:rPr>
   </w:style>
   <w:style w:type="table" w:customStyle="1" w:styleId="a">
-    <w:basedOn w:val="Obinatablica"/>
+    <w:basedOn w:val="TableNormal"/>
     <w:rsid w:val="00BF7533"/>
     <w:tblPr>
       <w:tblStyleRowBandSize w:val="1"/>
       <w:tblStyleColBandSize w:val="1"/>
     </w:tblPr>
   </w:style>
-  <w:style w:type="paragraph" w:styleId="Kartadokumenta">
+  <w:style w:type="paragraph" w:styleId="DocumentMap">
     <w:name w:val="Document Map"/>
     <w:basedOn w:val="Normal"/>
-    <w:link w:val="KartadokumentaChar"/>
+    <w:link w:val="DocumentMapChar"/>
     <w:uiPriority w:val="99"/>
     <w:semiHidden/>
     <w:unhideWhenUsed/>
@@ -12812,9 +13845,9 @@
       <w:szCs w:val="16"/>
     </w:rPr>
   </w:style>
-  <w:style w:type="character" w:customStyle="1" w:styleId="KartadokumentaChar">
-    <w:name w:val="Karta dokumenta Char"/>
-    <w:link w:val="Kartadokumenta"/>
+  <w:style w:type="character" w:customStyle="1" w:styleId="DocumentMapChar">
+    <w:name w:val="Document Map Char"/>
+    <w:link w:val="DocumentMap"/>
     <w:uiPriority w:val="99"/>
     <w:semiHidden/>
     <w:rsid w:val="00451C50"/>
@@ -12824,10 +13857,10 @@
       <w:szCs w:val="16"/>
     </w:rPr>
   </w:style>
-  <w:style w:type="paragraph" w:styleId="Zaglavlje">
+  <w:style w:type="paragraph" w:styleId="Header">
     <w:name w:val="header"/>
     <w:basedOn w:val="Normal"/>
-    <w:link w:val="ZaglavljeChar"/>
+    <w:link w:val="HeaderChar"/>
     <w:uiPriority w:val="99"/>
     <w:unhideWhenUsed/>
     <w:rsid w:val="00CB480D"/>
@@ -12838,9 +13871,9 @@
       </w:tabs>
     </w:pPr>
   </w:style>
-  <w:style w:type="character" w:customStyle="1" w:styleId="ZaglavljeChar">
-    <w:name w:val="Zaglavlje Char"/>
-    <w:link w:val="Zaglavlje"/>
+  <w:style w:type="character" w:customStyle="1" w:styleId="HeaderChar">
+    <w:name w:val="Header Char"/>
+    <w:link w:val="Header"/>
     <w:uiPriority w:val="99"/>
     <w:rsid w:val="00CB480D"/>
     <w:rPr>
@@ -12849,10 +13882,10 @@
       <w:lang w:val="hr-HR" w:eastAsia="hr-HR"/>
     </w:rPr>
   </w:style>
-  <w:style w:type="paragraph" w:styleId="Podnoje">
+  <w:style w:type="paragraph" w:styleId="Footer">
     <w:name w:val="footer"/>
     <w:basedOn w:val="Normal"/>
-    <w:link w:val="PodnojeChar"/>
+    <w:link w:val="FooterChar"/>
     <w:uiPriority w:val="99"/>
     <w:unhideWhenUsed/>
     <w:rsid w:val="00CB480D"/>
@@ -12863,9 +13896,9 @@
       </w:tabs>
     </w:pPr>
   </w:style>
-  <w:style w:type="character" w:customStyle="1" w:styleId="PodnojeChar">
-    <w:name w:val="Podnožje Char"/>
-    <w:link w:val="Podnoje"/>
+  <w:style w:type="character" w:customStyle="1" w:styleId="FooterChar">
+    <w:name w:val="Footer Char"/>
+    <w:link w:val="Footer"/>
     <w:uiPriority w:val="99"/>
     <w:rsid w:val="00CB480D"/>
     <w:rPr>
@@ -12874,9 +13907,9 @@
       <w:lang w:val="hr-HR" w:eastAsia="hr-HR"/>
     </w:rPr>
   </w:style>
-  <w:style w:type="table" w:styleId="Reetkatablice">
+  <w:style w:type="table" w:styleId="TableGrid">
     <w:name w:val="Table Grid"/>
-    <w:basedOn w:val="Obinatablica"/>
+    <w:basedOn w:val="TableNormal"/>
     <w:uiPriority w:val="59"/>
     <w:rsid w:val="00D75D2C"/>
     <w:tblPr>
@@ -12890,9 +13923,9 @@
       </w:tblBorders>
     </w:tblPr>
   </w:style>
-  <w:style w:type="table" w:styleId="Obinatablica1">
+  <w:style w:type="table" w:styleId="PlainTable1">
     <w:name w:val="Plain Table 1"/>
-    <w:basedOn w:val="Obinatablica"/>
+    <w:basedOn w:val="TableNormal"/>
     <w:uiPriority w:val="41"/>
     <w:rsid w:val="00D75D2C"/>
     <w:tblPr>
@@ -12950,9 +13983,9 @@
       </w:tcPr>
     </w:tblStylePr>
   </w:style>
-  <w:style w:type="table" w:styleId="Svijetlareetkatablice">
+  <w:style w:type="table" w:styleId="TableGridLight">
     <w:name w:val="Grid Table Light"/>
-    <w:basedOn w:val="Obinatablica"/>
+    <w:basedOn w:val="TableNormal"/>
     <w:uiPriority w:val="40"/>
     <w:rsid w:val="00D75D2C"/>
     <w:tblPr>
@@ -12966,9 +13999,9 @@
       </w:tblBorders>
     </w:tblPr>
   </w:style>
-  <w:style w:type="table" w:styleId="Obinatablica2">
+  <w:style w:type="table" w:styleId="PlainTable2">
     <w:name w:val="Plain Table 2"/>
-    <w:basedOn w:val="Obinatablica"/>
+    <w:basedOn w:val="TableNormal"/>
     <w:uiPriority w:val="42"/>
     <w:rsid w:val="00D75D2C"/>
     <w:tblPr>
@@ -13043,9 +14076,9 @@
       </w:tcPr>
     </w:tblStylePr>
   </w:style>
-  <w:style w:type="table" w:styleId="Obinatablica3">
+  <w:style w:type="table" w:styleId="PlainTable3">
     <w:name w:val="Plain Table 3"/>
-    <w:basedOn w:val="Obinatablica"/>
+    <w:basedOn w:val="TableNormal"/>
     <w:uiPriority w:val="43"/>
     <w:rsid w:val="00D75D2C"/>
     <w:tblPr>
@@ -13133,9 +14166,9 @@
       </w:tcPr>
     </w:tblStylePr>
   </w:style>
-  <w:style w:type="table" w:styleId="Obinatablica4">
+  <w:style w:type="table" w:styleId="PlainTable4">
     <w:name w:val="Plain Table 4"/>
-    <w:basedOn w:val="Obinatablica"/>
+    <w:basedOn w:val="TableNormal"/>
     <w:uiPriority w:val="44"/>
     <w:rsid w:val="00D75D2C"/>
     <w:tblPr>
@@ -13179,9 +14212,9 @@
       </w:tcPr>
     </w:tblStylePr>
   </w:style>
-  <w:style w:type="table" w:styleId="Obinatablica5">
+  <w:style w:type="table" w:styleId="PlainTable5">
     <w:name w:val="Plain Table 5"/>
-    <w:basedOn w:val="Obinatablica"/>
+    <w:basedOn w:val="TableNormal"/>
     <w:uiPriority w:val="45"/>
     <w:rsid w:val="00D75D2C"/>
     <w:tblPr>
@@ -13296,9 +14329,9 @@
       </w:tcPr>
     </w:tblStylePr>
   </w:style>
-  <w:style w:type="table" w:styleId="Tablicapopisa3-isticanje6">
+  <w:style w:type="table" w:styleId="ListTable3-Accent6">
     <w:name w:val="List Table 3 Accent 6"/>
-    <w:basedOn w:val="Obinatablica"/>
+    <w:basedOn w:val="TableNormal"/>
     <w:uiPriority w:val="48"/>
     <w:rsid w:val="00D75D2C"/>
     <w:tblPr>
@@ -13417,9 +14450,9 @@
       </w:tcPr>
     </w:tblStylePr>
   </w:style>
-  <w:style w:type="table" w:styleId="Tablicareetke2-isticanje3">
+  <w:style w:type="table" w:styleId="GridTable2-Accent3">
     <w:name w:val="Grid Table 2 Accent 3"/>
-    <w:basedOn w:val="Obinatablica"/>
+    <w:basedOn w:val="TableNormal"/>
     <w:uiPriority w:val="47"/>
     <w:rsid w:val="00D75D2C"/>
     <w:tblPr>
@@ -13489,9 +14522,9 @@
       </w:tcPr>
     </w:tblStylePr>
   </w:style>
-  <w:style w:type="paragraph" w:styleId="TOCNaslov">
+  <w:style w:type="paragraph" w:styleId="TOCHeading">
     <w:name w:val="TOC Heading"/>
-    <w:basedOn w:val="Naslov1"/>
+    <w:basedOn w:val="Heading1"/>
     <w:next w:val="Normal"/>
     <w:uiPriority w:val="39"/>
     <w:unhideWhenUsed/>
@@ -13510,7 +14543,7 @@
       <w:lang w:val="en-US" w:eastAsia="en-US"/>
     </w:rPr>
   </w:style>
-  <w:style w:type="paragraph" w:styleId="Sadraj1">
+  <w:style w:type="paragraph" w:styleId="TOC1">
     <w:name w:val="toc 1"/>
     <w:basedOn w:val="Normal"/>
     <w:next w:val="Normal"/>
@@ -13519,7 +14552,7 @@
     <w:unhideWhenUsed/>
     <w:rsid w:val="00AD38CE"/>
   </w:style>
-  <w:style w:type="paragraph" w:styleId="Sadraj2">
+  <w:style w:type="paragraph" w:styleId="TOC2">
     <w:name w:val="toc 2"/>
     <w:basedOn w:val="Normal"/>
     <w:next w:val="Normal"/>
@@ -13531,7 +14564,7 @@
       <w:ind w:left="240"/>
     </w:pPr>
   </w:style>
-  <w:style w:type="character" w:styleId="Hiperveza">
+  <w:style w:type="character" w:styleId="Hyperlink">
     <w:name w:val="Hyperlink"/>
     <w:uiPriority w:val="99"/>
     <w:unhideWhenUsed/>
@@ -13539,6 +14572,21 @@
     <w:rPr>
       <w:color w:val="0563C1"/>
       <w:u w:val="single"/>
+    </w:rPr>
+  </w:style>
+  <w:style w:type="paragraph" w:customStyle="1" w:styleId="Default">
+    <w:name w:val="Default"/>
+    <w:rsid w:val="00A35B79"/>
+    <w:pPr>
+      <w:autoSpaceDE w:val="0"/>
+      <w:autoSpaceDN w:val="0"/>
+      <w:adjustRightInd w:val="0"/>
+    </w:pPr>
+    <w:rPr>
+      <w:rFonts w:ascii="Arial" w:hAnsi="Arial" w:cs="Arial"/>
+      <w:color w:val="000000"/>
+      <w:sz w:val="24"/>
+      <w:szCs w:val="24"/>
     </w:rPr>
   </w:style>
 </w:styles>
@@ -13844,7 +14892,7 @@
 </file>
 
 <file path=customXml/itemProps1.xml><?xml version="1.0" encoding="utf-8"?>
-<ds:datastoreItem xmlns:ds="http://schemas.openxmlformats.org/officeDocument/2006/customXml" ds:itemID="{4E7A6384-E6F6-4AF7-A44C-8871BD214B07}">
+<ds:datastoreItem xmlns:ds="http://schemas.openxmlformats.org/officeDocument/2006/customXml" ds:itemID="{5D221830-27AE-4CCC-8C69-A8F8DF5FFBAE}">
   <ds:schemaRefs>
     <ds:schemaRef ds:uri="http://schemas.openxmlformats.org/officeDocument/2006/bibliography"/>
   </ds:schemaRefs>

</xml_diff>

<commit_message>
Ispravio i nadopunio UC1, dodao UC2 i UC3
</commit_message>
<xml_diff>
--- a/GuildBuild.docx
+++ b/GuildBuild.docx
@@ -2667,15 +2667,15 @@
         <w:tblLook w:val="0000" w:firstRow="0" w:lastRow="0" w:firstColumn="0" w:lastColumn="0" w:noHBand="0" w:noVBand="0"/>
       </w:tblPr>
       <w:tblGrid>
-        <w:gridCol w:w="723"/>
-        <w:gridCol w:w="5487"/>
-        <w:gridCol w:w="1593"/>
-        <w:gridCol w:w="1484"/>
+        <w:gridCol w:w="817"/>
+        <w:gridCol w:w="5393"/>
+        <w:gridCol w:w="1411"/>
+        <w:gridCol w:w="1666"/>
       </w:tblGrid>
       <w:tr>
         <w:tc>
           <w:tcPr>
-            <w:tcW w:w="723" w:type="dxa"/>
+            <w:tcW w:w="817" w:type="dxa"/>
             <w:tcBorders>
               <w:left w:val="nil"/>
               <w:bottom w:val="single" w:sz="12" w:space="0" w:color="000000"/>
@@ -2688,18 +2688,27 @@
               <w:pStyle w:val="Normal1"/>
               <w:spacing w:line="360" w:lineRule="auto"/>
             </w:pPr>
+            <w:proofErr w:type="spellStart"/>
             <w:r>
               <w:rPr>
                 <w:rFonts w:ascii="Arial" w:eastAsia="Arial" w:hAnsi="Arial" w:cs="Arial"/>
                 <w:b/>
               </w:rPr>
-              <w:t>Rev.</w:t>
+              <w:t>Rev</w:t>
             </w:r>
-          </w:p>
-        </w:tc>
-        <w:tc>
-          <w:tcPr>
-            <w:tcW w:w="5487" w:type="dxa"/>
+            <w:proofErr w:type="spellEnd"/>
+            <w:r>
+              <w:rPr>
+                <w:rFonts w:ascii="Arial" w:eastAsia="Arial" w:hAnsi="Arial" w:cs="Arial"/>
+                <w:b/>
+              </w:rPr>
+              <w:t>.</w:t>
+            </w:r>
+          </w:p>
+        </w:tc>
+        <w:tc>
+          <w:tcPr>
+            <w:tcW w:w="5393" w:type="dxa"/>
             <w:tcBorders>
               <w:left w:val="nil"/>
               <w:bottom w:val="single" w:sz="12" w:space="0" w:color="000000"/>
@@ -2723,7 +2732,7 @@
         </w:tc>
         <w:tc>
           <w:tcPr>
-            <w:tcW w:w="1593" w:type="dxa"/>
+            <w:tcW w:w="1411" w:type="dxa"/>
             <w:tcBorders>
               <w:left w:val="single" w:sz="6" w:space="0" w:color="000000"/>
               <w:bottom w:val="single" w:sz="12" w:space="0" w:color="000000"/>
@@ -2747,7 +2756,7 @@
         </w:tc>
         <w:tc>
           <w:tcPr>
-            <w:tcW w:w="1484" w:type="dxa"/>
+            <w:tcW w:w="1666" w:type="dxa"/>
             <w:tcBorders>
               <w:left w:val="single" w:sz="6" w:space="0" w:color="000000"/>
               <w:bottom w:val="single" w:sz="12" w:space="0" w:color="000000"/>
@@ -2773,7 +2782,7 @@
       <w:tr>
         <w:tc>
           <w:tcPr>
-            <w:tcW w:w="723" w:type="dxa"/>
+            <w:tcW w:w="817" w:type="dxa"/>
             <w:tcBorders>
               <w:top w:val="single" w:sz="12" w:space="0" w:color="000000"/>
               <w:left w:val="nil"/>
@@ -2797,7 +2806,7 @@
         </w:tc>
         <w:tc>
           <w:tcPr>
-            <w:tcW w:w="5487" w:type="dxa"/>
+            <w:tcW w:w="5393" w:type="dxa"/>
             <w:tcBorders>
               <w:top w:val="single" w:sz="12" w:space="0" w:color="000000"/>
               <w:left w:val="nil"/>
@@ -2821,7 +2830,7 @@
         </w:tc>
         <w:tc>
           <w:tcPr>
-            <w:tcW w:w="1593" w:type="dxa"/>
+            <w:tcW w:w="1411" w:type="dxa"/>
             <w:tcBorders>
               <w:top w:val="single" w:sz="12" w:space="0" w:color="000000"/>
               <w:left w:val="single" w:sz="6" w:space="0" w:color="000000"/>
@@ -2845,7 +2854,7 @@
         </w:tc>
         <w:tc>
           <w:tcPr>
-            <w:tcW w:w="1484" w:type="dxa"/>
+            <w:tcW w:w="1666" w:type="dxa"/>
             <w:tcBorders>
               <w:top w:val="single" w:sz="12" w:space="0" w:color="000000"/>
               <w:left w:val="single" w:sz="6" w:space="0" w:color="000000"/>
@@ -2863,7 +2872,37 @@
               <w:rPr>
                 <w:rFonts w:ascii="Arial" w:eastAsia="Arial" w:hAnsi="Arial" w:cs="Arial"/>
               </w:rPr>
-              <w:t>17.10.2017</w:t>
+              <w:t>17.</w:t>
+            </w:r>
+            <w:r>
+              <w:rPr>
+                <w:rFonts w:ascii="Arial" w:eastAsia="Arial" w:hAnsi="Arial" w:cs="Arial"/>
+              </w:rPr>
+              <w:t xml:space="preserve"> </w:t>
+            </w:r>
+            <w:r>
+              <w:rPr>
+                <w:rFonts w:ascii="Arial" w:eastAsia="Arial" w:hAnsi="Arial" w:cs="Arial"/>
+              </w:rPr>
+              <w:t>10.</w:t>
+            </w:r>
+            <w:r>
+              <w:rPr>
+                <w:rFonts w:ascii="Arial" w:eastAsia="Arial" w:hAnsi="Arial" w:cs="Arial"/>
+              </w:rPr>
+              <w:t xml:space="preserve"> </w:t>
+            </w:r>
+            <w:r>
+              <w:rPr>
+                <w:rFonts w:ascii="Arial" w:eastAsia="Arial" w:hAnsi="Arial" w:cs="Arial"/>
+              </w:rPr>
+              <w:t>2017</w:t>
+            </w:r>
+            <w:r>
+              <w:rPr>
+                <w:rFonts w:ascii="Arial" w:eastAsia="Arial" w:hAnsi="Arial" w:cs="Arial"/>
+              </w:rPr>
+              <w:t>.</w:t>
             </w:r>
           </w:p>
         </w:tc>
@@ -2871,7 +2910,7 @@
       <w:tr>
         <w:tc>
           <w:tcPr>
-            <w:tcW w:w="723" w:type="dxa"/>
+            <w:tcW w:w="817" w:type="dxa"/>
             <w:tcBorders>
               <w:top w:val="single" w:sz="6" w:space="0" w:color="000000"/>
               <w:left w:val="nil"/>
@@ -2884,12 +2923,21 @@
             <w:pPr>
               <w:pStyle w:val="Normal1"/>
               <w:spacing w:line="360" w:lineRule="auto"/>
-            </w:pPr>
-          </w:p>
-        </w:tc>
-        <w:tc>
-          <w:tcPr>
-            <w:tcW w:w="5487" w:type="dxa"/>
+              <w:rPr>
+                <w:rFonts w:ascii="Arial" w:hAnsi="Arial" w:cs="Arial"/>
+              </w:rPr>
+            </w:pPr>
+            <w:r>
+              <w:rPr>
+                <w:rFonts w:ascii="Arial" w:hAnsi="Arial" w:cs="Arial"/>
+              </w:rPr>
+              <w:t>0.1.1</w:t>
+            </w:r>
+          </w:p>
+        </w:tc>
+        <w:tc>
+          <w:tcPr>
+            <w:tcW w:w="5393" w:type="dxa"/>
             <w:tcBorders>
               <w:top w:val="single" w:sz="6" w:space="0" w:color="000000"/>
               <w:left w:val="nil"/>
@@ -2902,12 +2950,21 @@
             <w:pPr>
               <w:pStyle w:val="Normal1"/>
               <w:spacing w:line="360" w:lineRule="auto"/>
-            </w:pPr>
-          </w:p>
-        </w:tc>
-        <w:tc>
-          <w:tcPr>
-            <w:tcW w:w="1593" w:type="dxa"/>
+              <w:rPr>
+                <w:rFonts w:ascii="Arial" w:hAnsi="Arial" w:cs="Arial"/>
+              </w:rPr>
+            </w:pPr>
+            <w:r>
+              <w:rPr>
+                <w:rFonts w:ascii="Arial" w:hAnsi="Arial" w:cs="Arial"/>
+              </w:rPr>
+              <w:t>Dodao dionike, aktere i njihove funkcionalne zahtjeve</w:t>
+            </w:r>
+          </w:p>
+        </w:tc>
+        <w:tc>
+          <w:tcPr>
+            <w:tcW w:w="1411" w:type="dxa"/>
             <w:tcBorders>
               <w:top w:val="single" w:sz="6" w:space="0" w:color="000000"/>
               <w:left w:val="single" w:sz="6" w:space="0" w:color="000000"/>
@@ -2920,12 +2977,23 @@
             <w:pPr>
               <w:pStyle w:val="Normal1"/>
               <w:spacing w:line="360" w:lineRule="auto"/>
-            </w:pPr>
-          </w:p>
-        </w:tc>
-        <w:tc>
-          <w:tcPr>
-            <w:tcW w:w="1484" w:type="dxa"/>
+              <w:rPr>
+                <w:rFonts w:ascii="Arial" w:hAnsi="Arial" w:cs="Arial"/>
+              </w:rPr>
+            </w:pPr>
+            <w:proofErr w:type="spellStart"/>
+            <w:r>
+              <w:rPr>
+                <w:rFonts w:ascii="Arial" w:hAnsi="Arial" w:cs="Arial"/>
+              </w:rPr>
+              <w:t>Krivošić</w:t>
+            </w:r>
+            <w:proofErr w:type="spellEnd"/>
+          </w:p>
+        </w:tc>
+        <w:tc>
+          <w:tcPr>
+            <w:tcW w:w="1666" w:type="dxa"/>
             <w:tcBorders>
               <w:top w:val="single" w:sz="6" w:space="0" w:color="000000"/>
               <w:left w:val="single" w:sz="6" w:space="0" w:color="000000"/>
@@ -2938,14 +3006,47 @@
             <w:pPr>
               <w:pStyle w:val="Normal1"/>
               <w:spacing w:line="360" w:lineRule="auto"/>
-            </w:pPr>
+              <w:rPr>
+                <w:rFonts w:ascii="Arial" w:hAnsi="Arial" w:cs="Arial"/>
+              </w:rPr>
+            </w:pPr>
+            <w:r>
+              <w:rPr>
+                <w:rFonts w:ascii="Arial" w:hAnsi="Arial" w:cs="Arial"/>
+              </w:rPr>
+              <w:t>22.</w:t>
+            </w:r>
+            <w:r>
+              <w:rPr>
+                <w:rFonts w:ascii="Arial" w:hAnsi="Arial" w:cs="Arial"/>
+              </w:rPr>
+              <w:t xml:space="preserve"> </w:t>
+            </w:r>
+            <w:r>
+              <w:rPr>
+                <w:rFonts w:ascii="Arial" w:hAnsi="Arial" w:cs="Arial"/>
+              </w:rPr>
+              <w:t>10.</w:t>
+            </w:r>
+            <w:r>
+              <w:rPr>
+                <w:rFonts w:ascii="Arial" w:hAnsi="Arial" w:cs="Arial"/>
+              </w:rPr>
+              <w:t xml:space="preserve"> </w:t>
+            </w:r>
+            <w:r>
+              <w:rPr>
+                <w:rFonts w:ascii="Arial" w:hAnsi="Arial" w:cs="Arial"/>
+              </w:rPr>
+              <w:t>2017.</w:t>
+            </w:r>
           </w:p>
         </w:tc>
       </w:tr>
       <w:tr>
         <w:tc>
           <w:tcPr>
-            <w:tcW w:w="723" w:type="dxa"/>
+            <w:tcW w:w="817" w:type="dxa"/>
             <w:tcBorders>
               <w:top w:val="single" w:sz="6" w:space="0" w:color="000000"/>
               <w:left w:val="nil"/>
@@ -2958,12 +3059,21 @@
             <w:pPr>
               <w:pStyle w:val="Normal1"/>
               <w:spacing w:line="360" w:lineRule="auto"/>
-            </w:pPr>
-          </w:p>
-        </w:tc>
-        <w:tc>
-          <w:tcPr>
-            <w:tcW w:w="5487" w:type="dxa"/>
+              <w:rPr>
+                <w:rFonts w:ascii="Arial" w:hAnsi="Arial" w:cs="Arial"/>
+              </w:rPr>
+            </w:pPr>
+            <w:r>
+              <w:rPr>
+                <w:rFonts w:ascii="Arial" w:hAnsi="Arial" w:cs="Arial"/>
+              </w:rPr>
+              <w:t>0.1.2</w:t>
+            </w:r>
+          </w:p>
+        </w:tc>
+        <w:tc>
+          <w:tcPr>
+            <w:tcW w:w="5393" w:type="dxa"/>
             <w:tcBorders>
               <w:top w:val="single" w:sz="6" w:space="0" w:color="000000"/>
               <w:left w:val="nil"/>
@@ -2976,12 +3086,21 @@
             <w:pPr>
               <w:pStyle w:val="Normal1"/>
               <w:spacing w:line="360" w:lineRule="auto"/>
-            </w:pPr>
-          </w:p>
-        </w:tc>
-        <w:tc>
-          <w:tcPr>
-            <w:tcW w:w="1593" w:type="dxa"/>
+              <w:rPr>
+                <w:rFonts w:ascii="Arial" w:hAnsi="Arial" w:cs="Arial"/>
+              </w:rPr>
+            </w:pPr>
+            <w:r>
+              <w:rPr>
+                <w:rFonts w:ascii="Arial" w:hAnsi="Arial" w:cs="Arial"/>
+              </w:rPr>
+              <w:t>Ispravio i nadopunio UC1, dodao UC2 i UC3</w:t>
+            </w:r>
+          </w:p>
+        </w:tc>
+        <w:tc>
+          <w:tcPr>
+            <w:tcW w:w="1411" w:type="dxa"/>
             <w:tcBorders>
               <w:top w:val="single" w:sz="6" w:space="0" w:color="000000"/>
               <w:left w:val="single" w:sz="6" w:space="0" w:color="000000"/>
@@ -2994,12 +3113,21 @@
             <w:pPr>
               <w:pStyle w:val="Normal1"/>
               <w:spacing w:line="360" w:lineRule="auto"/>
-            </w:pPr>
-          </w:p>
-        </w:tc>
-        <w:tc>
-          <w:tcPr>
-            <w:tcW w:w="1484" w:type="dxa"/>
+              <w:rPr>
+                <w:rFonts w:ascii="Arial" w:hAnsi="Arial" w:cs="Arial"/>
+              </w:rPr>
+            </w:pPr>
+            <w:r>
+              <w:rPr>
+                <w:rFonts w:ascii="Arial" w:hAnsi="Arial" w:cs="Arial"/>
+              </w:rPr>
+              <w:t>Varga</w:t>
+            </w:r>
+          </w:p>
+        </w:tc>
+        <w:tc>
+          <w:tcPr>
+            <w:tcW w:w="1666" w:type="dxa"/>
             <w:tcBorders>
               <w:top w:val="single" w:sz="6" w:space="0" w:color="000000"/>
               <w:left w:val="single" w:sz="6" w:space="0" w:color="000000"/>
@@ -3012,14 +3140,47 @@
             <w:pPr>
               <w:pStyle w:val="Normal1"/>
               <w:spacing w:line="360" w:lineRule="auto"/>
-            </w:pPr>
+              <w:rPr>
+                <w:rFonts w:ascii="Arial" w:hAnsi="Arial" w:cs="Arial"/>
+              </w:rPr>
+            </w:pPr>
+            <w:r>
+              <w:rPr>
+                <w:rFonts w:ascii="Arial" w:hAnsi="Arial" w:cs="Arial"/>
+              </w:rPr>
+              <w:t>24.</w:t>
+            </w:r>
+            <w:r>
+              <w:rPr>
+                <w:rFonts w:ascii="Arial" w:hAnsi="Arial" w:cs="Arial"/>
+              </w:rPr>
+              <w:t xml:space="preserve"> </w:t>
+            </w:r>
+            <w:r>
+              <w:rPr>
+                <w:rFonts w:ascii="Arial" w:hAnsi="Arial" w:cs="Arial"/>
+              </w:rPr>
+              <w:t>10.</w:t>
+            </w:r>
+            <w:r>
+              <w:rPr>
+                <w:rFonts w:ascii="Arial" w:hAnsi="Arial" w:cs="Arial"/>
+              </w:rPr>
+              <w:t xml:space="preserve"> </w:t>
+            </w:r>
+            <w:r>
+              <w:rPr>
+                <w:rFonts w:ascii="Arial" w:hAnsi="Arial" w:cs="Arial"/>
+              </w:rPr>
+              <w:t>2017.</w:t>
+            </w:r>
           </w:p>
         </w:tc>
       </w:tr>
       <w:tr>
         <w:tc>
           <w:tcPr>
-            <w:tcW w:w="723" w:type="dxa"/>
+            <w:tcW w:w="817" w:type="dxa"/>
             <w:tcBorders>
               <w:top w:val="single" w:sz="6" w:space="0" w:color="000000"/>
               <w:left w:val="nil"/>
@@ -3037,7 +3198,7 @@
         </w:tc>
         <w:tc>
           <w:tcPr>
-            <w:tcW w:w="5487" w:type="dxa"/>
+            <w:tcW w:w="5393" w:type="dxa"/>
             <w:tcBorders>
               <w:top w:val="single" w:sz="6" w:space="0" w:color="000000"/>
               <w:left w:val="nil"/>
@@ -3055,7 +3216,7 @@
         </w:tc>
         <w:tc>
           <w:tcPr>
-            <w:tcW w:w="1593" w:type="dxa"/>
+            <w:tcW w:w="1411" w:type="dxa"/>
             <w:tcBorders>
               <w:top w:val="single" w:sz="6" w:space="0" w:color="000000"/>
               <w:left w:val="single" w:sz="6" w:space="0" w:color="000000"/>
@@ -3073,7 +3234,7 @@
         </w:tc>
         <w:tc>
           <w:tcPr>
-            <w:tcW w:w="1484" w:type="dxa"/>
+            <w:tcW w:w="1666" w:type="dxa"/>
             <w:tcBorders>
               <w:top w:val="single" w:sz="6" w:space="0" w:color="000000"/>
               <w:left w:val="single" w:sz="6" w:space="0" w:color="000000"/>
@@ -3087,13 +3248,15 @@
               <w:pStyle w:val="Normal1"/>
               <w:spacing w:line="360" w:lineRule="auto"/>
             </w:pPr>
+            <w:bookmarkStart w:id="2" w:name="_GoBack"/>
+            <w:bookmarkEnd w:id="2"/>
           </w:p>
         </w:tc>
       </w:tr>
       <w:tr>
         <w:tc>
           <w:tcPr>
-            <w:tcW w:w="723" w:type="dxa"/>
+            <w:tcW w:w="817" w:type="dxa"/>
             <w:tcBorders>
               <w:top w:val="single" w:sz="6" w:space="0" w:color="000000"/>
               <w:left w:val="nil"/>
@@ -3111,7 +3274,7 @@
         </w:tc>
         <w:tc>
           <w:tcPr>
-            <w:tcW w:w="5487" w:type="dxa"/>
+            <w:tcW w:w="5393" w:type="dxa"/>
             <w:tcBorders>
               <w:top w:val="single" w:sz="6" w:space="0" w:color="000000"/>
               <w:left w:val="nil"/>
@@ -3129,7 +3292,7 @@
         </w:tc>
         <w:tc>
           <w:tcPr>
-            <w:tcW w:w="1593" w:type="dxa"/>
+            <w:tcW w:w="1411" w:type="dxa"/>
             <w:tcBorders>
               <w:top w:val="single" w:sz="6" w:space="0" w:color="000000"/>
               <w:left w:val="single" w:sz="6" w:space="0" w:color="000000"/>
@@ -3147,7 +3310,7 @@
         </w:tc>
         <w:tc>
           <w:tcPr>
-            <w:tcW w:w="1484" w:type="dxa"/>
+            <w:tcW w:w="1666" w:type="dxa"/>
             <w:tcBorders>
               <w:top w:val="single" w:sz="6" w:space="0" w:color="000000"/>
               <w:left w:val="single" w:sz="6" w:space="0" w:color="000000"/>
@@ -3167,7 +3330,7 @@
       <w:tr>
         <w:tc>
           <w:tcPr>
-            <w:tcW w:w="723" w:type="dxa"/>
+            <w:tcW w:w="817" w:type="dxa"/>
             <w:tcBorders>
               <w:top w:val="single" w:sz="6" w:space="0" w:color="000000"/>
               <w:left w:val="nil"/>
@@ -3185,7 +3348,7 @@
         </w:tc>
         <w:tc>
           <w:tcPr>
-            <w:tcW w:w="5487" w:type="dxa"/>
+            <w:tcW w:w="5393" w:type="dxa"/>
             <w:tcBorders>
               <w:top w:val="single" w:sz="6" w:space="0" w:color="000000"/>
               <w:left w:val="nil"/>
@@ -3203,7 +3366,7 @@
         </w:tc>
         <w:tc>
           <w:tcPr>
-            <w:tcW w:w="1593" w:type="dxa"/>
+            <w:tcW w:w="1411" w:type="dxa"/>
             <w:tcBorders>
               <w:top w:val="single" w:sz="6" w:space="0" w:color="000000"/>
               <w:left w:val="single" w:sz="6" w:space="0" w:color="000000"/>
@@ -3221,7 +3384,7 @@
         </w:tc>
         <w:tc>
           <w:tcPr>
-            <w:tcW w:w="1484" w:type="dxa"/>
+            <w:tcW w:w="1666" w:type="dxa"/>
             <w:tcBorders>
               <w:top w:val="single" w:sz="6" w:space="0" w:color="000000"/>
               <w:left w:val="single" w:sz="6" w:space="0" w:color="000000"/>
@@ -3241,7 +3404,7 @@
       <w:tr>
         <w:tc>
           <w:tcPr>
-            <w:tcW w:w="723" w:type="dxa"/>
+            <w:tcW w:w="817" w:type="dxa"/>
             <w:tcBorders>
               <w:top w:val="single" w:sz="6" w:space="0" w:color="000000"/>
               <w:left w:val="nil"/>
@@ -3259,7 +3422,7 @@
         </w:tc>
         <w:tc>
           <w:tcPr>
-            <w:tcW w:w="5487" w:type="dxa"/>
+            <w:tcW w:w="5393" w:type="dxa"/>
             <w:tcBorders>
               <w:top w:val="single" w:sz="6" w:space="0" w:color="000000"/>
               <w:left w:val="nil"/>
@@ -3277,7 +3440,7 @@
         </w:tc>
         <w:tc>
           <w:tcPr>
-            <w:tcW w:w="1593" w:type="dxa"/>
+            <w:tcW w:w="1411" w:type="dxa"/>
             <w:tcBorders>
               <w:top w:val="single" w:sz="6" w:space="0" w:color="000000"/>
               <w:left w:val="single" w:sz="6" w:space="0" w:color="000000"/>
@@ -3295,7 +3458,7 @@
         </w:tc>
         <w:tc>
           <w:tcPr>
-            <w:tcW w:w="1484" w:type="dxa"/>
+            <w:tcW w:w="1666" w:type="dxa"/>
             <w:tcBorders>
               <w:top w:val="single" w:sz="6" w:space="0" w:color="000000"/>
               <w:left w:val="single" w:sz="6" w:space="0" w:color="000000"/>
@@ -3315,7 +3478,7 @@
       <w:tr>
         <w:tc>
           <w:tcPr>
-            <w:tcW w:w="723" w:type="dxa"/>
+            <w:tcW w:w="817" w:type="dxa"/>
             <w:tcBorders>
               <w:top w:val="single" w:sz="6" w:space="0" w:color="000000"/>
               <w:left w:val="nil"/>
@@ -3333,7 +3496,7 @@
         </w:tc>
         <w:tc>
           <w:tcPr>
-            <w:tcW w:w="5487" w:type="dxa"/>
+            <w:tcW w:w="5393" w:type="dxa"/>
             <w:tcBorders>
               <w:top w:val="single" w:sz="6" w:space="0" w:color="000000"/>
               <w:left w:val="nil"/>
@@ -3351,7 +3514,7 @@
         </w:tc>
         <w:tc>
           <w:tcPr>
-            <w:tcW w:w="1593" w:type="dxa"/>
+            <w:tcW w:w="1411" w:type="dxa"/>
             <w:tcBorders>
               <w:top w:val="single" w:sz="6" w:space="0" w:color="000000"/>
               <w:left w:val="single" w:sz="6" w:space="0" w:color="000000"/>
@@ -3369,7 +3532,7 @@
         </w:tc>
         <w:tc>
           <w:tcPr>
-            <w:tcW w:w="1484" w:type="dxa"/>
+            <w:tcW w:w="1666" w:type="dxa"/>
             <w:tcBorders>
               <w:top w:val="single" w:sz="6" w:space="0" w:color="000000"/>
               <w:left w:val="single" w:sz="6" w:space="0" w:color="000000"/>
@@ -3389,7 +3552,7 @@
       <w:tr>
         <w:tc>
           <w:tcPr>
-            <w:tcW w:w="723" w:type="dxa"/>
+            <w:tcW w:w="817" w:type="dxa"/>
             <w:tcBorders>
               <w:top w:val="single" w:sz="6" w:space="0" w:color="000000"/>
               <w:left w:val="nil"/>
@@ -3407,7 +3570,7 @@
         </w:tc>
         <w:tc>
           <w:tcPr>
-            <w:tcW w:w="5487" w:type="dxa"/>
+            <w:tcW w:w="5393" w:type="dxa"/>
             <w:tcBorders>
               <w:top w:val="single" w:sz="6" w:space="0" w:color="000000"/>
               <w:left w:val="nil"/>
@@ -3425,7 +3588,7 @@
         </w:tc>
         <w:tc>
           <w:tcPr>
-            <w:tcW w:w="1593" w:type="dxa"/>
+            <w:tcW w:w="1411" w:type="dxa"/>
             <w:tcBorders>
               <w:top w:val="single" w:sz="6" w:space="0" w:color="000000"/>
               <w:left w:val="single" w:sz="6" w:space="0" w:color="000000"/>
@@ -3443,7 +3606,7 @@
         </w:tc>
         <w:tc>
           <w:tcPr>
-            <w:tcW w:w="1484" w:type="dxa"/>
+            <w:tcW w:w="1666" w:type="dxa"/>
             <w:tcBorders>
               <w:top w:val="single" w:sz="6" w:space="0" w:color="000000"/>
               <w:left w:val="single" w:sz="6" w:space="0" w:color="000000"/>
@@ -3463,7 +3626,7 @@
       <w:tr>
         <w:tc>
           <w:tcPr>
-            <w:tcW w:w="723" w:type="dxa"/>
+            <w:tcW w:w="817" w:type="dxa"/>
             <w:tcBorders>
               <w:top w:val="single" w:sz="6" w:space="0" w:color="000000"/>
               <w:left w:val="nil"/>
@@ -3481,7 +3644,7 @@
         </w:tc>
         <w:tc>
           <w:tcPr>
-            <w:tcW w:w="5487" w:type="dxa"/>
+            <w:tcW w:w="5393" w:type="dxa"/>
             <w:tcBorders>
               <w:top w:val="single" w:sz="6" w:space="0" w:color="000000"/>
               <w:left w:val="nil"/>
@@ -3499,7 +3662,7 @@
         </w:tc>
         <w:tc>
           <w:tcPr>
-            <w:tcW w:w="1593" w:type="dxa"/>
+            <w:tcW w:w="1411" w:type="dxa"/>
             <w:tcBorders>
               <w:top w:val="single" w:sz="6" w:space="0" w:color="000000"/>
               <w:left w:val="single" w:sz="6" w:space="0" w:color="000000"/>
@@ -3517,7 +3680,7 @@
         </w:tc>
         <w:tc>
           <w:tcPr>
-            <w:tcW w:w="1484" w:type="dxa"/>
+            <w:tcW w:w="1666" w:type="dxa"/>
             <w:tcBorders>
               <w:top w:val="single" w:sz="6" w:space="0" w:color="000000"/>
               <w:left w:val="single" w:sz="6" w:space="0" w:color="000000"/>
@@ -3537,7 +3700,7 @@
       <w:tr>
         <w:tc>
           <w:tcPr>
-            <w:tcW w:w="723" w:type="dxa"/>
+            <w:tcW w:w="817" w:type="dxa"/>
             <w:tcBorders>
               <w:top w:val="single" w:sz="6" w:space="0" w:color="000000"/>
               <w:left w:val="nil"/>
@@ -3555,7 +3718,7 @@
         </w:tc>
         <w:tc>
           <w:tcPr>
-            <w:tcW w:w="5487" w:type="dxa"/>
+            <w:tcW w:w="5393" w:type="dxa"/>
             <w:tcBorders>
               <w:top w:val="single" w:sz="6" w:space="0" w:color="000000"/>
               <w:left w:val="nil"/>
@@ -3573,7 +3736,7 @@
         </w:tc>
         <w:tc>
           <w:tcPr>
-            <w:tcW w:w="1593" w:type="dxa"/>
+            <w:tcW w:w="1411" w:type="dxa"/>
             <w:tcBorders>
               <w:top w:val="single" w:sz="6" w:space="0" w:color="000000"/>
               <w:left w:val="single" w:sz="6" w:space="0" w:color="000000"/>
@@ -3591,7 +3754,7 @@
         </w:tc>
         <w:tc>
           <w:tcPr>
-            <w:tcW w:w="1484" w:type="dxa"/>
+            <w:tcW w:w="1666" w:type="dxa"/>
             <w:tcBorders>
               <w:top w:val="single" w:sz="6" w:space="0" w:color="000000"/>
               <w:left w:val="single" w:sz="6" w:space="0" w:color="000000"/>
@@ -3611,7 +3774,7 @@
       <w:tr>
         <w:tc>
           <w:tcPr>
-            <w:tcW w:w="723" w:type="dxa"/>
+            <w:tcW w:w="817" w:type="dxa"/>
             <w:tcBorders>
               <w:top w:val="single" w:sz="6" w:space="0" w:color="000000"/>
               <w:left w:val="nil"/>
@@ -3629,7 +3792,7 @@
         </w:tc>
         <w:tc>
           <w:tcPr>
-            <w:tcW w:w="5487" w:type="dxa"/>
+            <w:tcW w:w="5393" w:type="dxa"/>
             <w:tcBorders>
               <w:top w:val="single" w:sz="6" w:space="0" w:color="000000"/>
               <w:left w:val="nil"/>
@@ -3647,7 +3810,7 @@
         </w:tc>
         <w:tc>
           <w:tcPr>
-            <w:tcW w:w="1593" w:type="dxa"/>
+            <w:tcW w:w="1411" w:type="dxa"/>
             <w:tcBorders>
               <w:top w:val="single" w:sz="6" w:space="0" w:color="000000"/>
               <w:left w:val="single" w:sz="6" w:space="0" w:color="000000"/>
@@ -3665,7 +3828,7 @@
         </w:tc>
         <w:tc>
           <w:tcPr>
-            <w:tcW w:w="1484" w:type="dxa"/>
+            <w:tcW w:w="1666" w:type="dxa"/>
             <w:tcBorders>
               <w:top w:val="single" w:sz="6" w:space="0" w:color="000000"/>
               <w:left w:val="single" w:sz="6" w:space="0" w:color="000000"/>
@@ -3685,7 +3848,7 @@
       <w:tr>
         <w:tc>
           <w:tcPr>
-            <w:tcW w:w="723" w:type="dxa"/>
+            <w:tcW w:w="817" w:type="dxa"/>
             <w:tcBorders>
               <w:top w:val="single" w:sz="6" w:space="0" w:color="000000"/>
               <w:left w:val="nil"/>
@@ -3703,7 +3866,7 @@
         </w:tc>
         <w:tc>
           <w:tcPr>
-            <w:tcW w:w="5487" w:type="dxa"/>
+            <w:tcW w:w="5393" w:type="dxa"/>
             <w:tcBorders>
               <w:top w:val="single" w:sz="6" w:space="0" w:color="000000"/>
               <w:left w:val="nil"/>
@@ -3721,7 +3884,7 @@
         </w:tc>
         <w:tc>
           <w:tcPr>
-            <w:tcW w:w="1593" w:type="dxa"/>
+            <w:tcW w:w="1411" w:type="dxa"/>
             <w:tcBorders>
               <w:top w:val="single" w:sz="6" w:space="0" w:color="000000"/>
               <w:left w:val="single" w:sz="6" w:space="0" w:color="000000"/>
@@ -3739,7 +3902,7 @@
         </w:tc>
         <w:tc>
           <w:tcPr>
-            <w:tcW w:w="1484" w:type="dxa"/>
+            <w:tcW w:w="1666" w:type="dxa"/>
             <w:tcBorders>
               <w:top w:val="single" w:sz="6" w:space="0" w:color="000000"/>
               <w:left w:val="single" w:sz="6" w:space="0" w:color="000000"/>
@@ -3759,7 +3922,7 @@
       <w:tr>
         <w:tc>
           <w:tcPr>
-            <w:tcW w:w="723" w:type="dxa"/>
+            <w:tcW w:w="817" w:type="dxa"/>
             <w:tcBorders>
               <w:top w:val="single" w:sz="6" w:space="0" w:color="000000"/>
               <w:left w:val="nil"/>
@@ -3777,7 +3940,7 @@
         </w:tc>
         <w:tc>
           <w:tcPr>
-            <w:tcW w:w="5487" w:type="dxa"/>
+            <w:tcW w:w="5393" w:type="dxa"/>
             <w:tcBorders>
               <w:top w:val="single" w:sz="6" w:space="0" w:color="000000"/>
               <w:left w:val="nil"/>
@@ -3795,7 +3958,7 @@
         </w:tc>
         <w:tc>
           <w:tcPr>
-            <w:tcW w:w="1593" w:type="dxa"/>
+            <w:tcW w:w="1411" w:type="dxa"/>
             <w:tcBorders>
               <w:top w:val="single" w:sz="6" w:space="0" w:color="000000"/>
               <w:left w:val="single" w:sz="6" w:space="0" w:color="000000"/>
@@ -3813,7 +3976,7 @@
         </w:tc>
         <w:tc>
           <w:tcPr>
-            <w:tcW w:w="1484" w:type="dxa"/>
+            <w:tcW w:w="1666" w:type="dxa"/>
             <w:tcBorders>
               <w:top w:val="single" w:sz="6" w:space="0" w:color="000000"/>
               <w:left w:val="single" w:sz="6" w:space="0" w:color="000000"/>
@@ -3833,7 +3996,7 @@
       <w:tr>
         <w:tc>
           <w:tcPr>
-            <w:tcW w:w="723" w:type="dxa"/>
+            <w:tcW w:w="817" w:type="dxa"/>
             <w:tcBorders>
               <w:top w:val="single" w:sz="6" w:space="0" w:color="000000"/>
               <w:left w:val="nil"/>
@@ -3851,7 +4014,7 @@
         </w:tc>
         <w:tc>
           <w:tcPr>
-            <w:tcW w:w="5487" w:type="dxa"/>
+            <w:tcW w:w="5393" w:type="dxa"/>
             <w:tcBorders>
               <w:top w:val="single" w:sz="6" w:space="0" w:color="000000"/>
               <w:left w:val="nil"/>
@@ -3869,7 +4032,7 @@
         </w:tc>
         <w:tc>
           <w:tcPr>
-            <w:tcW w:w="1593" w:type="dxa"/>
+            <w:tcW w:w="1411" w:type="dxa"/>
             <w:tcBorders>
               <w:top w:val="single" w:sz="6" w:space="0" w:color="000000"/>
               <w:left w:val="single" w:sz="6" w:space="0" w:color="000000"/>
@@ -3887,7 +4050,7 @@
         </w:tc>
         <w:tc>
           <w:tcPr>
-            <w:tcW w:w="1484" w:type="dxa"/>
+            <w:tcW w:w="1666" w:type="dxa"/>
             <w:tcBorders>
               <w:top w:val="single" w:sz="6" w:space="0" w:color="000000"/>
               <w:left w:val="single" w:sz="6" w:space="0" w:color="000000"/>
@@ -3907,7 +4070,7 @@
       <w:tr>
         <w:tc>
           <w:tcPr>
-            <w:tcW w:w="723" w:type="dxa"/>
+            <w:tcW w:w="817" w:type="dxa"/>
             <w:tcBorders>
               <w:top w:val="single" w:sz="6" w:space="0" w:color="000000"/>
               <w:left w:val="nil"/>
@@ -3925,7 +4088,7 @@
         </w:tc>
         <w:tc>
           <w:tcPr>
-            <w:tcW w:w="5487" w:type="dxa"/>
+            <w:tcW w:w="5393" w:type="dxa"/>
             <w:tcBorders>
               <w:top w:val="single" w:sz="6" w:space="0" w:color="000000"/>
               <w:left w:val="nil"/>
@@ -3943,7 +4106,7 @@
         </w:tc>
         <w:tc>
           <w:tcPr>
-            <w:tcW w:w="1593" w:type="dxa"/>
+            <w:tcW w:w="1411" w:type="dxa"/>
             <w:tcBorders>
               <w:top w:val="single" w:sz="6" w:space="0" w:color="000000"/>
               <w:left w:val="single" w:sz="6" w:space="0" w:color="000000"/>
@@ -3961,7 +4124,7 @@
         </w:tc>
         <w:tc>
           <w:tcPr>
-            <w:tcW w:w="1484" w:type="dxa"/>
+            <w:tcW w:w="1666" w:type="dxa"/>
             <w:tcBorders>
               <w:top w:val="single" w:sz="6" w:space="0" w:color="000000"/>
               <w:left w:val="single" w:sz="6" w:space="0" w:color="000000"/>
@@ -3981,7 +4144,7 @@
       <w:tr>
         <w:tc>
           <w:tcPr>
-            <w:tcW w:w="723" w:type="dxa"/>
+            <w:tcW w:w="817" w:type="dxa"/>
             <w:tcBorders>
               <w:top w:val="single" w:sz="6" w:space="0" w:color="000000"/>
               <w:left w:val="nil"/>
@@ -3999,7 +4162,7 @@
         </w:tc>
         <w:tc>
           <w:tcPr>
-            <w:tcW w:w="5487" w:type="dxa"/>
+            <w:tcW w:w="5393" w:type="dxa"/>
             <w:tcBorders>
               <w:top w:val="single" w:sz="6" w:space="0" w:color="000000"/>
               <w:left w:val="nil"/>
@@ -4017,7 +4180,7 @@
         </w:tc>
         <w:tc>
           <w:tcPr>
-            <w:tcW w:w="1593" w:type="dxa"/>
+            <w:tcW w:w="1411" w:type="dxa"/>
             <w:tcBorders>
               <w:top w:val="single" w:sz="6" w:space="0" w:color="000000"/>
               <w:left w:val="single" w:sz="6" w:space="0" w:color="000000"/>
@@ -4035,7 +4198,7 @@
         </w:tc>
         <w:tc>
           <w:tcPr>
-            <w:tcW w:w="1484" w:type="dxa"/>
+            <w:tcW w:w="1666" w:type="dxa"/>
             <w:tcBorders>
               <w:top w:val="single" w:sz="6" w:space="0" w:color="000000"/>
               <w:left w:val="single" w:sz="6" w:space="0" w:color="000000"/>
@@ -4055,7 +4218,7 @@
       <w:tr>
         <w:tc>
           <w:tcPr>
-            <w:tcW w:w="723" w:type="dxa"/>
+            <w:tcW w:w="817" w:type="dxa"/>
             <w:tcBorders>
               <w:top w:val="single" w:sz="6" w:space="0" w:color="000000"/>
               <w:left w:val="nil"/>
@@ -4076,7 +4239,7 @@
         </w:tc>
         <w:tc>
           <w:tcPr>
-            <w:tcW w:w="5487" w:type="dxa"/>
+            <w:tcW w:w="5393" w:type="dxa"/>
             <w:tcBorders>
               <w:top w:val="single" w:sz="6" w:space="0" w:color="000000"/>
               <w:left w:val="nil"/>
@@ -4097,7 +4260,7 @@
         </w:tc>
         <w:tc>
           <w:tcPr>
-            <w:tcW w:w="1593" w:type="dxa"/>
+            <w:tcW w:w="1411" w:type="dxa"/>
             <w:tcBorders>
               <w:top w:val="single" w:sz="6" w:space="0" w:color="000000"/>
               <w:left w:val="single" w:sz="6" w:space="0" w:color="000000"/>
@@ -4118,7 +4281,7 @@
         </w:tc>
         <w:tc>
           <w:tcPr>
-            <w:tcW w:w="1484" w:type="dxa"/>
+            <w:tcW w:w="1666" w:type="dxa"/>
             <w:tcBorders>
               <w:top w:val="single" w:sz="6" w:space="0" w:color="000000"/>
               <w:left w:val="single" w:sz="6" w:space="0" w:color="000000"/>
@@ -4141,7 +4304,7 @@
       <w:tr>
         <w:tc>
           <w:tcPr>
-            <w:tcW w:w="723" w:type="dxa"/>
+            <w:tcW w:w="817" w:type="dxa"/>
             <w:tcBorders>
               <w:top w:val="single" w:sz="6" w:space="0" w:color="000000"/>
               <w:left w:val="nil"/>
@@ -4162,7 +4325,7 @@
         </w:tc>
         <w:tc>
           <w:tcPr>
-            <w:tcW w:w="5487" w:type="dxa"/>
+            <w:tcW w:w="5393" w:type="dxa"/>
             <w:tcBorders>
               <w:top w:val="single" w:sz="6" w:space="0" w:color="000000"/>
               <w:left w:val="nil"/>
@@ -4183,7 +4346,7 @@
         </w:tc>
         <w:tc>
           <w:tcPr>
-            <w:tcW w:w="1593" w:type="dxa"/>
+            <w:tcW w:w="1411" w:type="dxa"/>
             <w:tcBorders>
               <w:top w:val="single" w:sz="6" w:space="0" w:color="000000"/>
               <w:left w:val="single" w:sz="6" w:space="0" w:color="000000"/>
@@ -4204,7 +4367,7 @@
         </w:tc>
         <w:tc>
           <w:tcPr>
-            <w:tcW w:w="1484" w:type="dxa"/>
+            <w:tcW w:w="1666" w:type="dxa"/>
             <w:tcBorders>
               <w:top w:val="single" w:sz="6" w:space="0" w:color="000000"/>
               <w:left w:val="single" w:sz="6" w:space="0" w:color="000000"/>
@@ -4227,7 +4390,7 @@
       <w:tr>
         <w:tc>
           <w:tcPr>
-            <w:tcW w:w="723" w:type="dxa"/>
+            <w:tcW w:w="817" w:type="dxa"/>
             <w:tcBorders>
               <w:top w:val="single" w:sz="6" w:space="0" w:color="000000"/>
               <w:left w:val="nil"/>
@@ -4248,7 +4411,7 @@
         </w:tc>
         <w:tc>
           <w:tcPr>
-            <w:tcW w:w="5487" w:type="dxa"/>
+            <w:tcW w:w="5393" w:type="dxa"/>
             <w:tcBorders>
               <w:top w:val="single" w:sz="6" w:space="0" w:color="000000"/>
               <w:left w:val="nil"/>
@@ -4269,7 +4432,7 @@
         </w:tc>
         <w:tc>
           <w:tcPr>
-            <w:tcW w:w="1593" w:type="dxa"/>
+            <w:tcW w:w="1411" w:type="dxa"/>
             <w:tcBorders>
               <w:top w:val="single" w:sz="6" w:space="0" w:color="000000"/>
               <w:left w:val="single" w:sz="6" w:space="0" w:color="000000"/>
@@ -4290,7 +4453,7 @@
         </w:tc>
         <w:tc>
           <w:tcPr>
-            <w:tcW w:w="1484" w:type="dxa"/>
+            <w:tcW w:w="1666" w:type="dxa"/>
             <w:tcBorders>
               <w:top w:val="single" w:sz="6" w:space="0" w:color="000000"/>
               <w:left w:val="single" w:sz="6" w:space="0" w:color="000000"/>
@@ -4325,8 +4488,8 @@
       <w:pPr>
         <w:pStyle w:val="Normal1"/>
       </w:pPr>
-      <w:bookmarkStart w:id="2" w:name="h.30j0zll" w:colFirst="0" w:colLast="0"/>
-      <w:bookmarkEnd w:id="2"/>
+      <w:bookmarkStart w:id="3" w:name="h.30j0zll" w:colFirst="0" w:colLast="0"/>
+      <w:bookmarkEnd w:id="3"/>
       <w:r>
         <w:br w:type="page"/>
       </w:r>
@@ -4339,11 +4502,11 @@
           <w:numId w:val="3"/>
         </w:numPr>
       </w:pPr>
-      <w:bookmarkStart w:id="3" w:name="_Toc431806046"/>
+      <w:bookmarkStart w:id="4" w:name="_Toc431806046"/>
       <w:r>
         <w:t>Opis projektnog zadatka</w:t>
       </w:r>
-      <w:bookmarkEnd w:id="3"/>
+      <w:bookmarkEnd w:id="4"/>
     </w:p>
     <w:p>
       <w:pPr>
@@ -4808,8 +4971,8 @@
         <w:spacing w:line="360" w:lineRule="auto"/>
         <w:jc w:val="both"/>
       </w:pPr>
-      <w:bookmarkStart w:id="4" w:name="h.1fob9te" w:colFirst="0" w:colLast="0"/>
-      <w:bookmarkEnd w:id="4"/>
+      <w:bookmarkStart w:id="5" w:name="h.1fob9te" w:colFirst="0" w:colLast="0"/>
+      <w:bookmarkEnd w:id="5"/>
     </w:p>
     <w:p>
       <w:pPr>
@@ -4831,11 +4994,11 @@
         </w:tabs>
         <w:spacing w:line="360" w:lineRule="auto"/>
       </w:pPr>
-      <w:bookmarkStart w:id="5" w:name="_Toc431806047"/>
+      <w:bookmarkStart w:id="6" w:name="_Toc431806047"/>
       <w:r>
         <w:t>Pojmovnik</w:t>
       </w:r>
-      <w:bookmarkEnd w:id="5"/>
+      <w:bookmarkEnd w:id="6"/>
     </w:p>
     <w:p>
       <w:pPr>
@@ -4906,11 +5069,11 @@
         </w:tabs>
         <w:spacing w:line="360" w:lineRule="auto"/>
       </w:pPr>
-      <w:bookmarkStart w:id="6" w:name="_Toc431806048"/>
+      <w:bookmarkStart w:id="7" w:name="_Toc431806048"/>
       <w:r>
         <w:t>Funkcionalni zahtjevi</w:t>
       </w:r>
-      <w:bookmarkEnd w:id="6"/>
+      <w:bookmarkEnd w:id="7"/>
     </w:p>
     <w:p>
       <w:pPr>
@@ -5805,8 +5968,6 @@
         <w:lastRenderedPageBreak/>
         <w:t>Opis obrazaca uporabe</w:t>
       </w:r>
-      <w:bookmarkStart w:id="7" w:name="_GoBack"/>
-      <w:bookmarkEnd w:id="7"/>
     </w:p>
     <w:p>
       <w:pPr>
@@ -5902,7 +6063,14 @@
           <w:rFonts w:ascii="Arial" w:hAnsi="Arial" w:cs="Arial"/>
           <w:szCs w:val="24"/>
         </w:rPr>
-        <w:t xml:space="preserve"> Izrada novog korisničkog prosila</w:t>
+        <w:t xml:space="preserve"> Izrada novog korisničkog prof</w:t>
+      </w:r>
+      <w:r>
+        <w:rPr>
+          <w:rFonts w:ascii="Arial" w:hAnsi="Arial" w:cs="Arial"/>
+          <w:szCs w:val="24"/>
+        </w:rPr>
+        <w:t>ila</w:t>
       </w:r>
     </w:p>
     <w:p>
@@ -5930,7 +6098,14 @@
           <w:rFonts w:ascii="Arial" w:hAnsi="Arial" w:cs="Arial"/>
           <w:szCs w:val="24"/>
         </w:rPr>
-        <w:t xml:space="preserve"> Administrator</w:t>
+        <w:t xml:space="preserve"> </w:t>
+      </w:r>
+      <w:r>
+        <w:rPr>
+          <w:rFonts w:ascii="Arial" w:hAnsi="Arial" w:cs="Arial"/>
+          <w:szCs w:val="24"/>
+        </w:rPr>
+        <w:t>Poslužitelj, baza podataka</w:t>
       </w:r>
     </w:p>
     <w:p>
@@ -5958,7 +6133,21 @@
           <w:rFonts w:ascii="Arial" w:hAnsi="Arial" w:cs="Arial"/>
           <w:szCs w:val="24"/>
         </w:rPr>
-        <w:t xml:space="preserve"> Korisnik je registriran</w:t>
+        <w:t xml:space="preserve"> </w:t>
+      </w:r>
+      <w:r>
+        <w:rPr>
+          <w:rFonts w:ascii="Arial" w:hAnsi="Arial" w:cs="Arial"/>
+          <w:szCs w:val="24"/>
+        </w:rPr>
+        <w:t>Administratoru je poslan</w:t>
+      </w:r>
+      <w:r>
+        <w:rPr>
+          <w:rFonts w:ascii="Arial" w:hAnsi="Arial" w:cs="Arial"/>
+          <w:szCs w:val="24"/>
+        </w:rPr>
+        <w:t xml:space="preserve"> zahtjev za registraciju</w:t>
       </w:r>
     </w:p>
     <w:p>
@@ -5979,7 +6168,15 @@
           <w:b/>
           <w:szCs w:val="24"/>
         </w:rPr>
-        <w:t>Scenarij:</w:t>
+        <w:t>Željeni s</w:t>
+      </w:r>
+      <w:r>
+        <w:rPr>
+          <w:rFonts w:ascii="Arial" w:hAnsi="Arial" w:cs="Arial"/>
+          <w:b/>
+          <w:szCs w:val="24"/>
+        </w:rPr>
+        <w:t>cenarij:</w:t>
       </w:r>
       <w:r>
         <w:rPr>
@@ -6008,6 +6205,13 @@
         </w:rPr>
         <w:t>Korisnik odabire opciju registracije</w:t>
       </w:r>
+      <w:r>
+        <w:rPr>
+          <w:rFonts w:ascii="Arial" w:hAnsi="Arial" w:cs="Arial"/>
+          <w:szCs w:val="24"/>
+        </w:rPr>
+        <w:t>.</w:t>
+      </w:r>
     </w:p>
     <w:p>
       <w:pPr>
@@ -6032,7 +6236,25 @@
         <w:rPr>
           <w:rFonts w:ascii="Arial" w:hAnsi="Arial" w:cs="Arial"/>
         </w:rPr>
-        <w:t>e-mail adresu i odgovarajući nadimak</w:t>
+        <w:t xml:space="preserve">e-mail adresu, </w:t>
+      </w:r>
+      <w:r>
+        <w:rPr>
+          <w:rFonts w:ascii="Arial" w:hAnsi="Arial" w:cs="Arial"/>
+        </w:rPr>
+        <w:t>odgovarajući nadimak</w:t>
+      </w:r>
+      <w:r>
+        <w:rPr>
+          <w:rFonts w:ascii="Arial" w:hAnsi="Arial" w:cs="Arial"/>
+        </w:rPr>
+        <w:t xml:space="preserve"> i željenu lozinku</w:t>
+      </w:r>
+      <w:r>
+        <w:rPr>
+          <w:rFonts w:ascii="Arial" w:hAnsi="Arial" w:cs="Arial"/>
+        </w:rPr>
+        <w:t>.</w:t>
       </w:r>
     </w:p>
     <w:p>
@@ -6050,9 +6272,125 @@
       <w:r>
         <w:rPr>
           <w:rFonts w:ascii="Arial" w:hAnsi="Arial" w:cs="Arial"/>
-          <w:szCs w:val="24"/>
-        </w:rPr>
-        <w:t>Administrator dodaje korisnika</w:t>
+        </w:rPr>
+        <w:t>Poslužitelj provjerava ako podaci već postoje u bazi podataka</w:t>
+      </w:r>
+      <w:r>
+        <w:rPr>
+          <w:rFonts w:ascii="Arial" w:hAnsi="Arial" w:cs="Arial"/>
+        </w:rPr>
+        <w:t xml:space="preserve"> i ispravnost istih.</w:t>
+      </w:r>
+    </w:p>
+    <w:p>
+      <w:pPr>
+        <w:pStyle w:val="Normal1"/>
+        <w:numPr>
+          <w:ilvl w:val="1"/>
+          <w:numId w:val="12"/>
+        </w:numPr>
+        <w:rPr>
+          <w:rFonts w:ascii="Arial" w:hAnsi="Arial" w:cs="Arial"/>
+          <w:szCs w:val="24"/>
+        </w:rPr>
+      </w:pPr>
+      <w:r>
+        <w:rPr>
+          <w:rFonts w:ascii="Arial" w:hAnsi="Arial" w:cs="Arial"/>
+          <w:szCs w:val="24"/>
+        </w:rPr>
+        <w:t>Ako korisnik ne postoji, upisuje se u bazu podataka te se upisuje u listu korisnika koji čekaju na potvrdu administratora.</w:t>
+      </w:r>
+    </w:p>
+    <w:p>
+      <w:pPr>
+        <w:pStyle w:val="Normal1"/>
+        <w:numPr>
+          <w:ilvl w:val="0"/>
+          <w:numId w:val="12"/>
+        </w:numPr>
+        <w:rPr>
+          <w:rFonts w:ascii="Arial" w:hAnsi="Arial" w:cs="Arial"/>
+          <w:szCs w:val="24"/>
+        </w:rPr>
+      </w:pPr>
+      <w:r>
+        <w:rPr>
+          <w:rFonts w:ascii="Arial" w:hAnsi="Arial" w:cs="Arial"/>
+          <w:b/>
+          <w:szCs w:val="24"/>
+        </w:rPr>
+        <w:t>Mogući scenarij:</w:t>
+      </w:r>
+    </w:p>
+    <w:p>
+      <w:pPr>
+        <w:pStyle w:val="Normal1"/>
+        <w:numPr>
+          <w:ilvl w:val="0"/>
+          <w:numId w:val="13"/>
+        </w:numPr>
+        <w:rPr>
+          <w:rFonts w:ascii="Arial" w:hAnsi="Arial" w:cs="Arial"/>
+          <w:szCs w:val="24"/>
+        </w:rPr>
+      </w:pPr>
+      <w:r>
+        <w:rPr>
+          <w:rFonts w:ascii="Arial" w:hAnsi="Arial" w:cs="Arial"/>
+          <w:szCs w:val="24"/>
+        </w:rPr>
+        <w:t>Korisnik se ne upisuje u bazu podataka jer već postoji ili uneseni podaci ne odgovaraju očekivanima. Korisniku se ispisuje poruka o netočnom unosu i zahtjeva se ispravak netočnih podataka.</w:t>
+      </w:r>
+    </w:p>
+    <w:p>
+      <w:pPr>
+        <w:pStyle w:val="Normal1"/>
+        <w:rPr>
+          <w:rFonts w:ascii="Arial" w:hAnsi="Arial" w:cs="Arial"/>
+          <w:szCs w:val="24"/>
+        </w:rPr>
+      </w:pPr>
+    </w:p>
+    <w:p>
+      <w:pPr>
+        <w:pStyle w:val="Normal1"/>
+        <w:numPr>
+          <w:ilvl w:val="0"/>
+          <w:numId w:val="11"/>
+        </w:numPr>
+        <w:rPr>
+          <w:rFonts w:ascii="Arial" w:hAnsi="Arial" w:cs="Arial"/>
+          <w:szCs w:val="24"/>
+        </w:rPr>
+      </w:pPr>
+      <w:r>
+        <w:rPr>
+          <w:rFonts w:ascii="Arial" w:hAnsi="Arial" w:cs="Arial"/>
+          <w:szCs w:val="24"/>
+        </w:rPr>
+        <w:t xml:space="preserve">UC2 </w:t>
+      </w:r>
+      <w:r>
+        <w:rPr>
+          <w:rFonts w:ascii="Arial" w:hAnsi="Arial" w:cs="Arial"/>
+          <w:szCs w:val="24"/>
+        </w:rPr>
+        <w:t>–</w:t>
+      </w:r>
+      <w:r>
+        <w:rPr>
+          <w:rFonts w:ascii="Arial" w:hAnsi="Arial" w:cs="Arial"/>
+          <w:szCs w:val="24"/>
+        </w:rPr>
+        <w:t xml:space="preserve"> </w:t>
+      </w:r>
+      <w:r>
+        <w:rPr>
+          <w:rFonts w:ascii="Arial" w:hAnsi="Arial" w:cs="Arial"/>
+          <w:szCs w:val="24"/>
+        </w:rPr>
+        <w:t>Uredi profil</w:t>
       </w:r>
     </w:p>
     <w:p>
@@ -6064,6 +6402,540 @@
           <w:szCs w:val="24"/>
         </w:rPr>
       </w:pPr>
+    </w:p>
+    <w:p>
+      <w:pPr>
+        <w:pStyle w:val="Normal1"/>
+        <w:numPr>
+          <w:ilvl w:val="1"/>
+          <w:numId w:val="11"/>
+        </w:numPr>
+        <w:rPr>
+          <w:rFonts w:ascii="Arial" w:hAnsi="Arial" w:cs="Arial"/>
+          <w:szCs w:val="24"/>
+        </w:rPr>
+      </w:pPr>
+      <w:r>
+        <w:rPr>
+          <w:rFonts w:ascii="Arial" w:hAnsi="Arial" w:cs="Arial"/>
+          <w:b/>
+          <w:szCs w:val="24"/>
+        </w:rPr>
+        <w:t xml:space="preserve">Glavni sudionik: </w:t>
+      </w:r>
+      <w:r>
+        <w:rPr>
+          <w:rFonts w:ascii="Arial" w:hAnsi="Arial" w:cs="Arial"/>
+          <w:szCs w:val="24"/>
+        </w:rPr>
+        <w:t>Registrirani korisnik</w:t>
+      </w:r>
+    </w:p>
+    <w:p>
+      <w:pPr>
+        <w:pStyle w:val="Normal1"/>
+        <w:numPr>
+          <w:ilvl w:val="1"/>
+          <w:numId w:val="11"/>
+        </w:numPr>
+        <w:rPr>
+          <w:rFonts w:ascii="Arial" w:hAnsi="Arial" w:cs="Arial"/>
+          <w:szCs w:val="24"/>
+        </w:rPr>
+      </w:pPr>
+      <w:r>
+        <w:rPr>
+          <w:rFonts w:ascii="Arial" w:hAnsi="Arial" w:cs="Arial"/>
+          <w:b/>
+          <w:szCs w:val="24"/>
+        </w:rPr>
+        <w:t>Cilj:</w:t>
+      </w:r>
+      <w:r>
+        <w:rPr>
+          <w:rFonts w:ascii="Arial" w:hAnsi="Arial" w:cs="Arial"/>
+          <w:szCs w:val="24"/>
+        </w:rPr>
+        <w:t xml:space="preserve"> </w:t>
+      </w:r>
+      <w:r>
+        <w:rPr>
+          <w:rFonts w:ascii="Arial" w:hAnsi="Arial" w:cs="Arial"/>
+          <w:szCs w:val="24"/>
+        </w:rPr>
+        <w:t>Uređivanje osobnih podataka i vidljivosti istih.</w:t>
+      </w:r>
+    </w:p>
+    <w:p>
+      <w:pPr>
+        <w:pStyle w:val="Normal1"/>
+        <w:numPr>
+          <w:ilvl w:val="1"/>
+          <w:numId w:val="11"/>
+        </w:numPr>
+        <w:rPr>
+          <w:rFonts w:ascii="Arial" w:hAnsi="Arial" w:cs="Arial"/>
+          <w:szCs w:val="24"/>
+        </w:rPr>
+      </w:pPr>
+      <w:r>
+        <w:rPr>
+          <w:rFonts w:ascii="Arial" w:hAnsi="Arial" w:cs="Arial"/>
+          <w:b/>
+          <w:szCs w:val="24"/>
+        </w:rPr>
+        <w:t>Sudionici:</w:t>
+      </w:r>
+      <w:r>
+        <w:rPr>
+          <w:rFonts w:ascii="Arial" w:hAnsi="Arial" w:cs="Arial"/>
+          <w:szCs w:val="24"/>
+        </w:rPr>
+        <w:t xml:space="preserve"> Poslužitelj, baza podataka</w:t>
+      </w:r>
+    </w:p>
+    <w:p>
+      <w:pPr>
+        <w:pStyle w:val="Normal1"/>
+        <w:numPr>
+          <w:ilvl w:val="1"/>
+          <w:numId w:val="11"/>
+        </w:numPr>
+        <w:rPr>
+          <w:rFonts w:ascii="Arial" w:hAnsi="Arial" w:cs="Arial"/>
+          <w:szCs w:val="24"/>
+        </w:rPr>
+      </w:pPr>
+      <w:r>
+        <w:rPr>
+          <w:rFonts w:ascii="Arial" w:hAnsi="Arial" w:cs="Arial"/>
+          <w:b/>
+          <w:szCs w:val="24"/>
+        </w:rPr>
+        <w:t>Preduvjeti:</w:t>
+      </w:r>
+      <w:r>
+        <w:rPr>
+          <w:rFonts w:ascii="Arial" w:hAnsi="Arial" w:cs="Arial"/>
+          <w:szCs w:val="24"/>
+        </w:rPr>
+        <w:t xml:space="preserve"> Korisnik je registriran.</w:t>
+      </w:r>
+    </w:p>
+    <w:p>
+      <w:pPr>
+        <w:pStyle w:val="Normal1"/>
+        <w:numPr>
+          <w:ilvl w:val="1"/>
+          <w:numId w:val="11"/>
+        </w:numPr>
+        <w:rPr>
+          <w:rFonts w:ascii="Arial" w:hAnsi="Arial" w:cs="Arial"/>
+          <w:szCs w:val="24"/>
+        </w:rPr>
+      </w:pPr>
+      <w:r>
+        <w:rPr>
+          <w:rFonts w:ascii="Arial" w:hAnsi="Arial" w:cs="Arial"/>
+          <w:b/>
+          <w:szCs w:val="24"/>
+        </w:rPr>
+        <w:t>Rezultat:</w:t>
+      </w:r>
+      <w:r>
+        <w:rPr>
+          <w:rFonts w:ascii="Arial" w:hAnsi="Arial" w:cs="Arial"/>
+          <w:szCs w:val="24"/>
+        </w:rPr>
+        <w:t xml:space="preserve"> Osvježeni podaci na korisničkom profilu po korisnikovim preferencijama. </w:t>
+      </w:r>
+    </w:p>
+    <w:p>
+      <w:pPr>
+        <w:pStyle w:val="Normal1"/>
+        <w:numPr>
+          <w:ilvl w:val="1"/>
+          <w:numId w:val="11"/>
+        </w:numPr>
+        <w:rPr>
+          <w:rFonts w:ascii="Arial" w:hAnsi="Arial" w:cs="Arial"/>
+          <w:szCs w:val="24"/>
+        </w:rPr>
+      </w:pPr>
+      <w:r>
+        <w:rPr>
+          <w:rFonts w:ascii="Arial" w:hAnsi="Arial" w:cs="Arial"/>
+          <w:b/>
+          <w:szCs w:val="24"/>
+        </w:rPr>
+        <w:t>Željeni scenarij:</w:t>
+      </w:r>
+      <w:r>
+        <w:rPr>
+          <w:rFonts w:ascii="Arial" w:hAnsi="Arial" w:cs="Arial"/>
+          <w:szCs w:val="24"/>
+        </w:rPr>
+        <w:t xml:space="preserve"> </w:t>
+      </w:r>
+    </w:p>
+    <w:p>
+      <w:pPr>
+        <w:pStyle w:val="Normal1"/>
+        <w:numPr>
+          <w:ilvl w:val="3"/>
+          <w:numId w:val="14"/>
+        </w:numPr>
+        <w:rPr>
+          <w:rFonts w:ascii="Arial" w:hAnsi="Arial" w:cs="Arial"/>
+          <w:szCs w:val="24"/>
+        </w:rPr>
+      </w:pPr>
+      <w:r>
+        <w:rPr>
+          <w:rFonts w:ascii="Arial" w:hAnsi="Arial" w:cs="Arial"/>
+          <w:szCs w:val="24"/>
+        </w:rPr>
+        <w:t>Korisnik odabire uređivanje profila.</w:t>
+      </w:r>
+    </w:p>
+    <w:p>
+      <w:pPr>
+        <w:pStyle w:val="Normal1"/>
+        <w:numPr>
+          <w:ilvl w:val="3"/>
+          <w:numId w:val="14"/>
+        </w:numPr>
+        <w:rPr>
+          <w:rFonts w:ascii="Arial" w:hAnsi="Arial" w:cs="Arial"/>
+          <w:szCs w:val="24"/>
+        </w:rPr>
+      </w:pPr>
+      <w:r>
+        <w:rPr>
+          <w:rFonts w:ascii="Arial" w:hAnsi="Arial" w:cs="Arial"/>
+          <w:szCs w:val="24"/>
+        </w:rPr>
+        <w:t>Odabere podatke koji će biti vidljivi i unese željene promjene.</w:t>
+      </w:r>
+    </w:p>
+    <w:p>
+      <w:pPr>
+        <w:pStyle w:val="Normal1"/>
+        <w:numPr>
+          <w:ilvl w:val="3"/>
+          <w:numId w:val="14"/>
+        </w:numPr>
+        <w:rPr>
+          <w:rFonts w:ascii="Arial" w:hAnsi="Arial" w:cs="Arial"/>
+          <w:szCs w:val="24"/>
+        </w:rPr>
+      </w:pPr>
+      <w:r>
+        <w:rPr>
+          <w:rFonts w:ascii="Arial" w:hAnsi="Arial" w:cs="Arial"/>
+          <w:szCs w:val="24"/>
+        </w:rPr>
+        <w:t>Korisnik potvrđuje promjene.</w:t>
+      </w:r>
+    </w:p>
+    <w:p>
+      <w:pPr>
+        <w:pStyle w:val="Normal1"/>
+        <w:numPr>
+          <w:ilvl w:val="3"/>
+          <w:numId w:val="14"/>
+        </w:numPr>
+        <w:rPr>
+          <w:rFonts w:ascii="Arial" w:hAnsi="Arial" w:cs="Arial"/>
+          <w:szCs w:val="24"/>
+        </w:rPr>
+      </w:pPr>
+      <w:r>
+        <w:rPr>
+          <w:rFonts w:ascii="Arial" w:hAnsi="Arial" w:cs="Arial"/>
+          <w:szCs w:val="24"/>
+        </w:rPr>
+        <w:t>Poslužitelj provjerava ispravnost podataka.</w:t>
+      </w:r>
+    </w:p>
+    <w:p>
+      <w:pPr>
+        <w:pStyle w:val="Normal1"/>
+        <w:numPr>
+          <w:ilvl w:val="3"/>
+          <w:numId w:val="14"/>
+        </w:numPr>
+        <w:rPr>
+          <w:rFonts w:ascii="Arial" w:hAnsi="Arial" w:cs="Arial"/>
+          <w:szCs w:val="24"/>
+        </w:rPr>
+      </w:pPr>
+      <w:r>
+        <w:rPr>
+          <w:rFonts w:ascii="Arial" w:hAnsi="Arial" w:cs="Arial"/>
+          <w:szCs w:val="24"/>
+        </w:rPr>
+        <w:t>Podaci se unose u bazu podataka.</w:t>
+      </w:r>
+    </w:p>
+    <w:p>
+      <w:pPr>
+        <w:pStyle w:val="Normal1"/>
+        <w:rPr>
+          <w:rFonts w:ascii="Arial" w:hAnsi="Arial" w:cs="Arial"/>
+          <w:szCs w:val="24"/>
+        </w:rPr>
+      </w:pPr>
+    </w:p>
+    <w:p>
+      <w:pPr>
+        <w:pStyle w:val="Normal1"/>
+        <w:numPr>
+          <w:ilvl w:val="0"/>
+          <w:numId w:val="11"/>
+        </w:numPr>
+        <w:rPr>
+          <w:rFonts w:ascii="Arial" w:hAnsi="Arial" w:cs="Arial"/>
+          <w:szCs w:val="24"/>
+        </w:rPr>
+      </w:pPr>
+      <w:r>
+        <w:rPr>
+          <w:rFonts w:ascii="Arial" w:hAnsi="Arial" w:cs="Arial"/>
+          <w:szCs w:val="24"/>
+        </w:rPr>
+        <w:t>UC3 – Obriši profil</w:t>
+      </w:r>
+    </w:p>
+    <w:p>
+      <w:pPr>
+        <w:pStyle w:val="Normal1"/>
+        <w:rPr>
+          <w:rFonts w:ascii="Arial" w:hAnsi="Arial" w:cs="Arial"/>
+          <w:szCs w:val="24"/>
+        </w:rPr>
+      </w:pPr>
+    </w:p>
+    <w:p>
+      <w:pPr>
+        <w:pStyle w:val="Normal1"/>
+        <w:numPr>
+          <w:ilvl w:val="1"/>
+          <w:numId w:val="11"/>
+        </w:numPr>
+        <w:rPr>
+          <w:rFonts w:ascii="Arial" w:hAnsi="Arial" w:cs="Arial"/>
+          <w:szCs w:val="24"/>
+        </w:rPr>
+      </w:pPr>
+      <w:r>
+        <w:rPr>
+          <w:rFonts w:ascii="Arial" w:hAnsi="Arial" w:cs="Arial"/>
+          <w:b/>
+          <w:szCs w:val="24"/>
+        </w:rPr>
+        <w:t>Glavni sudionik:</w:t>
+      </w:r>
+      <w:r>
+        <w:rPr>
+          <w:rFonts w:ascii="Arial" w:hAnsi="Arial" w:cs="Arial"/>
+          <w:szCs w:val="24"/>
+        </w:rPr>
+        <w:t xml:space="preserve"> Registrirani korisnik</w:t>
+      </w:r>
+    </w:p>
+    <w:p>
+      <w:pPr>
+        <w:pStyle w:val="Normal1"/>
+        <w:numPr>
+          <w:ilvl w:val="1"/>
+          <w:numId w:val="11"/>
+        </w:numPr>
+        <w:rPr>
+          <w:rFonts w:ascii="Arial" w:hAnsi="Arial" w:cs="Arial"/>
+          <w:szCs w:val="24"/>
+        </w:rPr>
+      </w:pPr>
+      <w:r>
+        <w:rPr>
+          <w:rFonts w:ascii="Arial" w:hAnsi="Arial" w:cs="Arial"/>
+          <w:b/>
+          <w:szCs w:val="24"/>
+        </w:rPr>
+        <w:t xml:space="preserve">Cilj: </w:t>
+      </w:r>
+      <w:r>
+        <w:rPr>
+          <w:rFonts w:ascii="Arial" w:hAnsi="Arial" w:cs="Arial"/>
+          <w:szCs w:val="24"/>
+        </w:rPr>
+        <w:t>Obrisati korisnički profil</w:t>
+      </w:r>
+    </w:p>
+    <w:p>
+      <w:pPr>
+        <w:pStyle w:val="Normal1"/>
+        <w:numPr>
+          <w:ilvl w:val="1"/>
+          <w:numId w:val="11"/>
+        </w:numPr>
+        <w:rPr>
+          <w:rFonts w:ascii="Arial" w:hAnsi="Arial" w:cs="Arial"/>
+          <w:szCs w:val="24"/>
+        </w:rPr>
+      </w:pPr>
+      <w:r>
+        <w:rPr>
+          <w:rFonts w:ascii="Arial" w:hAnsi="Arial" w:cs="Arial"/>
+          <w:b/>
+          <w:szCs w:val="24"/>
+        </w:rPr>
+        <w:t>Sudionici:</w:t>
+      </w:r>
+      <w:r>
+        <w:rPr>
+          <w:rFonts w:ascii="Arial" w:hAnsi="Arial" w:cs="Arial"/>
+          <w:szCs w:val="24"/>
+        </w:rPr>
+        <w:t xml:space="preserve"> Poslužitelj, baza podataka.</w:t>
+      </w:r>
+    </w:p>
+    <w:p>
+      <w:pPr>
+        <w:pStyle w:val="Normal1"/>
+        <w:numPr>
+          <w:ilvl w:val="1"/>
+          <w:numId w:val="11"/>
+        </w:numPr>
+        <w:rPr>
+          <w:rFonts w:ascii="Arial" w:hAnsi="Arial" w:cs="Arial"/>
+          <w:szCs w:val="24"/>
+        </w:rPr>
+      </w:pPr>
+      <w:r>
+        <w:rPr>
+          <w:rFonts w:ascii="Arial" w:hAnsi="Arial" w:cs="Arial"/>
+          <w:b/>
+          <w:szCs w:val="24"/>
+        </w:rPr>
+        <w:t xml:space="preserve">Preduvjeti: </w:t>
+      </w:r>
+      <w:r>
+        <w:rPr>
+          <w:rFonts w:ascii="Arial" w:hAnsi="Arial" w:cs="Arial"/>
+          <w:szCs w:val="24"/>
+        </w:rPr>
+        <w:t>Korisnik je prijavljen.</w:t>
+      </w:r>
+    </w:p>
+    <w:p>
+      <w:pPr>
+        <w:pStyle w:val="Normal1"/>
+        <w:numPr>
+          <w:ilvl w:val="1"/>
+          <w:numId w:val="11"/>
+        </w:numPr>
+        <w:rPr>
+          <w:rFonts w:ascii="Arial" w:hAnsi="Arial" w:cs="Arial"/>
+          <w:szCs w:val="24"/>
+        </w:rPr>
+      </w:pPr>
+      <w:r>
+        <w:rPr>
+          <w:rFonts w:ascii="Arial" w:hAnsi="Arial" w:cs="Arial"/>
+          <w:b/>
+          <w:szCs w:val="24"/>
+        </w:rPr>
+        <w:t>Rezultat:</w:t>
+      </w:r>
+      <w:r>
+        <w:rPr>
+          <w:rFonts w:ascii="Arial" w:hAnsi="Arial" w:cs="Arial"/>
+          <w:szCs w:val="24"/>
+        </w:rPr>
+        <w:t xml:space="preserve"> Obrisan korisnički profil.</w:t>
+      </w:r>
+    </w:p>
+    <w:p>
+      <w:pPr>
+        <w:pStyle w:val="Normal1"/>
+        <w:numPr>
+          <w:ilvl w:val="1"/>
+          <w:numId w:val="11"/>
+        </w:numPr>
+        <w:rPr>
+          <w:rFonts w:ascii="Arial" w:hAnsi="Arial" w:cs="Arial"/>
+          <w:szCs w:val="24"/>
+        </w:rPr>
+      </w:pPr>
+      <w:r>
+        <w:rPr>
+          <w:rFonts w:ascii="Arial" w:hAnsi="Arial" w:cs="Arial"/>
+          <w:b/>
+          <w:szCs w:val="24"/>
+        </w:rPr>
+        <w:t>Željeni scenarij:</w:t>
+      </w:r>
+    </w:p>
+    <w:p>
+      <w:pPr>
+        <w:pStyle w:val="Normal1"/>
+        <w:numPr>
+          <w:ilvl w:val="3"/>
+          <w:numId w:val="15"/>
+        </w:numPr>
+        <w:rPr>
+          <w:rFonts w:ascii="Arial" w:hAnsi="Arial" w:cs="Arial"/>
+          <w:szCs w:val="24"/>
+        </w:rPr>
+      </w:pPr>
+      <w:r>
+        <w:rPr>
+          <w:rFonts w:ascii="Arial" w:hAnsi="Arial" w:cs="Arial"/>
+          <w:szCs w:val="24"/>
+        </w:rPr>
+        <w:t>Korisnik odabire opciju brisanja profila.</w:t>
+      </w:r>
+    </w:p>
+    <w:p>
+      <w:pPr>
+        <w:pStyle w:val="Normal1"/>
+        <w:numPr>
+          <w:ilvl w:val="3"/>
+          <w:numId w:val="15"/>
+        </w:numPr>
+        <w:rPr>
+          <w:rFonts w:ascii="Arial" w:hAnsi="Arial" w:cs="Arial"/>
+          <w:szCs w:val="24"/>
+        </w:rPr>
+      </w:pPr>
+      <w:r>
+        <w:rPr>
+          <w:rFonts w:ascii="Arial" w:hAnsi="Arial" w:cs="Arial"/>
+          <w:szCs w:val="24"/>
+        </w:rPr>
+        <w:t>Unosi se promjena u bazu podataka.</w:t>
+      </w:r>
+    </w:p>
+    <w:p>
+      <w:pPr>
+        <w:pStyle w:val="Normal1"/>
+        <w:numPr>
+          <w:ilvl w:val="3"/>
+          <w:numId w:val="15"/>
+        </w:numPr>
+        <w:rPr>
+          <w:rFonts w:ascii="Arial" w:hAnsi="Arial" w:cs="Arial"/>
+          <w:szCs w:val="24"/>
+        </w:rPr>
+      </w:pPr>
+      <w:r>
+        <w:rPr>
+          <w:rFonts w:ascii="Arial" w:hAnsi="Arial" w:cs="Arial"/>
+          <w:szCs w:val="24"/>
+        </w:rPr>
+        <w:t>Korisnikov profil je obrisan.</w:t>
+      </w:r>
     </w:p>
     <w:p>
       <w:pPr>
@@ -11699,7 +12571,7 @@
         <w:noProof/>
         <w:sz w:val="20"/>
       </w:rPr>
-      <w:t>22. listopada 2017.</w:t>
+      <w:t>24. listopada 2017.</w:t>
     </w:r>
     <w:r>
       <w:rPr>
@@ -11960,6 +12832,95 @@
     </w:lvl>
   </w:abstractNum>
   <w:abstractNum w:abstractNumId="1" w15:restartNumberingAfterBreak="0">
+    <w:nsid w:val="030A3486"/>
+    <w:multiLevelType w:val="hybridMultilevel"/>
+    <w:tmpl w:val="9022CB4C"/>
+    <w:lvl w:ilvl="0" w:tplc="B12A27B0">
+      <w:start w:val="4"/>
+      <w:numFmt w:val="decimal"/>
+      <w:lvlText w:val="%1."/>
+      <w:lvlJc w:val="left"/>
+      <w:pPr>
+        <w:ind w:left="2880" w:hanging="360"/>
+      </w:pPr>
+      <w:rPr>
+        <w:rFonts w:hint="default"/>
+      </w:rPr>
+    </w:lvl>
+    <w:lvl w:ilvl="1" w:tplc="041A0019" w:tentative="1">
+      <w:start w:val="1"/>
+      <w:numFmt w:val="lowerLetter"/>
+      <w:lvlText w:val="%2."/>
+      <w:lvlJc w:val="left"/>
+      <w:pPr>
+        <w:ind w:left="1440" w:hanging="360"/>
+      </w:pPr>
+    </w:lvl>
+    <w:lvl w:ilvl="2" w:tplc="041A001B" w:tentative="1">
+      <w:start w:val="1"/>
+      <w:numFmt w:val="lowerRoman"/>
+      <w:lvlText w:val="%3."/>
+      <w:lvlJc w:val="right"/>
+      <w:pPr>
+        <w:ind w:left="2160" w:hanging="180"/>
+      </w:pPr>
+    </w:lvl>
+    <w:lvl w:ilvl="3" w:tplc="041A000F" w:tentative="1">
+      <w:start w:val="1"/>
+      <w:numFmt w:val="decimal"/>
+      <w:lvlText w:val="%4."/>
+      <w:lvlJc w:val="left"/>
+      <w:pPr>
+        <w:ind w:left="2880" w:hanging="360"/>
+      </w:pPr>
+    </w:lvl>
+    <w:lvl w:ilvl="4" w:tplc="041A0019" w:tentative="1">
+      <w:start w:val="1"/>
+      <w:numFmt w:val="lowerLetter"/>
+      <w:lvlText w:val="%5."/>
+      <w:lvlJc w:val="left"/>
+      <w:pPr>
+        <w:ind w:left="3600" w:hanging="360"/>
+      </w:pPr>
+    </w:lvl>
+    <w:lvl w:ilvl="5" w:tplc="041A001B" w:tentative="1">
+      <w:start w:val="1"/>
+      <w:numFmt w:val="lowerRoman"/>
+      <w:lvlText w:val="%6."/>
+      <w:lvlJc w:val="right"/>
+      <w:pPr>
+        <w:ind w:left="4320" w:hanging="180"/>
+      </w:pPr>
+    </w:lvl>
+    <w:lvl w:ilvl="6" w:tplc="041A000F" w:tentative="1">
+      <w:start w:val="1"/>
+      <w:numFmt w:val="decimal"/>
+      <w:lvlText w:val="%7."/>
+      <w:lvlJc w:val="left"/>
+      <w:pPr>
+        <w:ind w:left="5040" w:hanging="360"/>
+      </w:pPr>
+    </w:lvl>
+    <w:lvl w:ilvl="7" w:tplc="041A0019" w:tentative="1">
+      <w:start w:val="1"/>
+      <w:numFmt w:val="lowerLetter"/>
+      <w:lvlText w:val="%8."/>
+      <w:lvlJc w:val="left"/>
+      <w:pPr>
+        <w:ind w:left="5760" w:hanging="360"/>
+      </w:pPr>
+    </w:lvl>
+    <w:lvl w:ilvl="8" w:tplc="041A001B" w:tentative="1">
+      <w:start w:val="1"/>
+      <w:numFmt w:val="lowerRoman"/>
+      <w:lvlText w:val="%9."/>
+      <w:lvlJc w:val="right"/>
+      <w:pPr>
+        <w:ind w:left="6480" w:hanging="180"/>
+      </w:pPr>
+    </w:lvl>
+  </w:abstractNum>
+  <w:abstractNum w:abstractNumId="2" w15:restartNumberingAfterBreak="0">
     <w:nsid w:val="0B612C69"/>
     <w:multiLevelType w:val="hybridMultilevel"/>
     <w:tmpl w:val="D49E3DB8"/>
@@ -12072,7 +13033,7 @@
       </w:rPr>
     </w:lvl>
   </w:abstractNum>
-  <w:abstractNum w:abstractNumId="2" w15:restartNumberingAfterBreak="0">
+  <w:abstractNum w:abstractNumId="3" w15:restartNumberingAfterBreak="0">
     <w:nsid w:val="0BC36D94"/>
     <w:multiLevelType w:val="hybridMultilevel"/>
     <w:tmpl w:val="0AFA75E2"/>
@@ -12185,7 +13146,96 @@
       </w:rPr>
     </w:lvl>
   </w:abstractNum>
-  <w:abstractNum w:abstractNumId="3" w15:restartNumberingAfterBreak="0">
+  <w:abstractNum w:abstractNumId="4" w15:restartNumberingAfterBreak="0">
+    <w:nsid w:val="0C8D2B56"/>
+    <w:multiLevelType w:val="hybridMultilevel"/>
+    <w:tmpl w:val="90DCB2F2"/>
+    <w:lvl w:ilvl="0" w:tplc="377611E6">
+      <w:start w:val="1"/>
+      <w:numFmt w:val="decimal"/>
+      <w:lvlText w:val="%1."/>
+      <w:lvlJc w:val="left"/>
+      <w:pPr>
+        <w:ind w:left="2880" w:hanging="360"/>
+      </w:pPr>
+      <w:rPr>
+        <w:rFonts w:hint="default"/>
+      </w:rPr>
+    </w:lvl>
+    <w:lvl w:ilvl="1" w:tplc="041A0019" w:tentative="1">
+      <w:start w:val="1"/>
+      <w:numFmt w:val="lowerLetter"/>
+      <w:lvlText w:val="%2."/>
+      <w:lvlJc w:val="left"/>
+      <w:pPr>
+        <w:ind w:left="1440" w:hanging="360"/>
+      </w:pPr>
+    </w:lvl>
+    <w:lvl w:ilvl="2" w:tplc="041A001B">
+      <w:start w:val="1"/>
+      <w:numFmt w:val="lowerRoman"/>
+      <w:lvlText w:val="%3."/>
+      <w:lvlJc w:val="right"/>
+      <w:pPr>
+        <w:ind w:left="2160" w:hanging="180"/>
+      </w:pPr>
+    </w:lvl>
+    <w:lvl w:ilvl="3" w:tplc="041A000F">
+      <w:start w:val="1"/>
+      <w:numFmt w:val="decimal"/>
+      <w:lvlText w:val="%4."/>
+      <w:lvlJc w:val="left"/>
+      <w:pPr>
+        <w:ind w:left="2880" w:hanging="360"/>
+      </w:pPr>
+    </w:lvl>
+    <w:lvl w:ilvl="4" w:tplc="041A0019" w:tentative="1">
+      <w:start w:val="1"/>
+      <w:numFmt w:val="lowerLetter"/>
+      <w:lvlText w:val="%5."/>
+      <w:lvlJc w:val="left"/>
+      <w:pPr>
+        <w:ind w:left="3600" w:hanging="360"/>
+      </w:pPr>
+    </w:lvl>
+    <w:lvl w:ilvl="5" w:tplc="041A001B" w:tentative="1">
+      <w:start w:val="1"/>
+      <w:numFmt w:val="lowerRoman"/>
+      <w:lvlText w:val="%6."/>
+      <w:lvlJc w:val="right"/>
+      <w:pPr>
+        <w:ind w:left="4320" w:hanging="180"/>
+      </w:pPr>
+    </w:lvl>
+    <w:lvl w:ilvl="6" w:tplc="041A000F" w:tentative="1">
+      <w:start w:val="1"/>
+      <w:numFmt w:val="decimal"/>
+      <w:lvlText w:val="%7."/>
+      <w:lvlJc w:val="left"/>
+      <w:pPr>
+        <w:ind w:left="5040" w:hanging="360"/>
+      </w:pPr>
+    </w:lvl>
+    <w:lvl w:ilvl="7" w:tplc="041A0019" w:tentative="1">
+      <w:start w:val="1"/>
+      <w:numFmt w:val="lowerLetter"/>
+      <w:lvlText w:val="%8."/>
+      <w:lvlJc w:val="left"/>
+      <w:pPr>
+        <w:ind w:left="5760" w:hanging="360"/>
+      </w:pPr>
+    </w:lvl>
+    <w:lvl w:ilvl="8" w:tplc="041A001B" w:tentative="1">
+      <w:start w:val="1"/>
+      <w:numFmt w:val="lowerRoman"/>
+      <w:lvlText w:val="%9."/>
+      <w:lvlJc w:val="right"/>
+      <w:pPr>
+        <w:ind w:left="6480" w:hanging="180"/>
+      </w:pPr>
+    </w:lvl>
+  </w:abstractNum>
+  <w:abstractNum w:abstractNumId="5" w15:restartNumberingAfterBreak="0">
     <w:nsid w:val="14442FB3"/>
     <w:multiLevelType w:val="hybridMultilevel"/>
     <w:tmpl w:val="641CE9E2"/>
@@ -12298,7 +13348,7 @@
       </w:rPr>
     </w:lvl>
   </w:abstractNum>
-  <w:abstractNum w:abstractNumId="4" w15:restartNumberingAfterBreak="0">
+  <w:abstractNum w:abstractNumId="6" w15:restartNumberingAfterBreak="0">
     <w:nsid w:val="156324F5"/>
     <w:multiLevelType w:val="hybridMultilevel"/>
     <w:tmpl w:val="0FB631A4"/>
@@ -12411,7 +13461,7 @@
       </w:rPr>
     </w:lvl>
   </w:abstractNum>
-  <w:abstractNum w:abstractNumId="5" w15:restartNumberingAfterBreak="0">
+  <w:abstractNum w:abstractNumId="7" w15:restartNumberingAfterBreak="0">
     <w:nsid w:val="24A22299"/>
     <w:multiLevelType w:val="hybridMultilevel"/>
     <w:tmpl w:val="BB042E48"/>
@@ -12524,7 +13574,7 @@
       </w:rPr>
     </w:lvl>
   </w:abstractNum>
-  <w:abstractNum w:abstractNumId="6" w15:restartNumberingAfterBreak="0">
+  <w:abstractNum w:abstractNumId="8" w15:restartNumberingAfterBreak="0">
     <w:nsid w:val="27E81904"/>
     <w:multiLevelType w:val="hybridMultilevel"/>
     <w:tmpl w:val="A290E744"/>
@@ -12637,7 +13687,7 @@
       </w:rPr>
     </w:lvl>
   </w:abstractNum>
-  <w:abstractNum w:abstractNumId="7" w15:restartNumberingAfterBreak="0">
+  <w:abstractNum w:abstractNumId="9" w15:restartNumberingAfterBreak="0">
     <w:nsid w:val="3E405F03"/>
     <w:multiLevelType w:val="multilevel"/>
     <w:tmpl w:val="6B1C7624"/>
@@ -12759,7 +13809,96 @@
       </w:rPr>
     </w:lvl>
   </w:abstractNum>
-  <w:abstractNum w:abstractNumId="8" w15:restartNumberingAfterBreak="0">
+  <w:abstractNum w:abstractNumId="10" w15:restartNumberingAfterBreak="0">
+    <w:nsid w:val="4C6C1803"/>
+    <w:multiLevelType w:val="hybridMultilevel"/>
+    <w:tmpl w:val="9C84F31A"/>
+    <w:lvl w:ilvl="0" w:tplc="0B8C4A2A">
+      <w:start w:val="1"/>
+      <w:numFmt w:val="decimal"/>
+      <w:lvlText w:val="%1."/>
+      <w:lvlJc w:val="left"/>
+      <w:pPr>
+        <w:ind w:left="2880" w:hanging="360"/>
+      </w:pPr>
+      <w:rPr>
+        <w:rFonts w:hint="default"/>
+      </w:rPr>
+    </w:lvl>
+    <w:lvl w:ilvl="1" w:tplc="041A0019">
+      <w:start w:val="1"/>
+      <w:numFmt w:val="lowerLetter"/>
+      <w:lvlText w:val="%2."/>
+      <w:lvlJc w:val="left"/>
+      <w:pPr>
+        <w:ind w:left="1440" w:hanging="360"/>
+      </w:pPr>
+    </w:lvl>
+    <w:lvl w:ilvl="2" w:tplc="041A001B">
+      <w:start w:val="1"/>
+      <w:numFmt w:val="lowerRoman"/>
+      <w:lvlText w:val="%3."/>
+      <w:lvlJc w:val="right"/>
+      <w:pPr>
+        <w:ind w:left="2160" w:hanging="180"/>
+      </w:pPr>
+    </w:lvl>
+    <w:lvl w:ilvl="3" w:tplc="041A000F">
+      <w:start w:val="1"/>
+      <w:numFmt w:val="decimal"/>
+      <w:lvlText w:val="%4."/>
+      <w:lvlJc w:val="left"/>
+      <w:pPr>
+        <w:ind w:left="2880" w:hanging="360"/>
+      </w:pPr>
+    </w:lvl>
+    <w:lvl w:ilvl="4" w:tplc="041A0019" w:tentative="1">
+      <w:start w:val="1"/>
+      <w:numFmt w:val="lowerLetter"/>
+      <w:lvlText w:val="%5."/>
+      <w:lvlJc w:val="left"/>
+      <w:pPr>
+        <w:ind w:left="3600" w:hanging="360"/>
+      </w:pPr>
+    </w:lvl>
+    <w:lvl w:ilvl="5" w:tplc="041A001B" w:tentative="1">
+      <w:start w:val="1"/>
+      <w:numFmt w:val="lowerRoman"/>
+      <w:lvlText w:val="%6."/>
+      <w:lvlJc w:val="right"/>
+      <w:pPr>
+        <w:ind w:left="4320" w:hanging="180"/>
+      </w:pPr>
+    </w:lvl>
+    <w:lvl w:ilvl="6" w:tplc="041A000F" w:tentative="1">
+      <w:start w:val="1"/>
+      <w:numFmt w:val="decimal"/>
+      <w:lvlText w:val="%7."/>
+      <w:lvlJc w:val="left"/>
+      <w:pPr>
+        <w:ind w:left="5040" w:hanging="360"/>
+      </w:pPr>
+    </w:lvl>
+    <w:lvl w:ilvl="7" w:tplc="041A0019" w:tentative="1">
+      <w:start w:val="1"/>
+      <w:numFmt w:val="lowerLetter"/>
+      <w:lvlText w:val="%8."/>
+      <w:lvlJc w:val="left"/>
+      <w:pPr>
+        <w:ind w:left="5760" w:hanging="360"/>
+      </w:pPr>
+    </w:lvl>
+    <w:lvl w:ilvl="8" w:tplc="041A001B" w:tentative="1">
+      <w:start w:val="1"/>
+      <w:numFmt w:val="lowerRoman"/>
+      <w:lvlText w:val="%9."/>
+      <w:lvlJc w:val="right"/>
+      <w:pPr>
+        <w:ind w:left="6480" w:hanging="180"/>
+      </w:pPr>
+    </w:lvl>
+  </w:abstractNum>
+  <w:abstractNum w:abstractNumId="11" w15:restartNumberingAfterBreak="0">
     <w:nsid w:val="57A34F60"/>
     <w:multiLevelType w:val="multilevel"/>
     <w:tmpl w:val="D1FC2BCA"/>
@@ -12872,10 +14011,10 @@
       </w:rPr>
     </w:lvl>
   </w:abstractNum>
-  <w:abstractNum w:abstractNumId="9" w15:restartNumberingAfterBreak="0">
+  <w:abstractNum w:abstractNumId="12" w15:restartNumberingAfterBreak="0">
     <w:nsid w:val="57B32F5C"/>
     <w:multiLevelType w:val="hybridMultilevel"/>
-    <w:tmpl w:val="9C224C94"/>
+    <w:tmpl w:val="712873FC"/>
     <w:lvl w:ilvl="0" w:tplc="041A0001">
       <w:start w:val="1"/>
       <w:numFmt w:val="bullet"/>
@@ -12888,7 +14027,233 @@
         <w:rFonts w:ascii="Symbol" w:hAnsi="Symbol" w:hint="default"/>
       </w:rPr>
     </w:lvl>
-    <w:lvl w:ilvl="1" w:tplc="041A0003" w:tentative="1">
+    <w:lvl w:ilvl="1" w:tplc="041A0003">
+      <w:start w:val="1"/>
+      <w:numFmt w:val="bullet"/>
+      <w:lvlText w:val="o"/>
+      <w:lvlJc w:val="left"/>
+      <w:pPr>
+        <w:ind w:left="2160" w:hanging="360"/>
+      </w:pPr>
+      <w:rPr>
+        <w:rFonts w:ascii="Courier New" w:hAnsi="Courier New" w:cs="Courier New" w:hint="default"/>
+      </w:rPr>
+    </w:lvl>
+    <w:lvl w:ilvl="2" w:tplc="B12A27B0">
+      <w:start w:val="4"/>
+      <w:numFmt w:val="decimal"/>
+      <w:lvlText w:val="%3."/>
+      <w:lvlJc w:val="left"/>
+      <w:pPr>
+        <w:ind w:left="2880" w:hanging="360"/>
+      </w:pPr>
+      <w:rPr>
+        <w:rFonts w:hint="default"/>
+      </w:rPr>
+    </w:lvl>
+    <w:lvl w:ilvl="3" w:tplc="041A0001">
+      <w:start w:val="1"/>
+      <w:numFmt w:val="bullet"/>
+      <w:lvlText w:val=""/>
+      <w:lvlJc w:val="left"/>
+      <w:pPr>
+        <w:ind w:left="3600" w:hanging="360"/>
+      </w:pPr>
+      <w:rPr>
+        <w:rFonts w:ascii="Symbol" w:hAnsi="Symbol" w:hint="default"/>
+      </w:rPr>
+    </w:lvl>
+    <w:lvl w:ilvl="4" w:tplc="041A0003" w:tentative="1">
+      <w:start w:val="1"/>
+      <w:numFmt w:val="bullet"/>
+      <w:lvlText w:val="o"/>
+      <w:lvlJc w:val="left"/>
+      <w:pPr>
+        <w:ind w:left="4320" w:hanging="360"/>
+      </w:pPr>
+      <w:rPr>
+        <w:rFonts w:ascii="Courier New" w:hAnsi="Courier New" w:cs="Courier New" w:hint="default"/>
+      </w:rPr>
+    </w:lvl>
+    <w:lvl w:ilvl="5" w:tplc="041A0005" w:tentative="1">
+      <w:start w:val="1"/>
+      <w:numFmt w:val="bullet"/>
+      <w:lvlText w:val=""/>
+      <w:lvlJc w:val="left"/>
+      <w:pPr>
+        <w:ind w:left="5040" w:hanging="360"/>
+      </w:pPr>
+      <w:rPr>
+        <w:rFonts w:ascii="Wingdings" w:hAnsi="Wingdings" w:hint="default"/>
+      </w:rPr>
+    </w:lvl>
+    <w:lvl w:ilvl="6" w:tplc="041A0001" w:tentative="1">
+      <w:start w:val="1"/>
+      <w:numFmt w:val="bullet"/>
+      <w:lvlText w:val=""/>
+      <w:lvlJc w:val="left"/>
+      <w:pPr>
+        <w:ind w:left="5760" w:hanging="360"/>
+      </w:pPr>
+      <w:rPr>
+        <w:rFonts w:ascii="Symbol" w:hAnsi="Symbol" w:hint="default"/>
+      </w:rPr>
+    </w:lvl>
+    <w:lvl w:ilvl="7" w:tplc="041A0003" w:tentative="1">
+      <w:start w:val="1"/>
+      <w:numFmt w:val="bullet"/>
+      <w:lvlText w:val="o"/>
+      <w:lvlJc w:val="left"/>
+      <w:pPr>
+        <w:ind w:left="6480" w:hanging="360"/>
+      </w:pPr>
+      <w:rPr>
+        <w:rFonts w:ascii="Courier New" w:hAnsi="Courier New" w:cs="Courier New" w:hint="default"/>
+      </w:rPr>
+    </w:lvl>
+    <w:lvl w:ilvl="8" w:tplc="041A0005" w:tentative="1">
+      <w:start w:val="1"/>
+      <w:numFmt w:val="bullet"/>
+      <w:lvlText w:val=""/>
+      <w:lvlJc w:val="left"/>
+      <w:pPr>
+        <w:ind w:left="7200" w:hanging="360"/>
+      </w:pPr>
+      <w:rPr>
+        <w:rFonts w:ascii="Wingdings" w:hAnsi="Wingdings" w:hint="default"/>
+      </w:rPr>
+    </w:lvl>
+  </w:abstractNum>
+  <w:abstractNum w:abstractNumId="13" w15:restartNumberingAfterBreak="0">
+    <w:nsid w:val="691762BA"/>
+    <w:multiLevelType w:val="multilevel"/>
+    <w:tmpl w:val="D1FC2BCA"/>
+    <w:lvl w:ilvl="0">
+      <w:start w:val="1"/>
+      <w:numFmt w:val="decimal"/>
+      <w:lvlText w:val="%1."/>
+      <w:lvlJc w:val="left"/>
+      <w:pPr>
+        <w:ind w:left="360" w:firstLine="0"/>
+      </w:pPr>
+      <w:rPr>
+        <w:vertAlign w:val="baseline"/>
+      </w:rPr>
+    </w:lvl>
+    <w:lvl w:ilvl="1">
+      <w:start w:val="1"/>
+      <w:numFmt w:val="decimal"/>
+      <w:lvlText w:val="%1.%2."/>
+      <w:lvlJc w:val="left"/>
+      <w:pPr>
+        <w:ind w:left="1000" w:firstLine="568"/>
+      </w:pPr>
+      <w:rPr>
+        <w:vertAlign w:val="baseline"/>
+      </w:rPr>
+    </w:lvl>
+    <w:lvl w:ilvl="2">
+      <w:start w:val="1"/>
+      <w:numFmt w:val="decimal"/>
+      <w:lvlText w:val="2.%3.1."/>
+      <w:lvlJc w:val="left"/>
+      <w:pPr>
+        <w:ind w:left="1224" w:firstLine="720"/>
+      </w:pPr>
+      <w:rPr>
+        <w:vertAlign w:val="baseline"/>
+      </w:rPr>
+    </w:lvl>
+    <w:lvl w:ilvl="3">
+      <w:start w:val="1"/>
+      <w:numFmt w:val="decimal"/>
+      <w:lvlText w:val="%1.%2.%3.%4."/>
+      <w:lvlJc w:val="left"/>
+      <w:pPr>
+        <w:ind w:left="1728" w:firstLine="1080"/>
+      </w:pPr>
+      <w:rPr>
+        <w:vertAlign w:val="baseline"/>
+      </w:rPr>
+    </w:lvl>
+    <w:lvl w:ilvl="4">
+      <w:start w:val="1"/>
+      <w:numFmt w:val="decimal"/>
+      <w:lvlText w:val="%1.%2.%3.%4.%5."/>
+      <w:lvlJc w:val="left"/>
+      <w:pPr>
+        <w:ind w:left="2232" w:firstLine="1440"/>
+      </w:pPr>
+      <w:rPr>
+        <w:vertAlign w:val="baseline"/>
+      </w:rPr>
+    </w:lvl>
+    <w:lvl w:ilvl="5">
+      <w:start w:val="1"/>
+      <w:numFmt w:val="decimal"/>
+      <w:lvlText w:val="%1.%2.%3.%4.%5.%6."/>
+      <w:lvlJc w:val="left"/>
+      <w:pPr>
+        <w:ind w:left="2736" w:firstLine="1800"/>
+      </w:pPr>
+      <w:rPr>
+        <w:vertAlign w:val="baseline"/>
+      </w:rPr>
+    </w:lvl>
+    <w:lvl w:ilvl="6">
+      <w:start w:val="1"/>
+      <w:numFmt w:val="decimal"/>
+      <w:lvlText w:val="%1.%2.%3.%4.%5.%6.%7."/>
+      <w:lvlJc w:val="left"/>
+      <w:pPr>
+        <w:ind w:left="3240" w:firstLine="2160"/>
+      </w:pPr>
+      <w:rPr>
+        <w:vertAlign w:val="baseline"/>
+      </w:rPr>
+    </w:lvl>
+    <w:lvl w:ilvl="7">
+      <w:start w:val="1"/>
+      <w:numFmt w:val="decimal"/>
+      <w:lvlText w:val="%1.%2.%3.%4.%5.%6.%7.%8."/>
+      <w:lvlJc w:val="left"/>
+      <w:pPr>
+        <w:ind w:left="3744" w:firstLine="2520"/>
+      </w:pPr>
+      <w:rPr>
+        <w:vertAlign w:val="baseline"/>
+      </w:rPr>
+    </w:lvl>
+    <w:lvl w:ilvl="8">
+      <w:start w:val="1"/>
+      <w:numFmt w:val="decimal"/>
+      <w:lvlText w:val="%1.%2.%3.%4.%5.%6.%7.%8.%9."/>
+      <w:lvlJc w:val="left"/>
+      <w:pPr>
+        <w:ind w:left="4320" w:firstLine="2880"/>
+      </w:pPr>
+      <w:rPr>
+        <w:vertAlign w:val="baseline"/>
+      </w:rPr>
+    </w:lvl>
+  </w:abstractNum>
+  <w:abstractNum w:abstractNumId="14" w15:restartNumberingAfterBreak="0">
+    <w:nsid w:val="69F80A15"/>
+    <w:multiLevelType w:val="hybridMultilevel"/>
+    <w:tmpl w:val="5F9E909E"/>
+    <w:lvl w:ilvl="0" w:tplc="041A0001">
+      <w:start w:val="1"/>
+      <w:numFmt w:val="bullet"/>
+      <w:lvlText w:val=""/>
+      <w:lvlJc w:val="left"/>
+      <w:pPr>
+        <w:ind w:left="1440" w:hanging="360"/>
+      </w:pPr>
+      <w:rPr>
+        <w:rFonts w:ascii="Symbol" w:hAnsi="Symbol" w:hint="default"/>
+      </w:rPr>
+    </w:lvl>
+    <w:lvl w:ilvl="1" w:tplc="041A0003">
       <w:start w:val="1"/>
       <w:numFmt w:val="bullet"/>
       <w:lvlText w:val="o"/>
@@ -12985,267 +14350,50 @@
       </w:rPr>
     </w:lvl>
   </w:abstractNum>
-  <w:abstractNum w:abstractNumId="10" w15:restartNumberingAfterBreak="0">
-    <w:nsid w:val="691762BA"/>
-    <w:multiLevelType w:val="multilevel"/>
-    <w:tmpl w:val="D1FC2BCA"/>
-    <w:lvl w:ilvl="0">
-      <w:start w:val="1"/>
-      <w:numFmt w:val="decimal"/>
-      <w:lvlText w:val="%1."/>
-      <w:lvlJc w:val="left"/>
-      <w:pPr>
-        <w:ind w:left="360" w:firstLine="0"/>
-      </w:pPr>
-      <w:rPr>
-        <w:vertAlign w:val="baseline"/>
-      </w:rPr>
-    </w:lvl>
-    <w:lvl w:ilvl="1">
-      <w:start w:val="1"/>
-      <w:numFmt w:val="decimal"/>
-      <w:lvlText w:val="%1.%2."/>
-      <w:lvlJc w:val="left"/>
-      <w:pPr>
-        <w:ind w:left="1000" w:firstLine="568"/>
-      </w:pPr>
-      <w:rPr>
-        <w:vertAlign w:val="baseline"/>
-      </w:rPr>
-    </w:lvl>
-    <w:lvl w:ilvl="2">
-      <w:start w:val="1"/>
-      <w:numFmt w:val="decimal"/>
-      <w:lvlText w:val="2.%3.1."/>
-      <w:lvlJc w:val="left"/>
-      <w:pPr>
-        <w:ind w:left="1224" w:firstLine="720"/>
-      </w:pPr>
-      <w:rPr>
-        <w:vertAlign w:val="baseline"/>
-      </w:rPr>
-    </w:lvl>
-    <w:lvl w:ilvl="3">
-      <w:start w:val="1"/>
-      <w:numFmt w:val="decimal"/>
-      <w:lvlText w:val="%1.%2.%3.%4."/>
-      <w:lvlJc w:val="left"/>
-      <w:pPr>
-        <w:ind w:left="1728" w:firstLine="1080"/>
-      </w:pPr>
-      <w:rPr>
-        <w:vertAlign w:val="baseline"/>
-      </w:rPr>
-    </w:lvl>
-    <w:lvl w:ilvl="4">
-      <w:start w:val="1"/>
-      <w:numFmt w:val="decimal"/>
-      <w:lvlText w:val="%1.%2.%3.%4.%5."/>
-      <w:lvlJc w:val="left"/>
-      <w:pPr>
-        <w:ind w:left="2232" w:firstLine="1440"/>
-      </w:pPr>
-      <w:rPr>
-        <w:vertAlign w:val="baseline"/>
-      </w:rPr>
-    </w:lvl>
-    <w:lvl w:ilvl="5">
-      <w:start w:val="1"/>
-      <w:numFmt w:val="decimal"/>
-      <w:lvlText w:val="%1.%2.%3.%4.%5.%6."/>
-      <w:lvlJc w:val="left"/>
-      <w:pPr>
-        <w:ind w:left="2736" w:firstLine="1800"/>
-      </w:pPr>
-      <w:rPr>
-        <w:vertAlign w:val="baseline"/>
-      </w:rPr>
-    </w:lvl>
-    <w:lvl w:ilvl="6">
-      <w:start w:val="1"/>
-      <w:numFmt w:val="decimal"/>
-      <w:lvlText w:val="%1.%2.%3.%4.%5.%6.%7."/>
-      <w:lvlJc w:val="left"/>
-      <w:pPr>
-        <w:ind w:left="3240" w:firstLine="2160"/>
-      </w:pPr>
-      <w:rPr>
-        <w:vertAlign w:val="baseline"/>
-      </w:rPr>
-    </w:lvl>
-    <w:lvl w:ilvl="7">
-      <w:start w:val="1"/>
-      <w:numFmt w:val="decimal"/>
-      <w:lvlText w:val="%1.%2.%3.%4.%5.%6.%7.%8."/>
-      <w:lvlJc w:val="left"/>
-      <w:pPr>
-        <w:ind w:left="3744" w:firstLine="2520"/>
-      </w:pPr>
-      <w:rPr>
-        <w:vertAlign w:val="baseline"/>
-      </w:rPr>
-    </w:lvl>
-    <w:lvl w:ilvl="8">
-      <w:start w:val="1"/>
-      <w:numFmt w:val="decimal"/>
-      <w:lvlText w:val="%1.%2.%3.%4.%5.%6.%7.%8.%9."/>
-      <w:lvlJc w:val="left"/>
-      <w:pPr>
-        <w:ind w:left="4320" w:firstLine="2880"/>
-      </w:pPr>
-      <w:rPr>
-        <w:vertAlign w:val="baseline"/>
-      </w:rPr>
-    </w:lvl>
-  </w:abstractNum>
-  <w:abstractNum w:abstractNumId="11" w15:restartNumberingAfterBreak="0">
-    <w:nsid w:val="69F80A15"/>
-    <w:multiLevelType w:val="hybridMultilevel"/>
-    <w:tmpl w:val="5F9E909E"/>
-    <w:lvl w:ilvl="0" w:tplc="041A0001">
-      <w:start w:val="1"/>
-      <w:numFmt w:val="bullet"/>
-      <w:lvlText w:val=""/>
-      <w:lvlJc w:val="left"/>
-      <w:pPr>
-        <w:ind w:left="1440" w:hanging="360"/>
-      </w:pPr>
-      <w:rPr>
-        <w:rFonts w:ascii="Symbol" w:hAnsi="Symbol" w:hint="default"/>
-      </w:rPr>
-    </w:lvl>
-    <w:lvl w:ilvl="1" w:tplc="041A0003">
-      <w:start w:val="1"/>
-      <w:numFmt w:val="bullet"/>
-      <w:lvlText w:val="o"/>
-      <w:lvlJc w:val="left"/>
-      <w:pPr>
-        <w:ind w:left="2160" w:hanging="360"/>
-      </w:pPr>
-      <w:rPr>
-        <w:rFonts w:ascii="Courier New" w:hAnsi="Courier New" w:cs="Courier New" w:hint="default"/>
-      </w:rPr>
-    </w:lvl>
-    <w:lvl w:ilvl="2" w:tplc="041A0005" w:tentative="1">
-      <w:start w:val="1"/>
-      <w:numFmt w:val="bullet"/>
-      <w:lvlText w:val=""/>
-      <w:lvlJc w:val="left"/>
-      <w:pPr>
-        <w:ind w:left="2880" w:hanging="360"/>
-      </w:pPr>
-      <w:rPr>
-        <w:rFonts w:ascii="Wingdings" w:hAnsi="Wingdings" w:hint="default"/>
-      </w:rPr>
-    </w:lvl>
-    <w:lvl w:ilvl="3" w:tplc="041A0001" w:tentative="1">
-      <w:start w:val="1"/>
-      <w:numFmt w:val="bullet"/>
-      <w:lvlText w:val=""/>
-      <w:lvlJc w:val="left"/>
-      <w:pPr>
-        <w:ind w:left="3600" w:hanging="360"/>
-      </w:pPr>
-      <w:rPr>
-        <w:rFonts w:ascii="Symbol" w:hAnsi="Symbol" w:hint="default"/>
-      </w:rPr>
-    </w:lvl>
-    <w:lvl w:ilvl="4" w:tplc="041A0003" w:tentative="1">
-      <w:start w:val="1"/>
-      <w:numFmt w:val="bullet"/>
-      <w:lvlText w:val="o"/>
-      <w:lvlJc w:val="left"/>
-      <w:pPr>
-        <w:ind w:left="4320" w:hanging="360"/>
-      </w:pPr>
-      <w:rPr>
-        <w:rFonts w:ascii="Courier New" w:hAnsi="Courier New" w:cs="Courier New" w:hint="default"/>
-      </w:rPr>
-    </w:lvl>
-    <w:lvl w:ilvl="5" w:tplc="041A0005" w:tentative="1">
-      <w:start w:val="1"/>
-      <w:numFmt w:val="bullet"/>
-      <w:lvlText w:val=""/>
-      <w:lvlJc w:val="left"/>
-      <w:pPr>
-        <w:ind w:left="5040" w:hanging="360"/>
-      </w:pPr>
-      <w:rPr>
-        <w:rFonts w:ascii="Wingdings" w:hAnsi="Wingdings" w:hint="default"/>
-      </w:rPr>
-    </w:lvl>
-    <w:lvl w:ilvl="6" w:tplc="041A0001" w:tentative="1">
-      <w:start w:val="1"/>
-      <w:numFmt w:val="bullet"/>
-      <w:lvlText w:val=""/>
-      <w:lvlJc w:val="left"/>
-      <w:pPr>
-        <w:ind w:left="5760" w:hanging="360"/>
-      </w:pPr>
-      <w:rPr>
-        <w:rFonts w:ascii="Symbol" w:hAnsi="Symbol" w:hint="default"/>
-      </w:rPr>
-    </w:lvl>
-    <w:lvl w:ilvl="7" w:tplc="041A0003" w:tentative="1">
-      <w:start w:val="1"/>
-      <w:numFmt w:val="bullet"/>
-      <w:lvlText w:val="o"/>
-      <w:lvlJc w:val="left"/>
-      <w:pPr>
-        <w:ind w:left="6480" w:hanging="360"/>
-      </w:pPr>
-      <w:rPr>
-        <w:rFonts w:ascii="Courier New" w:hAnsi="Courier New" w:cs="Courier New" w:hint="default"/>
-      </w:rPr>
-    </w:lvl>
-    <w:lvl w:ilvl="8" w:tplc="041A0005" w:tentative="1">
-      <w:start w:val="1"/>
-      <w:numFmt w:val="bullet"/>
-      <w:lvlText w:val=""/>
-      <w:lvlJc w:val="left"/>
-      <w:pPr>
-        <w:ind w:left="7200" w:hanging="360"/>
-      </w:pPr>
-      <w:rPr>
-        <w:rFonts w:ascii="Wingdings" w:hAnsi="Wingdings" w:hint="default"/>
-      </w:rPr>
-    </w:lvl>
-  </w:abstractNum>
   <w:num w:numId="1">
     <w:abstractNumId w:val="0"/>
   </w:num>
   <w:num w:numId="2">
+    <w:abstractNumId w:val="9"/>
+  </w:num>
+  <w:num w:numId="3">
+    <w:abstractNumId w:val="11"/>
+  </w:num>
+  <w:num w:numId="4">
+    <w:abstractNumId w:val="13"/>
+  </w:num>
+  <w:num w:numId="5">
+    <w:abstractNumId w:val="2"/>
+  </w:num>
+  <w:num w:numId="6">
+    <w:abstractNumId w:val="8"/>
+  </w:num>
+  <w:num w:numId="7">
+    <w:abstractNumId w:val="3"/>
+  </w:num>
+  <w:num w:numId="8">
+    <w:abstractNumId w:val="6"/>
+  </w:num>
+  <w:num w:numId="9">
+    <w:abstractNumId w:val="14"/>
+  </w:num>
+  <w:num w:numId="10">
+    <w:abstractNumId w:val="5"/>
+  </w:num>
+  <w:num w:numId="11">
+    <w:abstractNumId w:val="12"/>
+  </w:num>
+  <w:num w:numId="12">
     <w:abstractNumId w:val="7"/>
   </w:num>
-  <w:num w:numId="3">
-    <w:abstractNumId w:val="8"/>
+  <w:num w:numId="13">
+    <w:abstractNumId w:val="1"/>
   </w:num>
-  <w:num w:numId="4">
+  <w:num w:numId="14">
     <w:abstractNumId w:val="10"/>
   </w:num>
-  <w:num w:numId="5">
-    <w:abstractNumId w:val="1"/>
-  </w:num>
-  <w:num w:numId="6">
-    <w:abstractNumId w:val="6"/>
-  </w:num>
-  <w:num w:numId="7">
-    <w:abstractNumId w:val="2"/>
-  </w:num>
-  <w:num w:numId="8">
+  <w:num w:numId="15">
     <w:abstractNumId w:val="4"/>
-  </w:num>
-  <w:num w:numId="9">
-    <w:abstractNumId w:val="11"/>
-  </w:num>
-  <w:num w:numId="10">
-    <w:abstractNumId w:val="3"/>
-  </w:num>
-  <w:num w:numId="11">
-    <w:abstractNumId w:val="9"/>
-  </w:num>
-  <w:num w:numId="12">
-    <w:abstractNumId w:val="5"/>
   </w:num>
 </w:numbering>
 </file>
@@ -14892,7 +16040,7 @@
 </file>
 
 <file path=customXml/itemProps1.xml><?xml version="1.0" encoding="utf-8"?>
-<ds:datastoreItem xmlns:ds="http://schemas.openxmlformats.org/officeDocument/2006/customXml" ds:itemID="{5D221830-27AE-4CCC-8C69-A8F8DF5FFBAE}">
+<ds:datastoreItem xmlns:ds="http://schemas.openxmlformats.org/officeDocument/2006/customXml" ds:itemID="{70331C36-DED4-4FE9-990F-6729517C72BE}">
   <ds:schemaRefs>
     <ds:schemaRef ds:uri="http://schemas.openxmlformats.org/officeDocument/2006/bibliography"/>
   </ds:schemaRefs>

</xml_diff>